<commit_message>
Fehler bei der Dokumentengenerierung behoben.
</commit_message>
<xml_diff>
--- a/src/main/resources/templates/out/outBillingLetter.docx
+++ b/src/main/resources/templates/out/outBillingLetter.docx
@@ -91,7 +91,7 @@
                 <w:szCs w:val="22"/>
                 <w:shd w:val="clear" w:color="auto" w:fill="FFFFFF"/>
               </w:rPr>
-              <w:t xml:space="preserve">Herr &amp; Frau</w:t>
+              <w:t xml:space="preserve">Herr</w:t>
             </w:r>
             <w:r>
               <w:rPr>
@@ -111,7 +111,7 @@
                 <w:szCs w:val="22"/>
                 <w:shd w:val="clear" w:color="auto" w:fill="FFFFFF"/>
               </w:rPr>
-              <w:t xml:space="preserve">Tolga und Kaan Akin</w:t>
+              <w:t xml:space="preserve">Silvan Aebi</w:t>
             </w:r>
           </w:p>
           <w:p>
@@ -132,7 +132,7 @@
                 <w:szCs w:val="22"/>
                 <w:shd w:val="clear" w:color="auto" w:fill="FFFFFF"/>
               </w:rPr>
-              <w:t xml:space="preserve">Jurastrasse 38</w:t>
+              <w:t xml:space="preserve">Hauptstrasse 121</w:t>
             </w:r>
             <w:r>
               <w:rPr>
@@ -163,7 +163,7 @@
                 <w:szCs w:val="22"/>
                 <w:shd w:val="clear" w:color="auto" w:fill="FFFFFF"/>
               </w:rPr>
-              <w:t xml:space="preserve">4566 Halten</w:t>
+              <w:t xml:space="preserve">4565 Recherswil</w:t>
             </w:r>
             <w:r>
               <w:rPr>
@@ -228,7 +228,7 @@
                 <w:sz w:val="22"/>
                 <w:szCs w:val="22"/>
               </w:rPr>
-              <w:t xml:space="preserve">23.09.2023</w:t>
+              <w:t xml:space="preserve">03.10.2023</w:t>
             </w:r>
           </w:p>
         </w:tc>
@@ -481,7 +481,7 @@
                 <w:szCs w:val="28"/>
                 <w:shd w:val="clear" w:color="auto" w:fill="FFFFFF"/>
               </w:rPr>
-              <w:t xml:space="preserve">sfd</w:t>
+              <w:t xml:space="preserve">test</w:t>
             </w:r>
             <w:r>
               <w:rPr>
@@ -526,6 +526,27 @@
             <w:pPr>
               <w:rPr>
                 <w:rFonts w:ascii="Arial" w:hAnsi="Arial" w:cs="Arial"/>
+                <w:color w:val="333333"/>
+                <w:sz w:val="22"/>
+                <w:szCs w:val="22"/>
+                <w:shd w:val="clear" w:color="auto" w:fill="FFFFFF"/>
+              </w:rPr>
+            </w:pPr>
+            <w:r>
+              <w:rPr>
+                <w:rFonts w:ascii="Arial" w:hAnsi="Arial" w:cs="Arial"/>
+                <w:color w:val="333333"/>
+                <w:sz w:val="22"/>
+                <w:szCs w:val="22"/>
+                <w:shd w:val="clear" w:color="auto" w:fill="FFFFFF"/>
+              </w:rPr>
+              <w:t xml:space="preserve">Sehr geehrter Mieter, </w:t>
+            </w:r>
+          </w:p>
+          <w:p>
+            <w:pPr>
+              <w:rPr>
+                <w:rFonts w:ascii="Arial" w:hAnsi="Arial" w:cs="Arial"/>
                 <w:b/>
                 <w:bCs/>
                 <w:color w:val="333333"/>
@@ -563,7 +584,7 @@
                 <w:szCs w:val="22"/>
                 <w:shd w:val="clear" w:color="auto" w:fill="FFFFFF"/>
               </w:rPr>
-              <w:t xml:space="preserve">fsd</w:t>
+              <w:t xml:space="preserve">gsgsdfsd</w:t>
             </w:r>
             <w:r>
               <w:rPr>
@@ -692,7 +713,7 @@
                       <w:szCs w:val="22"/>
                       <w:shd w:val="clear" w:color="auto" w:fill="FFFFFF"/>
                     </w:rPr>
-                    <w:t xml:space="preserve">sfd</w:t>
+                    <w:t xml:space="preserve">1</w:t>
                   </w:r>
                   <w:r>
                     <w:rPr>
@@ -766,7 +787,7 @@
                       <w:szCs w:val="22"/>
                       <w:shd w:val="clear" w:color="auto" w:fill="FFFFFF"/>
                     </w:rPr>
-                    <w:t xml:space="preserve">34.00</w:t>
+                    <w:t xml:space="preserve">33.00</w:t>
                   </w:r>
                   <w:r>
                     <w:rPr>
@@ -814,7 +835,7 @@
                       <w:szCs w:val="22"/>
                       <w:shd w:val="clear" w:color="auto" w:fill="FFFFFF"/>
                     </w:rPr>
-                    <w:t xml:space="preserve">MwSt. 8.1 %</w:t>
+                    <w:t xml:space="preserve">2</w:t>
                   </w:r>
                   <w:r>
                     <w:rPr>
@@ -888,7 +909,251 @@
                       <w:szCs w:val="22"/>
                       <w:shd w:val="clear" w:color="auto" w:fill="FFFFFF"/>
                     </w:rPr>
-                    <w:t xml:space="preserve">2.75</w:t>
+                    <w:t xml:space="preserve">55.00</w:t>
+                  </w:r>
+                  <w:r>
+                    <w:rPr>
+                      <w:rFonts w:ascii="Arial" w:hAnsi="Arial" w:cs="Arial"/>
+                      <w:color w:val="333333"/>
+                      <w:sz w:val="22"/>
+                      <w:szCs w:val="22"/>
+                      <w:shd w:val="clear" w:color="auto" w:fill="FFFFFF"/>
+                    </w:rPr>
+                    <w:t xml:space="preserve"/>
+                  </w:r>
+                </w:p>
+              </w:tc>
+            </w:tr>
+            <w:tr>
+              <w:tc>
+                <w:tcPr>
+                  <w:tcW w:w="5525" w:type="dxa"/>
+                </w:tcPr>
+                <w:p>
+                  <w:pPr>
+                    <w:rPr>
+                      <w:rFonts w:ascii="Arial" w:hAnsi="Arial" w:cs="Arial"/>
+                      <w:color w:val="333333"/>
+                      <w:sz w:val="22"/>
+                      <w:szCs w:val="22"/>
+                      <w:shd w:val="clear" w:color="auto" w:fill="FFFFFF"/>
+                    </w:rPr>
+                  </w:pPr>
+                  <w:r>
+                    <w:rPr>
+                      <w:rFonts w:ascii="Arial" w:hAnsi="Arial" w:cs="Arial"/>
+                      <w:color w:val="333333"/>
+                      <w:sz w:val="22"/>
+                      <w:szCs w:val="22"/>
+                      <w:shd w:val="clear" w:color="auto" w:fill="FFFFFF"/>
+                    </w:rPr>
+                    <w:t xml:space="preserve"/>
+                  </w:r>
+                  <w:r>
+                    <w:rPr>
+                      <w:rFonts w:ascii="Arial" w:hAnsi="Arial" w:cs="Arial"/>
+                      <w:color w:val="333333"/>
+                      <w:sz w:val="22"/>
+                      <w:szCs w:val="22"/>
+                      <w:shd w:val="clear" w:color="auto" w:fill="FFFFFF"/>
+                    </w:rPr>
+                    <w:t xml:space="preserve">3</w:t>
+                  </w:r>
+                  <w:r>
+                    <w:rPr>
+                      <w:rFonts w:ascii="Arial" w:hAnsi="Arial" w:cs="Arial"/>
+                      <w:color w:val="333333"/>
+                      <w:sz w:val="22"/>
+                      <w:szCs w:val="22"/>
+                      <w:shd w:val="clear" w:color="auto" w:fill="FFFFFF"/>
+                    </w:rPr>
+                    <w:t xml:space="preserve"/>
+                  </w:r>
+                </w:p>
+              </w:tc>
+              <w:tc>
+                <w:tcPr>
+                  <w:tcW w:w="449" w:type="dxa"/>
+                </w:tcPr>
+                <w:p>
+                  <w:pPr>
+                    <w:jc w:val="right"/>
+                    <w:rPr>
+                      <w:rFonts w:ascii="Arial" w:hAnsi="Arial" w:cs="Arial"/>
+                      <w:color w:val="333333"/>
+                      <w:sz w:val="22"/>
+                      <w:szCs w:val="22"/>
+                      <w:shd w:val="clear" w:color="auto" w:fill="FFFFFF"/>
+                    </w:rPr>
+                  </w:pPr>
+                  <w:r>
+                    <w:rPr>
+                      <w:rFonts w:ascii="Arial" w:hAnsi="Arial" w:cs="Arial"/>
+                      <w:color w:val="333333"/>
+                      <w:sz w:val="22"/>
+                      <w:szCs w:val="22"/>
+                      <w:shd w:val="clear" w:color="auto" w:fill="FFFFFF"/>
+                    </w:rPr>
+                    <w:t>Fr.</w:t>
+                  </w:r>
+                </w:p>
+              </w:tc>
+              <w:tc>
+                <w:tcPr>
+                  <w:tcW w:w="1854" w:type="dxa"/>
+                </w:tcPr>
+                <w:p>
+                  <w:pPr>
+                    <w:jc w:val="right"/>
+                    <w:rPr>
+                      <w:rFonts w:ascii="Arial" w:hAnsi="Arial" w:cs="Arial"/>
+                      <w:color w:val="333333"/>
+                      <w:sz w:val="22"/>
+                      <w:szCs w:val="22"/>
+                      <w:shd w:val="clear" w:color="auto" w:fill="FFFFFF"/>
+                    </w:rPr>
+                  </w:pPr>
+                  <w:r>
+                    <w:rPr>
+                      <w:rFonts w:ascii="Arial" w:hAnsi="Arial" w:cs="Arial"/>
+                      <w:color w:val="333333"/>
+                      <w:sz w:val="22"/>
+                      <w:szCs w:val="22"/>
+                      <w:shd w:val="clear" w:color="auto" w:fill="FFFFFF"/>
+                    </w:rPr>
+                    <w:t xml:space="preserve"/>
+                  </w:r>
+                  <w:r>
+                    <w:rPr>
+                      <w:rFonts w:ascii="Arial" w:hAnsi="Arial" w:cs="Arial"/>
+                      <w:color w:val="333333"/>
+                      <w:sz w:val="22"/>
+                      <w:szCs w:val="22"/>
+                      <w:shd w:val="clear" w:color="auto" w:fill="FFFFFF"/>
+                    </w:rPr>
+                    <w:t xml:space="preserve">1.00</w:t>
+                  </w:r>
+                  <w:r>
+                    <w:rPr>
+                      <w:rFonts w:ascii="Arial" w:hAnsi="Arial" w:cs="Arial"/>
+                      <w:color w:val="333333"/>
+                      <w:sz w:val="22"/>
+                      <w:szCs w:val="22"/>
+                      <w:shd w:val="clear" w:color="auto" w:fill="FFFFFF"/>
+                    </w:rPr>
+                    <w:t xml:space="preserve"/>
+                  </w:r>
+                </w:p>
+              </w:tc>
+            </w:tr>
+            <w:tr>
+              <w:tc>
+                <w:tcPr>
+                  <w:tcW w:w="5525" w:type="dxa"/>
+                </w:tcPr>
+                <w:p>
+                  <w:pPr>
+                    <w:rPr>
+                      <w:rFonts w:ascii="Arial" w:hAnsi="Arial" w:cs="Arial"/>
+                      <w:color w:val="333333"/>
+                      <w:sz w:val="22"/>
+                      <w:szCs w:val="22"/>
+                      <w:shd w:val="clear" w:color="auto" w:fill="FFFFFF"/>
+                    </w:rPr>
+                  </w:pPr>
+                  <w:r>
+                    <w:rPr>
+                      <w:rFonts w:ascii="Arial" w:hAnsi="Arial" w:cs="Arial"/>
+                      <w:color w:val="333333"/>
+                      <w:sz w:val="22"/>
+                      <w:szCs w:val="22"/>
+                      <w:shd w:val="clear" w:color="auto" w:fill="FFFFFF"/>
+                    </w:rPr>
+                    <w:t xml:space="preserve"/>
+                  </w:r>
+                  <w:r>
+                    <w:rPr>
+                      <w:rFonts w:ascii="Arial" w:hAnsi="Arial" w:cs="Arial"/>
+                      <w:color w:val="333333"/>
+                      <w:sz w:val="22"/>
+                      <w:szCs w:val="22"/>
+                      <w:shd w:val="clear" w:color="auto" w:fill="FFFFFF"/>
+                    </w:rPr>
+                    <w:t xml:space="preserve">MwSt. 8.1 %</w:t>
+                  </w:r>
+                  <w:r>
+                    <w:rPr>
+                      <w:rFonts w:ascii="Arial" w:hAnsi="Arial" w:cs="Arial"/>
+                      <w:color w:val="333333"/>
+                      <w:sz w:val="22"/>
+                      <w:szCs w:val="22"/>
+                      <w:shd w:val="clear" w:color="auto" w:fill="FFFFFF"/>
+                    </w:rPr>
+                    <w:t xml:space="preserve"/>
+                  </w:r>
+                </w:p>
+              </w:tc>
+              <w:tc>
+                <w:tcPr>
+                  <w:tcW w:w="449" w:type="dxa"/>
+                </w:tcPr>
+                <w:p>
+                  <w:pPr>
+                    <w:jc w:val="right"/>
+                    <w:rPr>
+                      <w:rFonts w:ascii="Arial" w:hAnsi="Arial" w:cs="Arial"/>
+                      <w:color w:val="333333"/>
+                      <w:sz w:val="22"/>
+                      <w:szCs w:val="22"/>
+                      <w:shd w:val="clear" w:color="auto" w:fill="FFFFFF"/>
+                    </w:rPr>
+                  </w:pPr>
+                  <w:r>
+                    <w:rPr>
+                      <w:rFonts w:ascii="Arial" w:hAnsi="Arial" w:cs="Arial"/>
+                      <w:color w:val="333333"/>
+                      <w:sz w:val="22"/>
+                      <w:szCs w:val="22"/>
+                      <w:shd w:val="clear" w:color="auto" w:fill="FFFFFF"/>
+                    </w:rPr>
+                    <w:t>Fr.</w:t>
+                  </w:r>
+                </w:p>
+              </w:tc>
+              <w:tc>
+                <w:tcPr>
+                  <w:tcW w:w="1854" w:type="dxa"/>
+                </w:tcPr>
+                <w:p>
+                  <w:pPr>
+                    <w:jc w:val="right"/>
+                    <w:rPr>
+                      <w:rFonts w:ascii="Arial" w:hAnsi="Arial" w:cs="Arial"/>
+                      <w:color w:val="333333"/>
+                      <w:sz w:val="22"/>
+                      <w:szCs w:val="22"/>
+                      <w:shd w:val="clear" w:color="auto" w:fill="FFFFFF"/>
+                    </w:rPr>
+                  </w:pPr>
+                  <w:r>
+                    <w:rPr>
+                      <w:rFonts w:ascii="Arial" w:hAnsi="Arial" w:cs="Arial"/>
+                      <w:color w:val="333333"/>
+                      <w:sz w:val="22"/>
+                      <w:szCs w:val="22"/>
+                      <w:shd w:val="clear" w:color="auto" w:fill="FFFFFF"/>
+                    </w:rPr>
+                    <w:t xml:space="preserve"/>
+                  </w:r>
+                  <w:r>
+                    <w:rPr>
+                      <w:rFonts w:ascii="Arial" w:hAnsi="Arial" w:cs="Arial"/>
+                      <w:color w:val="333333"/>
+                      <w:sz w:val="22"/>
+                      <w:szCs w:val="22"/>
+                      <w:shd w:val="clear" w:color="auto" w:fill="FFFFFF"/>
+                    </w:rPr>
+                    <w:t xml:space="preserve">7.20</w:t>
                   </w:r>
                   <w:r>
                     <w:rPr>
@@ -1042,7 +1307,7 @@
                       <w:szCs w:val="22"/>
                       <w:shd w:val="clear" w:color="auto" w:fill="FFFFFF"/>
                     </w:rPr>
-                    <w:t xml:space="preserve">36.75</w:t>
+                    <w:t xml:space="preserve">96.20</w:t>
                   </w:r>
                 </w:p>
               </w:tc>

</xml_diff>

<commit_message>
Bugfixing and Update to newer Version Spring Boot
</commit_message>
<xml_diff>
--- a/src/main/resources/templates/out/outBillingLetter.docx
+++ b/src/main/resources/templates/out/outBillingLetter.docx
@@ -1,8 +1,8 @@
 
 <file path=word/document.xml><?xml version="1.0" encoding="utf-8"?>
-<w:document xmlns:w="http://schemas.openxmlformats.org/wordprocessingml/2006/main" xmlns:m="http://schemas.openxmlformats.org/officeDocument/2006/math" xmlns:w14="http://schemas.microsoft.com/office/word/2010/wordml" xmlns:w15="http://schemas.microsoft.com/office/word/2012/wordml" xmlns:r="http://schemas.openxmlformats.org/officeDocument/2006/relationships" xmlns:wp="http://schemas.openxmlformats.org/drawingml/2006/wordprocessingDrawing" xmlns:a="http://schemas.openxmlformats.org/drawingml/2006/main" xmlns:wp14="http://schemas.microsoft.com/office/word/2010/wordprocessingDrawing" xmlns:mc="http://schemas.openxmlformats.org/markup-compatibility/2006" xmlns:a14="http://schemas.microsoft.com/office/drawing/2010/main" xmlns:sl="http://schemas.openxmlformats.org/schemaLibrary/2006/main" xmlns:wne="http://schemas.microsoft.com/office/word/2006/wordml" xmlns:c="http://schemas.openxmlformats.org/drawingml/2006/chart" xmlns:cdr="http://schemas.openxmlformats.org/drawingml/2006/chartDrawing" xmlns:c14="http://schemas.microsoft.com/office/drawing/2007/8/2/chart" xmlns:dgm="http://schemas.openxmlformats.org/drawingml/2006/diagram" xmlns:pic="http://schemas.openxmlformats.org/drawingml/2006/picture" xmlns:xdr="http://schemas.openxmlformats.org/drawingml/2006/spreadsheetDrawing" xmlns:dsp="http://schemas.microsoft.com/office/drawing/2008/diagram" xmlns:xvml="urn:schemas-microsoft-com:office:excel" xmlns:o="urn:schemas-microsoft-com:office:office" xmlns:v="urn:schemas-microsoft-com:vml" xmlns:w10="urn:schemas-microsoft-com:office:word" xmlns:pvml="urn:schemas-microsoft-com:office:powerpoint" xmlns:cppr="http://schemas.microsoft.com/office/2006/coverPageProps" xmlns:odx="http://opendope.org/xpaths" xmlns:odc="http://opendope.org/conditions" xmlns:odq="http://opendope.org/questions" xmlns:oda="http://opendope.org/answers" xmlns:odi="http://opendope.org/components" xmlns:odgm="http://opendope.org/SmartArt/DataHierarchy" xmlns:b="http://schemas.openxmlformats.org/officeDocument/2006/bibliography" xmlns:msink="http://schemas.microsoft.com/ink/2010/main" xmlns:cdr14="http://schemas.microsoft.com/office/drawing/2010/chartDrawing" xmlns:c15="http://schemas.microsoft.com/office/drawing/2012/chart" xmlns:cs="http://schemas.microsoft.com/office/drawing/2012/chartStyle" xmlns:ns38="http://www.w3.org/1998/Math/MathML" xmlns:ns39="http://www.w3.org/2003/InkML" xmlns:a13cmd="http://schemas.microsoft.com/office/drawing/2013/main/command" xmlns:cx="http://schemas.microsoft.com/office/drawing/2014/chartex" xmlns:c16="http://schemas.microsoft.com/office/drawing/2014/chart" xmlns:dgm1611="http://schemas.microsoft.com/office/drawing/2016/11/diagram" xmlns:c173="http://schemas.microsoft.com/office/drawing/2017/03/chart" xmlns:am3d="http://schemas.microsoft.com/office/drawing/2017/model3d" xmlns:an18="http://schemas.microsoft.com/office/drawing/2018/animation" xmlns:anam3d="http://schemas.microsoft.com/office/drawing/2018/animation/model3d" xmlns:iact="http://schemas.microsoft.com/office/powerpoint/2014/inkAction" xmlns:thm15="http://schemas.microsoft.com/office/thememl/2012/main" xmlns:wps="http://schemas.microsoft.com/office/word/2010/wordprocessingShape" xmlns:wpc="http://schemas.microsoft.com/office/word/2010/wordprocessingCanvas" xmlns:wpg="http://schemas.microsoft.com/office/word/2010/wordprocessingGroup" xmlns:w16se="http://schemas.microsoft.com/office/word/2015/wordml/symex" xmlns:w16cid="http://schemas.microsoft.com/office/word/2016/wordml/cid" xmlns:wetp="http://schemas.microsoft.com/office/webextensions/taskpanes/2010/11" xmlns:we="http://schemas.microsoft.com/office/webextensions/webextension/2010/11" xmlns:comp="http://schemas.openxmlformats.org/drawingml/2006/compatibility" xmlns:lc="http://schemas.openxmlformats.org/drawingml/2006/lockedCanvas" xmlns:dgm14="http://schemas.microsoft.com/office/drawing/2010/diagram" xmlns:a15="http://schemas.microsoft.com/office/drawing/2012/main" xmlns:pic14="http://schemas.microsoft.com/office/drawing/2010/picture" xmlns:c16ac="http://schemas.microsoft.com/office/drawing/2014/chart/ac" xmlns:a16="http://schemas.microsoft.com/office/drawing/2014/main" xmlns:a1611="http://schemas.microsoft.com/office/drawing/2016/11/main" xmlns:dgm1612="http://schemas.microsoft.com/office/drawing/2016/12/diagram" xmlns:a16svg="http://schemas.microsoft.com/office/drawing/2016/SVG/main" xmlns:adec="http://schemas.microsoft.com/office/drawing/2017/decorative" xmlns:a18hc="http://schemas.microsoft.com/office/drawing/2018/hyperlinkcolor" xmlns:wp15="http://schemas.microsoft.com/office/word/2012/wordprocessingDrawing" mc:Ignorable="w14 w15 wp14">
+<w:document xmlns:w="http://schemas.openxmlformats.org/wordprocessingml/2006/main" xmlns:m="http://schemas.openxmlformats.org/officeDocument/2006/math" xmlns:w14="http://schemas.microsoft.com/office/word/2010/wordml" xmlns:r="http://schemas.openxmlformats.org/officeDocument/2006/relationships" xmlns:wp="http://schemas.openxmlformats.org/drawingml/2006/wordprocessingDrawing" xmlns:a="http://schemas.openxmlformats.org/drawingml/2006/main" xmlns:wp14="http://schemas.microsoft.com/office/word/2010/wordprocessingDrawing" xmlns:w15="http://schemas.microsoft.com/office/word/2012/wordml" xmlns:mc="http://schemas.openxmlformats.org/markup-compatibility/2006" xmlns:a14="http://schemas.microsoft.com/office/drawing/2010/main" xmlns:sl="http://schemas.openxmlformats.org/schemaLibrary/2006/main" xmlns:wne="http://schemas.microsoft.com/office/word/2006/wordml" xmlns:c="http://schemas.openxmlformats.org/drawingml/2006/chart" xmlns:cdr="http://schemas.openxmlformats.org/drawingml/2006/chartDrawing" xmlns:c14="http://schemas.microsoft.com/office/drawing/2007/8/2/chart" xmlns:dgm="http://schemas.openxmlformats.org/drawingml/2006/diagram" xmlns:pic="http://schemas.openxmlformats.org/drawingml/2006/picture" xmlns:xdr="http://schemas.openxmlformats.org/drawingml/2006/spreadsheetDrawing" xmlns:dsp="http://schemas.microsoft.com/office/drawing/2008/diagram" xmlns:xvml="urn:schemas-microsoft-com:office:excel" xmlns:o="urn:schemas-microsoft-com:office:office" xmlns:v="urn:schemas-microsoft-com:vml" xmlns:w10="urn:schemas-microsoft-com:office:word" xmlns:pvml="urn:schemas-microsoft-com:office:powerpoint" xmlns:cppr="http://schemas.microsoft.com/office/2006/coverPageProps" xmlns:odx="http://opendope.org/xpaths" xmlns:odc="http://opendope.org/conditions" xmlns:odq="http://opendope.org/questions" xmlns:oda="http://opendope.org/answers" xmlns:odi="http://opendope.org/components" xmlns:odgm="http://opendope.org/SmartArt/DataHierarchy" xmlns:b="http://schemas.openxmlformats.org/officeDocument/2006/bibliography" xmlns:msink="http://schemas.microsoft.com/ink/2010/main" xmlns:cdr14="http://schemas.microsoft.com/office/drawing/2010/chartDrawing" xmlns:c15="http://schemas.microsoft.com/office/drawing/2012/chart" xmlns:cs="http://schemas.microsoft.com/office/drawing/2012/chartStyle" xmlns:ns38="http://www.w3.org/1998/Math/MathML" xmlns:ns39="http://www.w3.org/2003/InkML" xmlns:a13cmd="http://schemas.microsoft.com/office/drawing/2013/main/command" xmlns:cx="http://schemas.microsoft.com/office/drawing/2014/chartex" xmlns:c16="http://schemas.microsoft.com/office/drawing/2014/chart" xmlns:dgm1611="http://schemas.microsoft.com/office/drawing/2016/11/diagram" xmlns:c173="http://schemas.microsoft.com/office/drawing/2017/03/chart" xmlns:am3d="http://schemas.microsoft.com/office/drawing/2017/model3d" xmlns:an18="http://schemas.microsoft.com/office/drawing/2018/animation" xmlns:anam3d="http://schemas.microsoft.com/office/drawing/2018/animation/model3d" xmlns:iact="http://schemas.microsoft.com/office/powerpoint/2014/inkAction" xmlns:thm15="http://schemas.microsoft.com/office/thememl/2012/main" xmlns:wps="http://schemas.microsoft.com/office/word/2010/wordprocessingShape" xmlns:wpc="http://schemas.microsoft.com/office/word/2010/wordprocessingCanvas" xmlns:wpg="http://schemas.microsoft.com/office/word/2010/wordprocessingGroup" xmlns:w16se="http://schemas.microsoft.com/office/word/2015/wordml/symex" xmlns:w16cid="http://schemas.microsoft.com/office/word/2016/wordml/cid" xmlns:wetp="http://schemas.microsoft.com/office/webextensions/taskpanes/2010/11" xmlns:we="http://schemas.microsoft.com/office/webextensions/webextension/2010/11" xmlns:comp="http://schemas.openxmlformats.org/drawingml/2006/compatibility" xmlns:lc="http://schemas.openxmlformats.org/drawingml/2006/lockedCanvas" xmlns:dgm14="http://schemas.microsoft.com/office/drawing/2010/diagram" xmlns:a15="http://schemas.microsoft.com/office/drawing/2012/main" xmlns:pic14="http://schemas.microsoft.com/office/drawing/2010/picture" xmlns:c16ac="http://schemas.microsoft.com/office/drawing/2014/chart/ac" xmlns:a16="http://schemas.microsoft.com/office/drawing/2014/main" xmlns:a1611="http://schemas.microsoft.com/office/drawing/2016/11/main" xmlns:dgm1612="http://schemas.microsoft.com/office/drawing/2016/12/diagram" xmlns:a16svg="http://schemas.microsoft.com/office/drawing/2016/SVG/main" xmlns:adec="http://schemas.microsoft.com/office/drawing/2017/decorative" xmlns:a18hc="http://schemas.microsoft.com/office/drawing/2018/hyperlinkcolor" xmlns:wp15="http://schemas.microsoft.com/office/word/2012/wordprocessingDrawing" mc:Ignorable="w14 w15 wp14">
   <w:body>
-    <!-- Modified by docx4j 11.4.9 (Apache licensed) using REFERENCE JAXB in Eclipse Adoptium Java 17.0.5 on Windows 11 -->
+    <!-- Modified by docx4j 11.5.0 (Apache licensed) using REFERENCE JAXB in Microsoft Java 17.0.11 on Windows 11 -->
     <w:p>
       <w:pPr>
         <w:pStyle w:val="berschrift6"/>
@@ -91,7 +91,7 @@
                 <w:szCs w:val="22"/>
                 <w:shd w:val="clear" w:color="auto" w:fill="FFFFFF"/>
               </w:rPr>
-              <w:t xml:space="preserve">Herr &amp; Frau</w:t>
+              <w:t xml:space="preserve">Herr</w:t>
             </w:r>
             <w:r>
               <w:rPr>
@@ -111,7 +111,7 @@
                 <w:szCs w:val="22"/>
                 <w:shd w:val="clear" w:color="auto" w:fill="FFFFFF"/>
               </w:rPr>
-              <w:t xml:space="preserve">Tolga und Kaan Akin</w:t>
+              <w:t xml:space="preserve">Jenusan Varatharajan</w:t>
             </w:r>
           </w:p>
           <w:p>
@@ -132,7 +132,7 @@
                 <w:szCs w:val="22"/>
                 <w:shd w:val="clear" w:color="auto" w:fill="FFFFFF"/>
               </w:rPr>
-              <w:t xml:space="preserve">Jurastrasse 38</w:t>
+              <w:t xml:space="preserve">Hausmattstrasse 3</w:t>
             </w:r>
             <w:r>
               <w:rPr>
@@ -163,7 +163,7 @@
                 <w:szCs w:val="22"/>
                 <w:shd w:val="clear" w:color="auto" w:fill="FFFFFF"/>
               </w:rPr>
-              <w:t xml:space="preserve">4566 Halten1</w:t>
+              <w:t xml:space="preserve">4622 Egerkingen</w:t>
             </w:r>
             <w:r>
               <w:rPr>
@@ -228,7 +228,7 @@
                 <w:sz w:val="22"/>
                 <w:szCs w:val="22"/>
               </w:rPr>
-              <w:t xml:space="preserve">01.01.2024</w:t>
+              <w:t xml:space="preserve">06.10.2024</w:t>
             </w:r>
           </w:p>
         </w:tc>
@@ -481,7 +481,7 @@
                 <w:szCs w:val="28"/>
                 <w:shd w:val="clear" w:color="auto" w:fill="FFFFFF"/>
               </w:rPr>
-              <w:t xml:space="preserve">sfd</w:t>
+              <w:t xml:space="preserve">Quittung Kautionszahlung</w:t>
             </w:r>
             <w:r>
               <w:rPr>
@@ -526,6 +526,27 @@
             <w:pPr>
               <w:rPr>
                 <w:rFonts w:ascii="Arial" w:hAnsi="Arial" w:cs="Arial"/>
+                <w:color w:val="333333"/>
+                <w:sz w:val="22"/>
+                <w:szCs w:val="22"/>
+                <w:shd w:val="clear" w:color="auto" w:fill="FFFFFF"/>
+              </w:rPr>
+            </w:pPr>
+            <w:r>
+              <w:rPr>
+                <w:rFonts w:ascii="Arial" w:hAnsi="Arial" w:cs="Arial"/>
+                <w:color w:val="333333"/>
+                <w:sz w:val="22"/>
+                <w:szCs w:val="22"/>
+                <w:shd w:val="clear" w:color="auto" w:fill="FFFFFF"/>
+              </w:rPr>
+              <w:t xml:space="preserve">Sehr geehrter Mieter, </w:t>
+            </w:r>
+          </w:p>
+          <w:p>
+            <w:pPr>
+              <w:rPr>
+                <w:rFonts w:ascii="Arial" w:hAnsi="Arial" w:cs="Arial"/>
                 <w:b/>
                 <w:bCs/>
                 <w:color w:val="333333"/>
@@ -563,7 +584,8 @@
                 <w:szCs w:val="22"/>
                 <w:shd w:val="clear" w:color="auto" w:fill="FFFFFF"/>
               </w:rPr>
-              <w:t xml:space="preserve">fsd</w:t>
+              <w:t xml:space="preserve">Sehr geeherter Herr Varatharajan
+Wegen unerlaubtem Dauerparkieren auf dem Besucherparkplatz stellen wir Ihnen folgende Rechnung:</w:t>
             </w:r>
             <w:r>
               <w:rPr>
@@ -692,7 +714,7 @@
                       <w:szCs w:val="22"/>
                       <w:shd w:val="clear" w:color="auto" w:fill="FFFFFF"/>
                     </w:rPr>
-                    <w:t xml:space="preserve">sfd</w:t>
+                    <w:t xml:space="preserve">Monatsmiete Mai 24</w:t>
                   </w:r>
                   <w:r>
                     <w:rPr>
@@ -766,7 +788,7 @@
                       <w:szCs w:val="22"/>
                       <w:shd w:val="clear" w:color="auto" w:fill="FFFFFF"/>
                     </w:rPr>
-                    <w:t xml:space="preserve">34.00</w:t>
+                    <w:t xml:space="preserve">73.35</w:t>
                   </w:r>
                   <w:r>
                     <w:rPr>
@@ -814,7 +836,7 @@
                       <w:szCs w:val="22"/>
                       <w:shd w:val="clear" w:color="auto" w:fill="FFFFFF"/>
                     </w:rPr>
-                    <w:t xml:space="preserve">MwSt. 8.1 %</w:t>
+                    <w:t xml:space="preserve">Monatsmiete Juni 24</w:t>
                   </w:r>
                   <w:r>
                     <w:rPr>
@@ -888,7 +910,251 @@
                       <w:szCs w:val="22"/>
                       <w:shd w:val="clear" w:color="auto" w:fill="FFFFFF"/>
                     </w:rPr>
-                    <w:t xml:space="preserve">2.75</w:t>
+                    <w:t xml:space="preserve">73.35</w:t>
+                  </w:r>
+                  <w:r>
+                    <w:rPr>
+                      <w:rFonts w:ascii="Arial" w:hAnsi="Arial" w:cs="Arial"/>
+                      <w:color w:val="333333"/>
+                      <w:sz w:val="22"/>
+                      <w:szCs w:val="22"/>
+                      <w:shd w:val="clear" w:color="auto" w:fill="FFFFFF"/>
+                    </w:rPr>
+                    <w:t xml:space="preserve"/>
+                  </w:r>
+                </w:p>
+              </w:tc>
+            </w:tr>
+            <w:tr>
+              <w:tc>
+                <w:tcPr>
+                  <w:tcW w:w="5525" w:type="dxa"/>
+                </w:tcPr>
+                <w:p>
+                  <w:pPr>
+                    <w:rPr>
+                      <w:rFonts w:ascii="Arial" w:hAnsi="Arial" w:cs="Arial"/>
+                      <w:color w:val="333333"/>
+                      <w:sz w:val="22"/>
+                      <w:szCs w:val="22"/>
+                      <w:shd w:val="clear" w:color="auto" w:fill="FFFFFF"/>
+                    </w:rPr>
+                  </w:pPr>
+                  <w:r>
+                    <w:rPr>
+                      <w:rFonts w:ascii="Arial" w:hAnsi="Arial" w:cs="Arial"/>
+                      <w:color w:val="333333"/>
+                      <w:sz w:val="22"/>
+                      <w:szCs w:val="22"/>
+                      <w:shd w:val="clear" w:color="auto" w:fill="FFFFFF"/>
+                    </w:rPr>
+                    <w:t xml:space="preserve"/>
+                  </w:r>
+                  <w:r>
+                    <w:rPr>
+                      <w:rFonts w:ascii="Arial" w:hAnsi="Arial" w:cs="Arial"/>
+                      <w:color w:val="333333"/>
+                      <w:sz w:val="22"/>
+                      <w:szCs w:val="22"/>
+                      <w:shd w:val="clear" w:color="auto" w:fill="FFFFFF"/>
+                    </w:rPr>
+                    <w:t xml:space="preserve">Unkosten / Bearbeitungsgebühr</w:t>
+                  </w:r>
+                  <w:r>
+                    <w:rPr>
+                      <w:rFonts w:ascii="Arial" w:hAnsi="Arial" w:cs="Arial"/>
+                      <w:color w:val="333333"/>
+                      <w:sz w:val="22"/>
+                      <w:szCs w:val="22"/>
+                      <w:shd w:val="clear" w:color="auto" w:fill="FFFFFF"/>
+                    </w:rPr>
+                    <w:t xml:space="preserve"/>
+                  </w:r>
+                </w:p>
+              </w:tc>
+              <w:tc>
+                <w:tcPr>
+                  <w:tcW w:w="449" w:type="dxa"/>
+                </w:tcPr>
+                <w:p>
+                  <w:pPr>
+                    <w:jc w:val="right"/>
+                    <w:rPr>
+                      <w:rFonts w:ascii="Arial" w:hAnsi="Arial" w:cs="Arial"/>
+                      <w:color w:val="333333"/>
+                      <w:sz w:val="22"/>
+                      <w:szCs w:val="22"/>
+                      <w:shd w:val="clear" w:color="auto" w:fill="FFFFFF"/>
+                    </w:rPr>
+                  </w:pPr>
+                  <w:r>
+                    <w:rPr>
+                      <w:rFonts w:ascii="Arial" w:hAnsi="Arial" w:cs="Arial"/>
+                      <w:color w:val="333333"/>
+                      <w:sz w:val="22"/>
+                      <w:szCs w:val="22"/>
+                      <w:shd w:val="clear" w:color="auto" w:fill="FFFFFF"/>
+                    </w:rPr>
+                    <w:t>Fr.</w:t>
+                  </w:r>
+                </w:p>
+              </w:tc>
+              <w:tc>
+                <w:tcPr>
+                  <w:tcW w:w="1854" w:type="dxa"/>
+                </w:tcPr>
+                <w:p>
+                  <w:pPr>
+                    <w:jc w:val="right"/>
+                    <w:rPr>
+                      <w:rFonts w:ascii="Arial" w:hAnsi="Arial" w:cs="Arial"/>
+                      <w:color w:val="333333"/>
+                      <w:sz w:val="22"/>
+                      <w:szCs w:val="22"/>
+                      <w:shd w:val="clear" w:color="auto" w:fill="FFFFFF"/>
+                    </w:rPr>
+                  </w:pPr>
+                  <w:r>
+                    <w:rPr>
+                      <w:rFonts w:ascii="Arial" w:hAnsi="Arial" w:cs="Arial"/>
+                      <w:color w:val="333333"/>
+                      <w:sz w:val="22"/>
+                      <w:szCs w:val="22"/>
+                      <w:shd w:val="clear" w:color="auto" w:fill="FFFFFF"/>
+                    </w:rPr>
+                    <w:t xml:space="preserve"/>
+                  </w:r>
+                  <w:r>
+                    <w:rPr>
+                      <w:rFonts w:ascii="Arial" w:hAnsi="Arial" w:cs="Arial"/>
+                      <w:color w:val="333333"/>
+                      <w:sz w:val="22"/>
+                      <w:szCs w:val="22"/>
+                      <w:shd w:val="clear" w:color="auto" w:fill="FFFFFF"/>
+                    </w:rPr>
+                    <w:t xml:space="preserve">180.00</w:t>
+                  </w:r>
+                  <w:r>
+                    <w:rPr>
+                      <w:rFonts w:ascii="Arial" w:hAnsi="Arial" w:cs="Arial"/>
+                      <w:color w:val="333333"/>
+                      <w:sz w:val="22"/>
+                      <w:szCs w:val="22"/>
+                      <w:shd w:val="clear" w:color="auto" w:fill="FFFFFF"/>
+                    </w:rPr>
+                    <w:t xml:space="preserve"/>
+                  </w:r>
+                </w:p>
+              </w:tc>
+            </w:tr>
+            <w:tr>
+              <w:tc>
+                <w:tcPr>
+                  <w:tcW w:w="5525" w:type="dxa"/>
+                </w:tcPr>
+                <w:p>
+                  <w:pPr>
+                    <w:rPr>
+                      <w:rFonts w:ascii="Arial" w:hAnsi="Arial" w:cs="Arial"/>
+                      <w:color w:val="333333"/>
+                      <w:sz w:val="22"/>
+                      <w:szCs w:val="22"/>
+                      <w:shd w:val="clear" w:color="auto" w:fill="FFFFFF"/>
+                    </w:rPr>
+                  </w:pPr>
+                  <w:r>
+                    <w:rPr>
+                      <w:rFonts w:ascii="Arial" w:hAnsi="Arial" w:cs="Arial"/>
+                      <w:color w:val="333333"/>
+                      <w:sz w:val="22"/>
+                      <w:szCs w:val="22"/>
+                      <w:shd w:val="clear" w:color="auto" w:fill="FFFFFF"/>
+                    </w:rPr>
+                    <w:t xml:space="preserve"/>
+                  </w:r>
+                  <w:r>
+                    <w:rPr>
+                      <w:rFonts w:ascii="Arial" w:hAnsi="Arial" w:cs="Arial"/>
+                      <w:color w:val="333333"/>
+                      <w:sz w:val="22"/>
+                      <w:szCs w:val="22"/>
+                      <w:shd w:val="clear" w:color="auto" w:fill="FFFFFF"/>
+                    </w:rPr>
+                    <w:t xml:space="preserve">MwSt. 8.1 %</w:t>
+                  </w:r>
+                  <w:r>
+                    <w:rPr>
+                      <w:rFonts w:ascii="Arial" w:hAnsi="Arial" w:cs="Arial"/>
+                      <w:color w:val="333333"/>
+                      <w:sz w:val="22"/>
+                      <w:szCs w:val="22"/>
+                      <w:shd w:val="clear" w:color="auto" w:fill="FFFFFF"/>
+                    </w:rPr>
+                    <w:t xml:space="preserve"/>
+                  </w:r>
+                </w:p>
+              </w:tc>
+              <w:tc>
+                <w:tcPr>
+                  <w:tcW w:w="449" w:type="dxa"/>
+                </w:tcPr>
+                <w:p>
+                  <w:pPr>
+                    <w:jc w:val="right"/>
+                    <w:rPr>
+                      <w:rFonts w:ascii="Arial" w:hAnsi="Arial" w:cs="Arial"/>
+                      <w:color w:val="333333"/>
+                      <w:sz w:val="22"/>
+                      <w:szCs w:val="22"/>
+                      <w:shd w:val="clear" w:color="auto" w:fill="FFFFFF"/>
+                    </w:rPr>
+                  </w:pPr>
+                  <w:r>
+                    <w:rPr>
+                      <w:rFonts w:ascii="Arial" w:hAnsi="Arial" w:cs="Arial"/>
+                      <w:color w:val="333333"/>
+                      <w:sz w:val="22"/>
+                      <w:szCs w:val="22"/>
+                      <w:shd w:val="clear" w:color="auto" w:fill="FFFFFF"/>
+                    </w:rPr>
+                    <w:t>Fr.</w:t>
+                  </w:r>
+                </w:p>
+              </w:tc>
+              <w:tc>
+                <w:tcPr>
+                  <w:tcW w:w="1854" w:type="dxa"/>
+                </w:tcPr>
+                <w:p>
+                  <w:pPr>
+                    <w:jc w:val="right"/>
+                    <w:rPr>
+                      <w:rFonts w:ascii="Arial" w:hAnsi="Arial" w:cs="Arial"/>
+                      <w:color w:val="333333"/>
+                      <w:sz w:val="22"/>
+                      <w:szCs w:val="22"/>
+                      <w:shd w:val="clear" w:color="auto" w:fill="FFFFFF"/>
+                    </w:rPr>
+                  </w:pPr>
+                  <w:r>
+                    <w:rPr>
+                      <w:rFonts w:ascii="Arial" w:hAnsi="Arial" w:cs="Arial"/>
+                      <w:color w:val="333333"/>
+                      <w:sz w:val="22"/>
+                      <w:szCs w:val="22"/>
+                      <w:shd w:val="clear" w:color="auto" w:fill="FFFFFF"/>
+                    </w:rPr>
+                    <w:t xml:space="preserve"/>
+                  </w:r>
+                  <w:r>
+                    <w:rPr>
+                      <w:rFonts w:ascii="Arial" w:hAnsi="Arial" w:cs="Arial"/>
+                      <w:color w:val="333333"/>
+                      <w:sz w:val="22"/>
+                      <w:szCs w:val="22"/>
+                      <w:shd w:val="clear" w:color="auto" w:fill="FFFFFF"/>
+                    </w:rPr>
+                    <w:t xml:space="preserve">26.45</w:t>
                   </w:r>
                   <w:r>
                     <w:rPr>
@@ -1042,7 +1308,7 @@
                       <w:szCs w:val="22"/>
                       <w:shd w:val="clear" w:color="auto" w:fill="FFFFFF"/>
                     </w:rPr>
-                    <w:t xml:space="preserve">36.75</w:t>
+                    <w:t xml:space="preserve">353.15</w:t>
                   </w:r>
                 </w:p>
               </w:tc>
@@ -1165,7 +1431,7 @@
 </file>
 
 <file path=word/comments.xml><?xml version="1.0" encoding="utf-8"?>
-<w:comments xmlns:w="http://schemas.openxmlformats.org/wordprocessingml/2006/main" xmlns:m="http://schemas.openxmlformats.org/officeDocument/2006/math" xmlns:w14="http://schemas.microsoft.com/office/word/2010/wordml" xmlns:w15="http://schemas.microsoft.com/office/word/2012/wordml" xmlns:r="http://schemas.openxmlformats.org/officeDocument/2006/relationships" xmlns:wp="http://schemas.openxmlformats.org/drawingml/2006/wordprocessingDrawing" xmlns:a="http://schemas.openxmlformats.org/drawingml/2006/main" xmlns:wp14="http://schemas.microsoft.com/office/word/2010/wordprocessingDrawing" xmlns:mc="http://schemas.openxmlformats.org/markup-compatibility/2006" xmlns:a14="http://schemas.microsoft.com/office/drawing/2010/main" xmlns:sl="http://schemas.openxmlformats.org/schemaLibrary/2006/main" xmlns:wne="http://schemas.microsoft.com/office/word/2006/wordml" xmlns:c="http://schemas.openxmlformats.org/drawingml/2006/chart" xmlns:cdr="http://schemas.openxmlformats.org/drawingml/2006/chartDrawing" xmlns:c14="http://schemas.microsoft.com/office/drawing/2007/8/2/chart" xmlns:dgm="http://schemas.openxmlformats.org/drawingml/2006/diagram" xmlns:pic="http://schemas.openxmlformats.org/drawingml/2006/picture" xmlns:xdr="http://schemas.openxmlformats.org/drawingml/2006/spreadsheetDrawing" xmlns:dsp="http://schemas.microsoft.com/office/drawing/2008/diagram" xmlns:xvml="urn:schemas-microsoft-com:office:excel" xmlns:o="urn:schemas-microsoft-com:office:office" xmlns:v="urn:schemas-microsoft-com:vml" xmlns:w10="urn:schemas-microsoft-com:office:word" xmlns:pvml="urn:schemas-microsoft-com:office:powerpoint" xmlns:cppr="http://schemas.microsoft.com/office/2006/coverPageProps" xmlns:odx="http://opendope.org/xpaths" xmlns:odc="http://opendope.org/conditions" xmlns:odq="http://opendope.org/questions" xmlns:oda="http://opendope.org/answers" xmlns:odi="http://opendope.org/components" xmlns:odgm="http://opendope.org/SmartArt/DataHierarchy" xmlns:b="http://schemas.openxmlformats.org/officeDocument/2006/bibliography" xmlns:msink="http://schemas.microsoft.com/ink/2010/main" xmlns:cdr14="http://schemas.microsoft.com/office/drawing/2010/chartDrawing" xmlns:c15="http://schemas.microsoft.com/office/drawing/2012/chart" xmlns:cs="http://schemas.microsoft.com/office/drawing/2012/chartStyle" xmlns:ns38="http://www.w3.org/1998/Math/MathML" xmlns:ns39="http://www.w3.org/2003/InkML" xmlns:a13cmd="http://schemas.microsoft.com/office/drawing/2013/main/command" xmlns:cx="http://schemas.microsoft.com/office/drawing/2014/chartex" xmlns:c16="http://schemas.microsoft.com/office/drawing/2014/chart" xmlns:dgm1611="http://schemas.microsoft.com/office/drawing/2016/11/diagram" xmlns:c173="http://schemas.microsoft.com/office/drawing/2017/03/chart" xmlns:am3d="http://schemas.microsoft.com/office/drawing/2017/model3d" xmlns:an18="http://schemas.microsoft.com/office/drawing/2018/animation" xmlns:anam3d="http://schemas.microsoft.com/office/drawing/2018/animation/model3d" xmlns:iact="http://schemas.microsoft.com/office/powerpoint/2014/inkAction" xmlns:thm15="http://schemas.microsoft.com/office/thememl/2012/main" xmlns:wps="http://schemas.microsoft.com/office/word/2010/wordprocessingShape" xmlns:wpc="http://schemas.microsoft.com/office/word/2010/wordprocessingCanvas" xmlns:wpg="http://schemas.microsoft.com/office/word/2010/wordprocessingGroup" xmlns:w16se="http://schemas.microsoft.com/office/word/2015/wordml/symex" xmlns:w16cid="http://schemas.microsoft.com/office/word/2016/wordml/cid" xmlns:wetp="http://schemas.microsoft.com/office/webextensions/taskpanes/2010/11" xmlns:we="http://schemas.microsoft.com/office/webextensions/webextension/2010/11" xmlns:comp="http://schemas.openxmlformats.org/drawingml/2006/compatibility" xmlns:lc="http://schemas.openxmlformats.org/drawingml/2006/lockedCanvas" xmlns:dgm14="http://schemas.microsoft.com/office/drawing/2010/diagram" xmlns:a15="http://schemas.microsoft.com/office/drawing/2012/main" xmlns:pic14="http://schemas.microsoft.com/office/drawing/2010/picture" xmlns:c16ac="http://schemas.microsoft.com/office/drawing/2014/chart/ac" xmlns:a16="http://schemas.microsoft.com/office/drawing/2014/main" xmlns:a1611="http://schemas.microsoft.com/office/drawing/2016/11/main" xmlns:dgm1612="http://schemas.microsoft.com/office/drawing/2016/12/diagram" xmlns:a16svg="http://schemas.microsoft.com/office/drawing/2016/SVG/main" xmlns:adec="http://schemas.microsoft.com/office/drawing/2017/decorative" xmlns:a18hc="http://schemas.microsoft.com/office/drawing/2018/hyperlinkcolor" xmlns:wp15="http://schemas.microsoft.com/office/word/2012/wordprocessingDrawing">
+<w:comments xmlns:w="http://schemas.openxmlformats.org/wordprocessingml/2006/main" xmlns:m="http://schemas.openxmlformats.org/officeDocument/2006/math" xmlns:w14="http://schemas.microsoft.com/office/word/2010/wordml" xmlns:r="http://schemas.openxmlformats.org/officeDocument/2006/relationships" xmlns:wp="http://schemas.openxmlformats.org/drawingml/2006/wordprocessingDrawing" xmlns:a="http://schemas.openxmlformats.org/drawingml/2006/main" xmlns:wp14="http://schemas.microsoft.com/office/word/2010/wordprocessingDrawing" xmlns:w15="http://schemas.microsoft.com/office/word/2012/wordml" xmlns:mc="http://schemas.openxmlformats.org/markup-compatibility/2006" xmlns:a14="http://schemas.microsoft.com/office/drawing/2010/main" xmlns:sl="http://schemas.openxmlformats.org/schemaLibrary/2006/main" xmlns:wne="http://schemas.microsoft.com/office/word/2006/wordml" xmlns:c="http://schemas.openxmlformats.org/drawingml/2006/chart" xmlns:cdr="http://schemas.openxmlformats.org/drawingml/2006/chartDrawing" xmlns:c14="http://schemas.microsoft.com/office/drawing/2007/8/2/chart" xmlns:dgm="http://schemas.openxmlformats.org/drawingml/2006/diagram" xmlns:pic="http://schemas.openxmlformats.org/drawingml/2006/picture" xmlns:xdr="http://schemas.openxmlformats.org/drawingml/2006/spreadsheetDrawing" xmlns:dsp="http://schemas.microsoft.com/office/drawing/2008/diagram" xmlns:xvml="urn:schemas-microsoft-com:office:excel" xmlns:o="urn:schemas-microsoft-com:office:office" xmlns:v="urn:schemas-microsoft-com:vml" xmlns:w10="urn:schemas-microsoft-com:office:word" xmlns:pvml="urn:schemas-microsoft-com:office:powerpoint" xmlns:cppr="http://schemas.microsoft.com/office/2006/coverPageProps" xmlns:odx="http://opendope.org/xpaths" xmlns:odc="http://opendope.org/conditions" xmlns:odq="http://opendope.org/questions" xmlns:oda="http://opendope.org/answers" xmlns:odi="http://opendope.org/components" xmlns:odgm="http://opendope.org/SmartArt/DataHierarchy" xmlns:b="http://schemas.openxmlformats.org/officeDocument/2006/bibliography" xmlns:msink="http://schemas.microsoft.com/ink/2010/main" xmlns:cdr14="http://schemas.microsoft.com/office/drawing/2010/chartDrawing" xmlns:c15="http://schemas.microsoft.com/office/drawing/2012/chart" xmlns:cs="http://schemas.microsoft.com/office/drawing/2012/chartStyle" xmlns:ns38="http://www.w3.org/1998/Math/MathML" xmlns:ns39="http://www.w3.org/2003/InkML" xmlns:a13cmd="http://schemas.microsoft.com/office/drawing/2013/main/command" xmlns:cx="http://schemas.microsoft.com/office/drawing/2014/chartex" xmlns:c16="http://schemas.microsoft.com/office/drawing/2014/chart" xmlns:dgm1611="http://schemas.microsoft.com/office/drawing/2016/11/diagram" xmlns:c173="http://schemas.microsoft.com/office/drawing/2017/03/chart" xmlns:am3d="http://schemas.microsoft.com/office/drawing/2017/model3d" xmlns:an18="http://schemas.microsoft.com/office/drawing/2018/animation" xmlns:anam3d="http://schemas.microsoft.com/office/drawing/2018/animation/model3d" xmlns:iact="http://schemas.microsoft.com/office/powerpoint/2014/inkAction" xmlns:thm15="http://schemas.microsoft.com/office/thememl/2012/main" xmlns:wps="http://schemas.microsoft.com/office/word/2010/wordprocessingShape" xmlns:wpc="http://schemas.microsoft.com/office/word/2010/wordprocessingCanvas" xmlns:wpg="http://schemas.microsoft.com/office/word/2010/wordprocessingGroup" xmlns:w16se="http://schemas.microsoft.com/office/word/2015/wordml/symex" xmlns:w16cid="http://schemas.microsoft.com/office/word/2016/wordml/cid" xmlns:wetp="http://schemas.microsoft.com/office/webextensions/taskpanes/2010/11" xmlns:we="http://schemas.microsoft.com/office/webextensions/webextension/2010/11" xmlns:comp="http://schemas.openxmlformats.org/drawingml/2006/compatibility" xmlns:lc="http://schemas.openxmlformats.org/drawingml/2006/lockedCanvas" xmlns:dgm14="http://schemas.microsoft.com/office/drawing/2010/diagram" xmlns:a15="http://schemas.microsoft.com/office/drawing/2012/main" xmlns:pic14="http://schemas.microsoft.com/office/drawing/2010/picture" xmlns:c16ac="http://schemas.microsoft.com/office/drawing/2014/chart/ac" xmlns:a16="http://schemas.microsoft.com/office/drawing/2014/main" xmlns:a1611="http://schemas.microsoft.com/office/drawing/2016/11/main" xmlns:dgm1612="http://schemas.microsoft.com/office/drawing/2016/12/diagram" xmlns:a16svg="http://schemas.microsoft.com/office/drawing/2016/SVG/main" xmlns:adec="http://schemas.microsoft.com/office/drawing/2017/decorative" xmlns:a18hc="http://schemas.microsoft.com/office/drawing/2018/hyperlinkcolor" xmlns:wp15="http://schemas.microsoft.com/office/word/2012/wordprocessingDrawing">
   <w:comment w:initials="JF" w:author="Jürg Fiechter" w:date="2020-03-19T22:54:00Z" w:id="0">
     <w:p>
       <w:pPr>
@@ -1367,7 +1633,7 @@
 </file>
 
 <file path=word/footer1.xml><?xml version="1.0" encoding="utf-8"?>
-<w:ftr xmlns:w="http://schemas.openxmlformats.org/wordprocessingml/2006/main" xmlns:m="http://schemas.openxmlformats.org/officeDocument/2006/math" xmlns:w14="http://schemas.microsoft.com/office/word/2010/wordml" xmlns:w15="http://schemas.microsoft.com/office/word/2012/wordml" xmlns:r="http://schemas.openxmlformats.org/officeDocument/2006/relationships" xmlns:wp="http://schemas.openxmlformats.org/drawingml/2006/wordprocessingDrawing" xmlns:a="http://schemas.openxmlformats.org/drawingml/2006/main" xmlns:wp14="http://schemas.microsoft.com/office/word/2010/wordprocessingDrawing" xmlns:mc="http://schemas.openxmlformats.org/markup-compatibility/2006" xmlns:a14="http://schemas.microsoft.com/office/drawing/2010/main" xmlns:sl="http://schemas.openxmlformats.org/schemaLibrary/2006/main" xmlns:wne="http://schemas.microsoft.com/office/word/2006/wordml" xmlns:c="http://schemas.openxmlformats.org/drawingml/2006/chart" xmlns:cdr="http://schemas.openxmlformats.org/drawingml/2006/chartDrawing" xmlns:c14="http://schemas.microsoft.com/office/drawing/2007/8/2/chart" xmlns:dgm="http://schemas.openxmlformats.org/drawingml/2006/diagram" xmlns:pic="http://schemas.openxmlformats.org/drawingml/2006/picture" xmlns:xdr="http://schemas.openxmlformats.org/drawingml/2006/spreadsheetDrawing" xmlns:dsp="http://schemas.microsoft.com/office/drawing/2008/diagram" xmlns:xvml="urn:schemas-microsoft-com:office:excel" xmlns:o="urn:schemas-microsoft-com:office:office" xmlns:v="urn:schemas-microsoft-com:vml" xmlns:w10="urn:schemas-microsoft-com:office:word" xmlns:pvml="urn:schemas-microsoft-com:office:powerpoint" xmlns:cppr="http://schemas.microsoft.com/office/2006/coverPageProps" xmlns:odx="http://opendope.org/xpaths" xmlns:odc="http://opendope.org/conditions" xmlns:odq="http://opendope.org/questions" xmlns:oda="http://opendope.org/answers" xmlns:odi="http://opendope.org/components" xmlns:odgm="http://opendope.org/SmartArt/DataHierarchy" xmlns:b="http://schemas.openxmlformats.org/officeDocument/2006/bibliography" xmlns:msink="http://schemas.microsoft.com/ink/2010/main" xmlns:cdr14="http://schemas.microsoft.com/office/drawing/2010/chartDrawing" xmlns:c15="http://schemas.microsoft.com/office/drawing/2012/chart" xmlns:cs="http://schemas.microsoft.com/office/drawing/2012/chartStyle" xmlns:ns38="http://www.w3.org/1998/Math/MathML" xmlns:ns39="http://www.w3.org/2003/InkML" xmlns:a13cmd="http://schemas.microsoft.com/office/drawing/2013/main/command" xmlns:cx="http://schemas.microsoft.com/office/drawing/2014/chartex" xmlns:c16="http://schemas.microsoft.com/office/drawing/2014/chart" xmlns:dgm1611="http://schemas.microsoft.com/office/drawing/2016/11/diagram" xmlns:c173="http://schemas.microsoft.com/office/drawing/2017/03/chart" xmlns:am3d="http://schemas.microsoft.com/office/drawing/2017/model3d" xmlns:an18="http://schemas.microsoft.com/office/drawing/2018/animation" xmlns:anam3d="http://schemas.microsoft.com/office/drawing/2018/animation/model3d" xmlns:iact="http://schemas.microsoft.com/office/powerpoint/2014/inkAction" xmlns:thm15="http://schemas.microsoft.com/office/thememl/2012/main" xmlns:wps="http://schemas.microsoft.com/office/word/2010/wordprocessingShape" xmlns:wpc="http://schemas.microsoft.com/office/word/2010/wordprocessingCanvas" xmlns:wpg="http://schemas.microsoft.com/office/word/2010/wordprocessingGroup" xmlns:w16se="http://schemas.microsoft.com/office/word/2015/wordml/symex" xmlns:w16cid="http://schemas.microsoft.com/office/word/2016/wordml/cid" xmlns:wetp="http://schemas.microsoft.com/office/webextensions/taskpanes/2010/11" xmlns:we="http://schemas.microsoft.com/office/webextensions/webextension/2010/11" xmlns:comp="http://schemas.openxmlformats.org/drawingml/2006/compatibility" xmlns:lc="http://schemas.openxmlformats.org/drawingml/2006/lockedCanvas" xmlns:dgm14="http://schemas.microsoft.com/office/drawing/2010/diagram" xmlns:a15="http://schemas.microsoft.com/office/drawing/2012/main" xmlns:pic14="http://schemas.microsoft.com/office/drawing/2010/picture" xmlns:c16ac="http://schemas.microsoft.com/office/drawing/2014/chart/ac" xmlns:a16="http://schemas.microsoft.com/office/drawing/2014/main" xmlns:a1611="http://schemas.microsoft.com/office/drawing/2016/11/main" xmlns:dgm1612="http://schemas.microsoft.com/office/drawing/2016/12/diagram" xmlns:a16svg="http://schemas.microsoft.com/office/drawing/2016/SVG/main" xmlns:adec="http://schemas.microsoft.com/office/drawing/2017/decorative" xmlns:a18hc="http://schemas.microsoft.com/office/drawing/2018/hyperlinkcolor" xmlns:wp15="http://schemas.microsoft.com/office/word/2012/wordprocessingDrawing" mc:Ignorable="w14 w15 wp14">
+<w:ftr xmlns:w="http://schemas.openxmlformats.org/wordprocessingml/2006/main" xmlns:m="http://schemas.openxmlformats.org/officeDocument/2006/math" xmlns:w14="http://schemas.microsoft.com/office/word/2010/wordml" xmlns:r="http://schemas.openxmlformats.org/officeDocument/2006/relationships" xmlns:wp="http://schemas.openxmlformats.org/drawingml/2006/wordprocessingDrawing" xmlns:a="http://schemas.openxmlformats.org/drawingml/2006/main" xmlns:wp14="http://schemas.microsoft.com/office/word/2010/wordprocessingDrawing" xmlns:w15="http://schemas.microsoft.com/office/word/2012/wordml" xmlns:mc="http://schemas.openxmlformats.org/markup-compatibility/2006" xmlns:a14="http://schemas.microsoft.com/office/drawing/2010/main" xmlns:sl="http://schemas.openxmlformats.org/schemaLibrary/2006/main" xmlns:wne="http://schemas.microsoft.com/office/word/2006/wordml" xmlns:c="http://schemas.openxmlformats.org/drawingml/2006/chart" xmlns:cdr="http://schemas.openxmlformats.org/drawingml/2006/chartDrawing" xmlns:c14="http://schemas.microsoft.com/office/drawing/2007/8/2/chart" xmlns:dgm="http://schemas.openxmlformats.org/drawingml/2006/diagram" xmlns:pic="http://schemas.openxmlformats.org/drawingml/2006/picture" xmlns:xdr="http://schemas.openxmlformats.org/drawingml/2006/spreadsheetDrawing" xmlns:dsp="http://schemas.microsoft.com/office/drawing/2008/diagram" xmlns:xvml="urn:schemas-microsoft-com:office:excel" xmlns:o="urn:schemas-microsoft-com:office:office" xmlns:v="urn:schemas-microsoft-com:vml" xmlns:w10="urn:schemas-microsoft-com:office:word" xmlns:pvml="urn:schemas-microsoft-com:office:powerpoint" xmlns:cppr="http://schemas.microsoft.com/office/2006/coverPageProps" xmlns:odx="http://opendope.org/xpaths" xmlns:odc="http://opendope.org/conditions" xmlns:odq="http://opendope.org/questions" xmlns:oda="http://opendope.org/answers" xmlns:odi="http://opendope.org/components" xmlns:odgm="http://opendope.org/SmartArt/DataHierarchy" xmlns:b="http://schemas.openxmlformats.org/officeDocument/2006/bibliography" xmlns:msink="http://schemas.microsoft.com/ink/2010/main" xmlns:cdr14="http://schemas.microsoft.com/office/drawing/2010/chartDrawing" xmlns:c15="http://schemas.microsoft.com/office/drawing/2012/chart" xmlns:cs="http://schemas.microsoft.com/office/drawing/2012/chartStyle" xmlns:ns38="http://www.w3.org/1998/Math/MathML" xmlns:ns39="http://www.w3.org/2003/InkML" xmlns:a13cmd="http://schemas.microsoft.com/office/drawing/2013/main/command" xmlns:cx="http://schemas.microsoft.com/office/drawing/2014/chartex" xmlns:c16="http://schemas.microsoft.com/office/drawing/2014/chart" xmlns:dgm1611="http://schemas.microsoft.com/office/drawing/2016/11/diagram" xmlns:c173="http://schemas.microsoft.com/office/drawing/2017/03/chart" xmlns:am3d="http://schemas.microsoft.com/office/drawing/2017/model3d" xmlns:an18="http://schemas.microsoft.com/office/drawing/2018/animation" xmlns:anam3d="http://schemas.microsoft.com/office/drawing/2018/animation/model3d" xmlns:iact="http://schemas.microsoft.com/office/powerpoint/2014/inkAction" xmlns:thm15="http://schemas.microsoft.com/office/thememl/2012/main" xmlns:wps="http://schemas.microsoft.com/office/word/2010/wordprocessingShape" xmlns:wpc="http://schemas.microsoft.com/office/word/2010/wordprocessingCanvas" xmlns:wpg="http://schemas.microsoft.com/office/word/2010/wordprocessingGroup" xmlns:w16se="http://schemas.microsoft.com/office/word/2015/wordml/symex" xmlns:w16cid="http://schemas.microsoft.com/office/word/2016/wordml/cid" xmlns:wetp="http://schemas.microsoft.com/office/webextensions/taskpanes/2010/11" xmlns:we="http://schemas.microsoft.com/office/webextensions/webextension/2010/11" xmlns:comp="http://schemas.openxmlformats.org/drawingml/2006/compatibility" xmlns:lc="http://schemas.openxmlformats.org/drawingml/2006/lockedCanvas" xmlns:dgm14="http://schemas.microsoft.com/office/drawing/2010/diagram" xmlns:a15="http://schemas.microsoft.com/office/drawing/2012/main" xmlns:pic14="http://schemas.microsoft.com/office/drawing/2010/picture" xmlns:c16ac="http://schemas.microsoft.com/office/drawing/2014/chart/ac" xmlns:a16="http://schemas.microsoft.com/office/drawing/2014/main" xmlns:a1611="http://schemas.microsoft.com/office/drawing/2016/11/main" xmlns:dgm1612="http://schemas.microsoft.com/office/drawing/2016/12/diagram" xmlns:a16svg="http://schemas.microsoft.com/office/drawing/2016/SVG/main" xmlns:adec="http://schemas.microsoft.com/office/drawing/2017/decorative" xmlns:a18hc="http://schemas.microsoft.com/office/drawing/2018/hyperlinkcolor" xmlns:wp15="http://schemas.microsoft.com/office/word/2012/wordprocessingDrawing" mc:Ignorable="w14 w15 wp14">
   <w:p>
     <w:pPr>
       <w:tabs>
@@ -1476,7 +1742,7 @@
 </file>
 
 <file path=word/footer2.xml><?xml version="1.0" encoding="utf-8"?>
-<w:ftr xmlns:w="http://schemas.openxmlformats.org/wordprocessingml/2006/main" xmlns:m="http://schemas.openxmlformats.org/officeDocument/2006/math" xmlns:w14="http://schemas.microsoft.com/office/word/2010/wordml" xmlns:w15="http://schemas.microsoft.com/office/word/2012/wordml" xmlns:r="http://schemas.openxmlformats.org/officeDocument/2006/relationships" xmlns:wp="http://schemas.openxmlformats.org/drawingml/2006/wordprocessingDrawing" xmlns:a="http://schemas.openxmlformats.org/drawingml/2006/main" xmlns:wp14="http://schemas.microsoft.com/office/word/2010/wordprocessingDrawing" xmlns:mc="http://schemas.openxmlformats.org/markup-compatibility/2006" xmlns:a14="http://schemas.microsoft.com/office/drawing/2010/main" xmlns:sl="http://schemas.openxmlformats.org/schemaLibrary/2006/main" xmlns:wne="http://schemas.microsoft.com/office/word/2006/wordml" xmlns:c="http://schemas.openxmlformats.org/drawingml/2006/chart" xmlns:cdr="http://schemas.openxmlformats.org/drawingml/2006/chartDrawing" xmlns:c14="http://schemas.microsoft.com/office/drawing/2007/8/2/chart" xmlns:dgm="http://schemas.openxmlformats.org/drawingml/2006/diagram" xmlns:pic="http://schemas.openxmlformats.org/drawingml/2006/picture" xmlns:xdr="http://schemas.openxmlformats.org/drawingml/2006/spreadsheetDrawing" xmlns:dsp="http://schemas.microsoft.com/office/drawing/2008/diagram" xmlns:xvml="urn:schemas-microsoft-com:office:excel" xmlns:o="urn:schemas-microsoft-com:office:office" xmlns:v="urn:schemas-microsoft-com:vml" xmlns:w10="urn:schemas-microsoft-com:office:word" xmlns:pvml="urn:schemas-microsoft-com:office:powerpoint" xmlns:cppr="http://schemas.microsoft.com/office/2006/coverPageProps" xmlns:odx="http://opendope.org/xpaths" xmlns:odc="http://opendope.org/conditions" xmlns:odq="http://opendope.org/questions" xmlns:oda="http://opendope.org/answers" xmlns:odi="http://opendope.org/components" xmlns:odgm="http://opendope.org/SmartArt/DataHierarchy" xmlns:b="http://schemas.openxmlformats.org/officeDocument/2006/bibliography" xmlns:msink="http://schemas.microsoft.com/ink/2010/main" xmlns:cdr14="http://schemas.microsoft.com/office/drawing/2010/chartDrawing" xmlns:c15="http://schemas.microsoft.com/office/drawing/2012/chart" xmlns:cs="http://schemas.microsoft.com/office/drawing/2012/chartStyle" xmlns:ns38="http://www.w3.org/1998/Math/MathML" xmlns:ns39="http://www.w3.org/2003/InkML" xmlns:a13cmd="http://schemas.microsoft.com/office/drawing/2013/main/command" xmlns:cx="http://schemas.microsoft.com/office/drawing/2014/chartex" xmlns:c16="http://schemas.microsoft.com/office/drawing/2014/chart" xmlns:dgm1611="http://schemas.microsoft.com/office/drawing/2016/11/diagram" xmlns:c173="http://schemas.microsoft.com/office/drawing/2017/03/chart" xmlns:am3d="http://schemas.microsoft.com/office/drawing/2017/model3d" xmlns:an18="http://schemas.microsoft.com/office/drawing/2018/animation" xmlns:anam3d="http://schemas.microsoft.com/office/drawing/2018/animation/model3d" xmlns:iact="http://schemas.microsoft.com/office/powerpoint/2014/inkAction" xmlns:thm15="http://schemas.microsoft.com/office/thememl/2012/main" xmlns:wps="http://schemas.microsoft.com/office/word/2010/wordprocessingShape" xmlns:wpc="http://schemas.microsoft.com/office/word/2010/wordprocessingCanvas" xmlns:wpg="http://schemas.microsoft.com/office/word/2010/wordprocessingGroup" xmlns:w16se="http://schemas.microsoft.com/office/word/2015/wordml/symex" xmlns:w16cid="http://schemas.microsoft.com/office/word/2016/wordml/cid" xmlns:wetp="http://schemas.microsoft.com/office/webextensions/taskpanes/2010/11" xmlns:we="http://schemas.microsoft.com/office/webextensions/webextension/2010/11" xmlns:comp="http://schemas.openxmlformats.org/drawingml/2006/compatibility" xmlns:lc="http://schemas.openxmlformats.org/drawingml/2006/lockedCanvas" xmlns:dgm14="http://schemas.microsoft.com/office/drawing/2010/diagram" xmlns:a15="http://schemas.microsoft.com/office/drawing/2012/main" xmlns:pic14="http://schemas.microsoft.com/office/drawing/2010/picture" xmlns:c16ac="http://schemas.microsoft.com/office/drawing/2014/chart/ac" xmlns:a16="http://schemas.microsoft.com/office/drawing/2014/main" xmlns:a1611="http://schemas.microsoft.com/office/drawing/2016/11/main" xmlns:dgm1612="http://schemas.microsoft.com/office/drawing/2016/12/diagram" xmlns:a16svg="http://schemas.microsoft.com/office/drawing/2016/SVG/main" xmlns:adec="http://schemas.microsoft.com/office/drawing/2017/decorative" xmlns:a18hc="http://schemas.microsoft.com/office/drawing/2018/hyperlinkcolor" xmlns:wp15="http://schemas.microsoft.com/office/word/2012/wordprocessingDrawing" mc:Ignorable="w14 w15 wp14">
+<w:ftr xmlns:w="http://schemas.openxmlformats.org/wordprocessingml/2006/main" xmlns:m="http://schemas.openxmlformats.org/officeDocument/2006/math" xmlns:w14="http://schemas.microsoft.com/office/word/2010/wordml" xmlns:r="http://schemas.openxmlformats.org/officeDocument/2006/relationships" xmlns:wp="http://schemas.openxmlformats.org/drawingml/2006/wordprocessingDrawing" xmlns:a="http://schemas.openxmlformats.org/drawingml/2006/main" xmlns:wp14="http://schemas.microsoft.com/office/word/2010/wordprocessingDrawing" xmlns:w15="http://schemas.microsoft.com/office/word/2012/wordml" xmlns:mc="http://schemas.openxmlformats.org/markup-compatibility/2006" xmlns:a14="http://schemas.microsoft.com/office/drawing/2010/main" xmlns:sl="http://schemas.openxmlformats.org/schemaLibrary/2006/main" xmlns:wne="http://schemas.microsoft.com/office/word/2006/wordml" xmlns:c="http://schemas.openxmlformats.org/drawingml/2006/chart" xmlns:cdr="http://schemas.openxmlformats.org/drawingml/2006/chartDrawing" xmlns:c14="http://schemas.microsoft.com/office/drawing/2007/8/2/chart" xmlns:dgm="http://schemas.openxmlformats.org/drawingml/2006/diagram" xmlns:pic="http://schemas.openxmlformats.org/drawingml/2006/picture" xmlns:xdr="http://schemas.openxmlformats.org/drawingml/2006/spreadsheetDrawing" xmlns:dsp="http://schemas.microsoft.com/office/drawing/2008/diagram" xmlns:xvml="urn:schemas-microsoft-com:office:excel" xmlns:o="urn:schemas-microsoft-com:office:office" xmlns:v="urn:schemas-microsoft-com:vml" xmlns:w10="urn:schemas-microsoft-com:office:word" xmlns:pvml="urn:schemas-microsoft-com:office:powerpoint" xmlns:cppr="http://schemas.microsoft.com/office/2006/coverPageProps" xmlns:odx="http://opendope.org/xpaths" xmlns:odc="http://opendope.org/conditions" xmlns:odq="http://opendope.org/questions" xmlns:oda="http://opendope.org/answers" xmlns:odi="http://opendope.org/components" xmlns:odgm="http://opendope.org/SmartArt/DataHierarchy" xmlns:b="http://schemas.openxmlformats.org/officeDocument/2006/bibliography" xmlns:msink="http://schemas.microsoft.com/ink/2010/main" xmlns:cdr14="http://schemas.microsoft.com/office/drawing/2010/chartDrawing" xmlns:c15="http://schemas.microsoft.com/office/drawing/2012/chart" xmlns:cs="http://schemas.microsoft.com/office/drawing/2012/chartStyle" xmlns:ns38="http://www.w3.org/1998/Math/MathML" xmlns:ns39="http://www.w3.org/2003/InkML" xmlns:a13cmd="http://schemas.microsoft.com/office/drawing/2013/main/command" xmlns:cx="http://schemas.microsoft.com/office/drawing/2014/chartex" xmlns:c16="http://schemas.microsoft.com/office/drawing/2014/chart" xmlns:dgm1611="http://schemas.microsoft.com/office/drawing/2016/11/diagram" xmlns:c173="http://schemas.microsoft.com/office/drawing/2017/03/chart" xmlns:am3d="http://schemas.microsoft.com/office/drawing/2017/model3d" xmlns:an18="http://schemas.microsoft.com/office/drawing/2018/animation" xmlns:anam3d="http://schemas.microsoft.com/office/drawing/2018/animation/model3d" xmlns:iact="http://schemas.microsoft.com/office/powerpoint/2014/inkAction" xmlns:thm15="http://schemas.microsoft.com/office/thememl/2012/main" xmlns:wps="http://schemas.microsoft.com/office/word/2010/wordprocessingShape" xmlns:wpc="http://schemas.microsoft.com/office/word/2010/wordprocessingCanvas" xmlns:wpg="http://schemas.microsoft.com/office/word/2010/wordprocessingGroup" xmlns:w16se="http://schemas.microsoft.com/office/word/2015/wordml/symex" xmlns:w16cid="http://schemas.microsoft.com/office/word/2016/wordml/cid" xmlns:wetp="http://schemas.microsoft.com/office/webextensions/taskpanes/2010/11" xmlns:we="http://schemas.microsoft.com/office/webextensions/webextension/2010/11" xmlns:comp="http://schemas.openxmlformats.org/drawingml/2006/compatibility" xmlns:lc="http://schemas.openxmlformats.org/drawingml/2006/lockedCanvas" xmlns:dgm14="http://schemas.microsoft.com/office/drawing/2010/diagram" xmlns:a15="http://schemas.microsoft.com/office/drawing/2012/main" xmlns:pic14="http://schemas.microsoft.com/office/drawing/2010/picture" xmlns:c16ac="http://schemas.microsoft.com/office/drawing/2014/chart/ac" xmlns:a16="http://schemas.microsoft.com/office/drawing/2014/main" xmlns:a1611="http://schemas.microsoft.com/office/drawing/2016/11/main" xmlns:dgm1612="http://schemas.microsoft.com/office/drawing/2016/12/diagram" xmlns:a16svg="http://schemas.microsoft.com/office/drawing/2016/SVG/main" xmlns:adec="http://schemas.microsoft.com/office/drawing/2017/decorative" xmlns:a18hc="http://schemas.microsoft.com/office/drawing/2018/hyperlinkcolor" xmlns:wp15="http://schemas.microsoft.com/office/word/2012/wordprocessingDrawing" mc:Ignorable="w14 w15 wp14">
   <w:p>
     <w:pPr>
       <w:tabs>
@@ -1604,7 +1870,7 @@
 </file>
 
 <file path=word/header1.xml><?xml version="1.0" encoding="utf-8"?>
-<w:hdr xmlns:w="http://schemas.openxmlformats.org/wordprocessingml/2006/main" xmlns:m="http://schemas.openxmlformats.org/officeDocument/2006/math" xmlns:w14="http://schemas.microsoft.com/office/word/2010/wordml" xmlns:w15="http://schemas.microsoft.com/office/word/2012/wordml" xmlns:r="http://schemas.openxmlformats.org/officeDocument/2006/relationships" xmlns:wp="http://schemas.openxmlformats.org/drawingml/2006/wordprocessingDrawing" xmlns:a="http://schemas.openxmlformats.org/drawingml/2006/main" xmlns:wp14="http://schemas.microsoft.com/office/word/2010/wordprocessingDrawing" xmlns:mc="http://schemas.openxmlformats.org/markup-compatibility/2006" xmlns:a14="http://schemas.microsoft.com/office/drawing/2010/main" xmlns:sl="http://schemas.openxmlformats.org/schemaLibrary/2006/main" xmlns:wne="http://schemas.microsoft.com/office/word/2006/wordml" xmlns:c="http://schemas.openxmlformats.org/drawingml/2006/chart" xmlns:cdr="http://schemas.openxmlformats.org/drawingml/2006/chartDrawing" xmlns:c14="http://schemas.microsoft.com/office/drawing/2007/8/2/chart" xmlns:dgm="http://schemas.openxmlformats.org/drawingml/2006/diagram" xmlns:pic="http://schemas.openxmlformats.org/drawingml/2006/picture" xmlns:xdr="http://schemas.openxmlformats.org/drawingml/2006/spreadsheetDrawing" xmlns:dsp="http://schemas.microsoft.com/office/drawing/2008/diagram" xmlns:xvml="urn:schemas-microsoft-com:office:excel" xmlns:o="urn:schemas-microsoft-com:office:office" xmlns:v="urn:schemas-microsoft-com:vml" xmlns:w10="urn:schemas-microsoft-com:office:word" xmlns:pvml="urn:schemas-microsoft-com:office:powerpoint" xmlns:cppr="http://schemas.microsoft.com/office/2006/coverPageProps" xmlns:odx="http://opendope.org/xpaths" xmlns:odc="http://opendope.org/conditions" xmlns:odq="http://opendope.org/questions" xmlns:oda="http://opendope.org/answers" xmlns:odi="http://opendope.org/components" xmlns:odgm="http://opendope.org/SmartArt/DataHierarchy" xmlns:b="http://schemas.openxmlformats.org/officeDocument/2006/bibliography" xmlns:msink="http://schemas.microsoft.com/ink/2010/main" xmlns:cdr14="http://schemas.microsoft.com/office/drawing/2010/chartDrawing" xmlns:c15="http://schemas.microsoft.com/office/drawing/2012/chart" xmlns:cs="http://schemas.microsoft.com/office/drawing/2012/chartStyle" xmlns:ns38="http://www.w3.org/1998/Math/MathML" xmlns:ns39="http://www.w3.org/2003/InkML" xmlns:a13cmd="http://schemas.microsoft.com/office/drawing/2013/main/command" xmlns:cx="http://schemas.microsoft.com/office/drawing/2014/chartex" xmlns:c16="http://schemas.microsoft.com/office/drawing/2014/chart" xmlns:dgm1611="http://schemas.microsoft.com/office/drawing/2016/11/diagram" xmlns:c173="http://schemas.microsoft.com/office/drawing/2017/03/chart" xmlns:am3d="http://schemas.microsoft.com/office/drawing/2017/model3d" xmlns:an18="http://schemas.microsoft.com/office/drawing/2018/animation" xmlns:anam3d="http://schemas.microsoft.com/office/drawing/2018/animation/model3d" xmlns:iact="http://schemas.microsoft.com/office/powerpoint/2014/inkAction" xmlns:thm15="http://schemas.microsoft.com/office/thememl/2012/main" xmlns:wps="http://schemas.microsoft.com/office/word/2010/wordprocessingShape" xmlns:wpc="http://schemas.microsoft.com/office/word/2010/wordprocessingCanvas" xmlns:wpg="http://schemas.microsoft.com/office/word/2010/wordprocessingGroup" xmlns:w16se="http://schemas.microsoft.com/office/word/2015/wordml/symex" xmlns:w16cid="http://schemas.microsoft.com/office/word/2016/wordml/cid" xmlns:wetp="http://schemas.microsoft.com/office/webextensions/taskpanes/2010/11" xmlns:we="http://schemas.microsoft.com/office/webextensions/webextension/2010/11" xmlns:comp="http://schemas.openxmlformats.org/drawingml/2006/compatibility" xmlns:lc="http://schemas.openxmlformats.org/drawingml/2006/lockedCanvas" xmlns:dgm14="http://schemas.microsoft.com/office/drawing/2010/diagram" xmlns:a15="http://schemas.microsoft.com/office/drawing/2012/main" xmlns:pic14="http://schemas.microsoft.com/office/drawing/2010/picture" xmlns:c16ac="http://schemas.microsoft.com/office/drawing/2014/chart/ac" xmlns:a16="http://schemas.microsoft.com/office/drawing/2014/main" xmlns:a1611="http://schemas.microsoft.com/office/drawing/2016/11/main" xmlns:dgm1612="http://schemas.microsoft.com/office/drawing/2016/12/diagram" xmlns:a16svg="http://schemas.microsoft.com/office/drawing/2016/SVG/main" xmlns:adec="http://schemas.microsoft.com/office/drawing/2017/decorative" xmlns:a18hc="http://schemas.microsoft.com/office/drawing/2018/hyperlinkcolor" xmlns:wp15="http://schemas.microsoft.com/office/word/2012/wordprocessingDrawing" mc:Ignorable="w14 w15 wp14">
+<w:hdr xmlns:w="http://schemas.openxmlformats.org/wordprocessingml/2006/main" xmlns:m="http://schemas.openxmlformats.org/officeDocument/2006/math" xmlns:w14="http://schemas.microsoft.com/office/word/2010/wordml" xmlns:r="http://schemas.openxmlformats.org/officeDocument/2006/relationships" xmlns:wp="http://schemas.openxmlformats.org/drawingml/2006/wordprocessingDrawing" xmlns:a="http://schemas.openxmlformats.org/drawingml/2006/main" xmlns:wp14="http://schemas.microsoft.com/office/word/2010/wordprocessingDrawing" xmlns:w15="http://schemas.microsoft.com/office/word/2012/wordml" xmlns:mc="http://schemas.openxmlformats.org/markup-compatibility/2006" xmlns:a14="http://schemas.microsoft.com/office/drawing/2010/main" xmlns:sl="http://schemas.openxmlformats.org/schemaLibrary/2006/main" xmlns:wne="http://schemas.microsoft.com/office/word/2006/wordml" xmlns:c="http://schemas.openxmlformats.org/drawingml/2006/chart" xmlns:cdr="http://schemas.openxmlformats.org/drawingml/2006/chartDrawing" xmlns:c14="http://schemas.microsoft.com/office/drawing/2007/8/2/chart" xmlns:dgm="http://schemas.openxmlformats.org/drawingml/2006/diagram" xmlns:pic="http://schemas.openxmlformats.org/drawingml/2006/picture" xmlns:xdr="http://schemas.openxmlformats.org/drawingml/2006/spreadsheetDrawing" xmlns:dsp="http://schemas.microsoft.com/office/drawing/2008/diagram" xmlns:xvml="urn:schemas-microsoft-com:office:excel" xmlns:o="urn:schemas-microsoft-com:office:office" xmlns:v="urn:schemas-microsoft-com:vml" xmlns:w10="urn:schemas-microsoft-com:office:word" xmlns:pvml="urn:schemas-microsoft-com:office:powerpoint" xmlns:cppr="http://schemas.microsoft.com/office/2006/coverPageProps" xmlns:odx="http://opendope.org/xpaths" xmlns:odc="http://opendope.org/conditions" xmlns:odq="http://opendope.org/questions" xmlns:oda="http://opendope.org/answers" xmlns:odi="http://opendope.org/components" xmlns:odgm="http://opendope.org/SmartArt/DataHierarchy" xmlns:b="http://schemas.openxmlformats.org/officeDocument/2006/bibliography" xmlns:msink="http://schemas.microsoft.com/ink/2010/main" xmlns:cdr14="http://schemas.microsoft.com/office/drawing/2010/chartDrawing" xmlns:c15="http://schemas.microsoft.com/office/drawing/2012/chart" xmlns:cs="http://schemas.microsoft.com/office/drawing/2012/chartStyle" xmlns:ns38="http://www.w3.org/1998/Math/MathML" xmlns:ns39="http://www.w3.org/2003/InkML" xmlns:a13cmd="http://schemas.microsoft.com/office/drawing/2013/main/command" xmlns:cx="http://schemas.microsoft.com/office/drawing/2014/chartex" xmlns:c16="http://schemas.microsoft.com/office/drawing/2014/chart" xmlns:dgm1611="http://schemas.microsoft.com/office/drawing/2016/11/diagram" xmlns:c173="http://schemas.microsoft.com/office/drawing/2017/03/chart" xmlns:am3d="http://schemas.microsoft.com/office/drawing/2017/model3d" xmlns:an18="http://schemas.microsoft.com/office/drawing/2018/animation" xmlns:anam3d="http://schemas.microsoft.com/office/drawing/2018/animation/model3d" xmlns:iact="http://schemas.microsoft.com/office/powerpoint/2014/inkAction" xmlns:thm15="http://schemas.microsoft.com/office/thememl/2012/main" xmlns:wps="http://schemas.microsoft.com/office/word/2010/wordprocessingShape" xmlns:wpc="http://schemas.microsoft.com/office/word/2010/wordprocessingCanvas" xmlns:wpg="http://schemas.microsoft.com/office/word/2010/wordprocessingGroup" xmlns:w16se="http://schemas.microsoft.com/office/word/2015/wordml/symex" xmlns:w16cid="http://schemas.microsoft.com/office/word/2016/wordml/cid" xmlns:wetp="http://schemas.microsoft.com/office/webextensions/taskpanes/2010/11" xmlns:we="http://schemas.microsoft.com/office/webextensions/webextension/2010/11" xmlns:comp="http://schemas.openxmlformats.org/drawingml/2006/compatibility" xmlns:lc="http://schemas.openxmlformats.org/drawingml/2006/lockedCanvas" xmlns:dgm14="http://schemas.microsoft.com/office/drawing/2010/diagram" xmlns:a15="http://schemas.microsoft.com/office/drawing/2012/main" xmlns:pic14="http://schemas.microsoft.com/office/drawing/2010/picture" xmlns:c16ac="http://schemas.microsoft.com/office/drawing/2014/chart/ac" xmlns:a16="http://schemas.microsoft.com/office/drawing/2014/main" xmlns:a1611="http://schemas.microsoft.com/office/drawing/2016/11/main" xmlns:dgm1612="http://schemas.microsoft.com/office/drawing/2016/12/diagram" xmlns:a16svg="http://schemas.microsoft.com/office/drawing/2016/SVG/main" xmlns:adec="http://schemas.microsoft.com/office/drawing/2017/decorative" xmlns:a18hc="http://schemas.microsoft.com/office/drawing/2018/hyperlinkcolor" xmlns:wp15="http://schemas.microsoft.com/office/word/2012/wordprocessingDrawing" mc:Ignorable="w14 w15 wp14">
   <w:tbl>
     <w:tblPr>
       <w:tblStyle w:val="Tabellenraster"/>
@@ -3358,7 +3624,7 @@
 </file>
 
 <file path=customXml/item1.xml><?xml version="1.0" encoding="utf-8"?>
-<b:Sources xmlns:w="http://schemas.openxmlformats.org/wordprocessingml/2006/main" xmlns:m="http://schemas.openxmlformats.org/officeDocument/2006/math" xmlns:w14="http://schemas.microsoft.com/office/word/2010/wordml" xmlns:w15="http://schemas.microsoft.com/office/word/2012/wordml" xmlns:r="http://schemas.openxmlformats.org/officeDocument/2006/relationships" xmlns:wp="http://schemas.openxmlformats.org/drawingml/2006/wordprocessingDrawing" xmlns:a="http://schemas.openxmlformats.org/drawingml/2006/main" xmlns:wp14="http://schemas.microsoft.com/office/word/2010/wordprocessingDrawing" xmlns:mc="http://schemas.openxmlformats.org/markup-compatibility/2006" xmlns:a14="http://schemas.microsoft.com/office/drawing/2010/main" xmlns:sl="http://schemas.openxmlformats.org/schemaLibrary/2006/main" xmlns:wne="http://schemas.microsoft.com/office/word/2006/wordml" xmlns:c="http://schemas.openxmlformats.org/drawingml/2006/chart" xmlns:cdr="http://schemas.openxmlformats.org/drawingml/2006/chartDrawing" xmlns:c14="http://schemas.microsoft.com/office/drawing/2007/8/2/chart" xmlns:dgm="http://schemas.openxmlformats.org/drawingml/2006/diagram" xmlns:pic="http://schemas.openxmlformats.org/drawingml/2006/picture" xmlns:xdr="http://schemas.openxmlformats.org/drawingml/2006/spreadsheetDrawing" xmlns:dsp="http://schemas.microsoft.com/office/drawing/2008/diagram" xmlns:xvml="urn:schemas-microsoft-com:office:excel" xmlns:o="urn:schemas-microsoft-com:office:office" xmlns:v="urn:schemas-microsoft-com:vml" xmlns:w10="urn:schemas-microsoft-com:office:word" xmlns:pvml="urn:schemas-microsoft-com:office:powerpoint" xmlns:cppr="http://schemas.microsoft.com/office/2006/coverPageProps" xmlns:odx="http://opendope.org/xpaths" xmlns:odc="http://opendope.org/conditions" xmlns:odq="http://opendope.org/questions" xmlns:oda="http://opendope.org/answers" xmlns:odi="http://opendope.org/components" xmlns:odgm="http://opendope.org/SmartArt/DataHierarchy" xmlns:b="http://schemas.openxmlformats.org/officeDocument/2006/bibliography" xmlns:msink="http://schemas.microsoft.com/ink/2010/main" xmlns:cdr14="http://schemas.microsoft.com/office/drawing/2010/chartDrawing" xmlns:c15="http://schemas.microsoft.com/office/drawing/2012/chart" xmlns:cs="http://schemas.microsoft.com/office/drawing/2012/chartStyle" xmlns:ns38="http://www.w3.org/1998/Math/MathML" xmlns:ns39="http://www.w3.org/2003/InkML" xmlns:a13cmd="http://schemas.microsoft.com/office/drawing/2013/main/command" xmlns:cx="http://schemas.microsoft.com/office/drawing/2014/chartex" xmlns:c16="http://schemas.microsoft.com/office/drawing/2014/chart" xmlns:dgm1611="http://schemas.microsoft.com/office/drawing/2016/11/diagram" xmlns:c173="http://schemas.microsoft.com/office/drawing/2017/03/chart" xmlns:am3d="http://schemas.microsoft.com/office/drawing/2017/model3d" xmlns:an18="http://schemas.microsoft.com/office/drawing/2018/animation" xmlns:anam3d="http://schemas.microsoft.com/office/drawing/2018/animation/model3d" xmlns:iact="http://schemas.microsoft.com/office/powerpoint/2014/inkAction" xmlns:thm15="http://schemas.microsoft.com/office/thememl/2012/main" xmlns:wps="http://schemas.microsoft.com/office/word/2010/wordprocessingShape" xmlns:wpc="http://schemas.microsoft.com/office/word/2010/wordprocessingCanvas" xmlns:wpg="http://schemas.microsoft.com/office/word/2010/wordprocessingGroup" xmlns:w16se="http://schemas.microsoft.com/office/word/2015/wordml/symex" xmlns:w16cid="http://schemas.microsoft.com/office/word/2016/wordml/cid" xmlns:wetp="http://schemas.microsoft.com/office/webextensions/taskpanes/2010/11" xmlns:we="http://schemas.microsoft.com/office/webextensions/webextension/2010/11" xmlns:comp="http://schemas.openxmlformats.org/drawingml/2006/compatibility" xmlns:lc="http://schemas.openxmlformats.org/drawingml/2006/lockedCanvas" xmlns:dgm14="http://schemas.microsoft.com/office/drawing/2010/diagram" xmlns:a15="http://schemas.microsoft.com/office/drawing/2012/main" xmlns:pic14="http://schemas.microsoft.com/office/drawing/2010/picture" xmlns:c16ac="http://schemas.microsoft.com/office/drawing/2014/chart/ac" xmlns:a16="http://schemas.microsoft.com/office/drawing/2014/main" xmlns:a1611="http://schemas.microsoft.com/office/drawing/2016/11/main" xmlns:dgm1612="http://schemas.microsoft.com/office/drawing/2016/12/diagram" xmlns:a16svg="http://schemas.microsoft.com/office/drawing/2016/SVG/main" xmlns:adec="http://schemas.microsoft.com/office/drawing/2017/decorative" xmlns:a18hc="http://schemas.microsoft.com/office/drawing/2018/hyperlinkcolor" xmlns:wp15="http://schemas.microsoft.com/office/word/2012/wordprocessingDrawing" SelectedStyle="/APASixthEditionOfficeOnline.xsl" StyleName="APA"/>
+<b:Sources xmlns:w="http://schemas.openxmlformats.org/wordprocessingml/2006/main" xmlns:m="http://schemas.openxmlformats.org/officeDocument/2006/math" xmlns:w14="http://schemas.microsoft.com/office/word/2010/wordml" xmlns:r="http://schemas.openxmlformats.org/officeDocument/2006/relationships" xmlns:wp="http://schemas.openxmlformats.org/drawingml/2006/wordprocessingDrawing" xmlns:a="http://schemas.openxmlformats.org/drawingml/2006/main" xmlns:wp14="http://schemas.microsoft.com/office/word/2010/wordprocessingDrawing" xmlns:w15="http://schemas.microsoft.com/office/word/2012/wordml" xmlns:mc="http://schemas.openxmlformats.org/markup-compatibility/2006" xmlns:a14="http://schemas.microsoft.com/office/drawing/2010/main" xmlns:sl="http://schemas.openxmlformats.org/schemaLibrary/2006/main" xmlns:wne="http://schemas.microsoft.com/office/word/2006/wordml" xmlns:c="http://schemas.openxmlformats.org/drawingml/2006/chart" xmlns:cdr="http://schemas.openxmlformats.org/drawingml/2006/chartDrawing" xmlns:c14="http://schemas.microsoft.com/office/drawing/2007/8/2/chart" xmlns:dgm="http://schemas.openxmlformats.org/drawingml/2006/diagram" xmlns:pic="http://schemas.openxmlformats.org/drawingml/2006/picture" xmlns:xdr="http://schemas.openxmlformats.org/drawingml/2006/spreadsheetDrawing" xmlns:dsp="http://schemas.microsoft.com/office/drawing/2008/diagram" xmlns:xvml="urn:schemas-microsoft-com:office:excel" xmlns:o="urn:schemas-microsoft-com:office:office" xmlns:v="urn:schemas-microsoft-com:vml" xmlns:w10="urn:schemas-microsoft-com:office:word" xmlns:pvml="urn:schemas-microsoft-com:office:powerpoint" xmlns:cppr="http://schemas.microsoft.com/office/2006/coverPageProps" xmlns:odx="http://opendope.org/xpaths" xmlns:odc="http://opendope.org/conditions" xmlns:odq="http://opendope.org/questions" xmlns:oda="http://opendope.org/answers" xmlns:odi="http://opendope.org/components" xmlns:odgm="http://opendope.org/SmartArt/DataHierarchy" xmlns:b="http://schemas.openxmlformats.org/officeDocument/2006/bibliography" xmlns:msink="http://schemas.microsoft.com/ink/2010/main" xmlns:cdr14="http://schemas.microsoft.com/office/drawing/2010/chartDrawing" xmlns:c15="http://schemas.microsoft.com/office/drawing/2012/chart" xmlns:cs="http://schemas.microsoft.com/office/drawing/2012/chartStyle" xmlns:ns38="http://www.w3.org/1998/Math/MathML" xmlns:ns39="http://www.w3.org/2003/InkML" xmlns:a13cmd="http://schemas.microsoft.com/office/drawing/2013/main/command" xmlns:cx="http://schemas.microsoft.com/office/drawing/2014/chartex" xmlns:c16="http://schemas.microsoft.com/office/drawing/2014/chart" xmlns:dgm1611="http://schemas.microsoft.com/office/drawing/2016/11/diagram" xmlns:c173="http://schemas.microsoft.com/office/drawing/2017/03/chart" xmlns:am3d="http://schemas.microsoft.com/office/drawing/2017/model3d" xmlns:an18="http://schemas.microsoft.com/office/drawing/2018/animation" xmlns:anam3d="http://schemas.microsoft.com/office/drawing/2018/animation/model3d" xmlns:iact="http://schemas.microsoft.com/office/powerpoint/2014/inkAction" xmlns:thm15="http://schemas.microsoft.com/office/thememl/2012/main" xmlns:wps="http://schemas.microsoft.com/office/word/2010/wordprocessingShape" xmlns:wpc="http://schemas.microsoft.com/office/word/2010/wordprocessingCanvas" xmlns:wpg="http://schemas.microsoft.com/office/word/2010/wordprocessingGroup" xmlns:w16se="http://schemas.microsoft.com/office/word/2015/wordml/symex" xmlns:w16cid="http://schemas.microsoft.com/office/word/2016/wordml/cid" xmlns:wetp="http://schemas.microsoft.com/office/webextensions/taskpanes/2010/11" xmlns:we="http://schemas.microsoft.com/office/webextensions/webextension/2010/11" xmlns:comp="http://schemas.openxmlformats.org/drawingml/2006/compatibility" xmlns:lc="http://schemas.openxmlformats.org/drawingml/2006/lockedCanvas" xmlns:dgm14="http://schemas.microsoft.com/office/drawing/2010/diagram" xmlns:a15="http://schemas.microsoft.com/office/drawing/2012/main" xmlns:pic14="http://schemas.microsoft.com/office/drawing/2010/picture" xmlns:c16ac="http://schemas.microsoft.com/office/drawing/2014/chart/ac" xmlns:a16="http://schemas.microsoft.com/office/drawing/2014/main" xmlns:a1611="http://schemas.microsoft.com/office/drawing/2016/11/main" xmlns:dgm1612="http://schemas.microsoft.com/office/drawing/2016/12/diagram" xmlns:a16svg="http://schemas.microsoft.com/office/drawing/2016/SVG/main" xmlns:adec="http://schemas.microsoft.com/office/drawing/2017/decorative" xmlns:a18hc="http://schemas.microsoft.com/office/drawing/2018/hyperlinkcolor" xmlns:wp15="http://schemas.microsoft.com/office/word/2012/wordprocessingDrawing" SelectedStyle="/APASixthEditionOfficeOnline.xsl" StyleName="APA"/>
 </file>
 
 <file path=customXml/itemProps1.xml><?xml version="1.0" encoding="utf-8"?>

</xml_diff>

<commit_message>
Update qrCode for Billing and bugfixing
</commit_message>
<xml_diff>
--- a/src/main/resources/templates/out/outBillingLetter.docx
+++ b/src/main/resources/templates/out/outBillingLetter.docx
@@ -1,8 +1,8 @@
 
 <file path=word/document.xml><?xml version="1.0" encoding="utf-8"?>
-<w:document xmlns:w="http://schemas.openxmlformats.org/wordprocessingml/2006/main" xmlns:m="http://schemas.openxmlformats.org/officeDocument/2006/math" xmlns:w14="http://schemas.microsoft.com/office/word/2010/wordml" xmlns:r="http://schemas.openxmlformats.org/officeDocument/2006/relationships" xmlns:wp="http://schemas.openxmlformats.org/drawingml/2006/wordprocessingDrawing" xmlns:a="http://schemas.openxmlformats.org/drawingml/2006/main" xmlns:wp14="http://schemas.microsoft.com/office/word/2010/wordprocessingDrawing" xmlns:w15="http://schemas.microsoft.com/office/word/2012/wordml" xmlns:mc="http://schemas.openxmlformats.org/markup-compatibility/2006" xmlns:a14="http://schemas.microsoft.com/office/drawing/2010/main" xmlns:sl="http://schemas.openxmlformats.org/schemaLibrary/2006/main" xmlns:wne="http://schemas.microsoft.com/office/word/2006/wordml" xmlns:c="http://schemas.openxmlformats.org/drawingml/2006/chart" xmlns:cdr="http://schemas.openxmlformats.org/drawingml/2006/chartDrawing" xmlns:c14="http://schemas.microsoft.com/office/drawing/2007/8/2/chart" xmlns:dgm="http://schemas.openxmlformats.org/drawingml/2006/diagram" xmlns:pic="http://schemas.openxmlformats.org/drawingml/2006/picture" xmlns:xdr="http://schemas.openxmlformats.org/drawingml/2006/spreadsheetDrawing" xmlns:dsp="http://schemas.microsoft.com/office/drawing/2008/diagram" xmlns:xvml="urn:schemas-microsoft-com:office:excel" xmlns:o="urn:schemas-microsoft-com:office:office" xmlns:v="urn:schemas-microsoft-com:vml" xmlns:w10="urn:schemas-microsoft-com:office:word" xmlns:pvml="urn:schemas-microsoft-com:office:powerpoint" xmlns:cppr="http://schemas.microsoft.com/office/2006/coverPageProps" xmlns:odx="http://opendope.org/xpaths" xmlns:odc="http://opendope.org/conditions" xmlns:odq="http://opendope.org/questions" xmlns:oda="http://opendope.org/answers" xmlns:odi="http://opendope.org/components" xmlns:odgm="http://opendope.org/SmartArt/DataHierarchy" xmlns:b="http://schemas.openxmlformats.org/officeDocument/2006/bibliography" xmlns:msink="http://schemas.microsoft.com/ink/2010/main" xmlns:cdr14="http://schemas.microsoft.com/office/drawing/2010/chartDrawing" xmlns:c15="http://schemas.microsoft.com/office/drawing/2012/chart" xmlns:cs="http://schemas.microsoft.com/office/drawing/2012/chartStyle" xmlns:ns38="http://www.w3.org/1998/Math/MathML" xmlns:ns39="http://www.w3.org/2003/InkML" xmlns:a13cmd="http://schemas.microsoft.com/office/drawing/2013/main/command" xmlns:cx="http://schemas.microsoft.com/office/drawing/2014/chartex" xmlns:c16="http://schemas.microsoft.com/office/drawing/2014/chart" xmlns:dgm1611="http://schemas.microsoft.com/office/drawing/2016/11/diagram" xmlns:c173="http://schemas.microsoft.com/office/drawing/2017/03/chart" xmlns:am3d="http://schemas.microsoft.com/office/drawing/2017/model3d" xmlns:an18="http://schemas.microsoft.com/office/drawing/2018/animation" xmlns:anam3d="http://schemas.microsoft.com/office/drawing/2018/animation/model3d" xmlns:iact="http://schemas.microsoft.com/office/powerpoint/2014/inkAction" xmlns:thm15="http://schemas.microsoft.com/office/thememl/2012/main" xmlns:wps="http://schemas.microsoft.com/office/word/2010/wordprocessingShape" xmlns:wpc="http://schemas.microsoft.com/office/word/2010/wordprocessingCanvas" xmlns:wpg="http://schemas.microsoft.com/office/word/2010/wordprocessingGroup" xmlns:w16se="http://schemas.microsoft.com/office/word/2015/wordml/symex" xmlns:w16cid="http://schemas.microsoft.com/office/word/2016/wordml/cid" xmlns:wetp="http://schemas.microsoft.com/office/webextensions/taskpanes/2010/11" xmlns:we="http://schemas.microsoft.com/office/webextensions/webextension/2010/11" xmlns:comp="http://schemas.openxmlformats.org/drawingml/2006/compatibility" xmlns:lc="http://schemas.openxmlformats.org/drawingml/2006/lockedCanvas" xmlns:dgm14="http://schemas.microsoft.com/office/drawing/2010/diagram" xmlns:a15="http://schemas.microsoft.com/office/drawing/2012/main" xmlns:pic14="http://schemas.microsoft.com/office/drawing/2010/picture" xmlns:c16ac="http://schemas.microsoft.com/office/drawing/2014/chart/ac" xmlns:a16="http://schemas.microsoft.com/office/drawing/2014/main" xmlns:a1611="http://schemas.microsoft.com/office/drawing/2016/11/main" xmlns:dgm1612="http://schemas.microsoft.com/office/drawing/2016/12/diagram" xmlns:a16svg="http://schemas.microsoft.com/office/drawing/2016/SVG/main" xmlns:adec="http://schemas.microsoft.com/office/drawing/2017/decorative" xmlns:a18hc="http://schemas.microsoft.com/office/drawing/2018/hyperlinkcolor" xmlns:wp15="http://schemas.microsoft.com/office/word/2012/wordprocessingDrawing" mc:Ignorable="w14 w15 wp14">
+<w:document xmlns:w="http://schemas.openxmlformats.org/wordprocessingml/2006/main" xmlns:w15="http://schemas.microsoft.com/office/word/2012/wordml" xmlns:w14="http://schemas.microsoft.com/office/word/2010/wordml" xmlns:r="http://schemas.openxmlformats.org/officeDocument/2006/relationships" xmlns:a="http://schemas.openxmlformats.org/drawingml/2006/main" xmlns:a14="http://schemas.microsoft.com/office/drawing/2010/main" xmlns:m="http://schemas.openxmlformats.org/officeDocument/2006/math" xmlns:wp="http://schemas.openxmlformats.org/drawingml/2006/wordprocessingDrawing" xmlns:wp14="http://schemas.microsoft.com/office/word/2010/wordprocessingDrawing" xmlns:mc="http://schemas.openxmlformats.org/markup-compatibility/2006" xmlns:sl="http://schemas.openxmlformats.org/schemaLibrary/2006/main" xmlns:wne="http://schemas.microsoft.com/office/word/2006/wordml" xmlns:c="http://schemas.openxmlformats.org/drawingml/2006/chart" xmlns:cdr="http://schemas.openxmlformats.org/drawingml/2006/chartDrawing" xmlns:c14="http://schemas.microsoft.com/office/drawing/2007/8/2/chart" xmlns:dgm="http://schemas.openxmlformats.org/drawingml/2006/diagram" xmlns:pic="http://schemas.openxmlformats.org/drawingml/2006/picture" xmlns:xdr="http://schemas.openxmlformats.org/drawingml/2006/spreadsheetDrawing" xmlns:dsp="http://schemas.microsoft.com/office/drawing/2008/diagram" xmlns:xvml="urn:schemas-microsoft-com:office:excel" xmlns:o="urn:schemas-microsoft-com:office:office" xmlns:v="urn:schemas-microsoft-com:vml" xmlns:w10="urn:schemas-microsoft-com:office:word" xmlns:pvml="urn:schemas-microsoft-com:office:powerpoint" xmlns:cppr="http://schemas.microsoft.com/office/2006/coverPageProps" xmlns:odx="http://opendope.org/xpaths" xmlns:odc="http://opendope.org/conditions" xmlns:odq="http://opendope.org/questions" xmlns:oda="http://opendope.org/answers" xmlns:odi="http://opendope.org/components" xmlns:odgm="http://opendope.org/SmartArt/DataHierarchy" xmlns:b="http://schemas.openxmlformats.org/officeDocument/2006/bibliography" xmlns:msink="http://schemas.microsoft.com/ink/2010/main" xmlns:cdr14="http://schemas.microsoft.com/office/drawing/2010/chartDrawing" xmlns:c15="http://schemas.microsoft.com/office/drawing/2012/chart" xmlns:cs="http://schemas.microsoft.com/office/drawing/2012/chartStyle" xmlns:ns38="http://www.w3.org/1998/Math/MathML" xmlns:ns39="http://www.w3.org/2003/InkML" xmlns:a13cmd="http://schemas.microsoft.com/office/drawing/2013/main/command" xmlns:cx="http://schemas.microsoft.com/office/drawing/2014/chartex" xmlns:c16="http://schemas.microsoft.com/office/drawing/2014/chart" xmlns:dgm1611="http://schemas.microsoft.com/office/drawing/2016/11/diagram" xmlns:c173="http://schemas.microsoft.com/office/drawing/2017/03/chart" xmlns:am3d="http://schemas.microsoft.com/office/drawing/2017/model3d" xmlns:an18="http://schemas.microsoft.com/office/drawing/2018/animation" xmlns:anam3d="http://schemas.microsoft.com/office/drawing/2018/animation/model3d" xmlns:iact="http://schemas.microsoft.com/office/powerpoint/2014/inkAction" xmlns:thm15="http://schemas.microsoft.com/office/thememl/2012/main" xmlns:wps="http://schemas.microsoft.com/office/word/2010/wordprocessingShape" xmlns:wpc="http://schemas.microsoft.com/office/word/2010/wordprocessingCanvas" xmlns:wpg="http://schemas.microsoft.com/office/word/2010/wordprocessingGroup" xmlns:w16se="http://schemas.microsoft.com/office/word/2015/wordml/symex" xmlns:w16cid="http://schemas.microsoft.com/office/word/2016/wordml/cid" xmlns:wetp="http://schemas.microsoft.com/office/webextensions/taskpanes/2010/11" xmlns:we="http://schemas.microsoft.com/office/webextensions/webextension/2010/11" xmlns:comp="http://schemas.openxmlformats.org/drawingml/2006/compatibility" xmlns:lc="http://schemas.openxmlformats.org/drawingml/2006/lockedCanvas" xmlns:dgm14="http://schemas.microsoft.com/office/drawing/2010/diagram" xmlns:a15="http://schemas.microsoft.com/office/drawing/2012/main" xmlns:pic14="http://schemas.microsoft.com/office/drawing/2010/picture" xmlns:c16ac="http://schemas.microsoft.com/office/drawing/2014/chart/ac" xmlns:a16="http://schemas.microsoft.com/office/drawing/2014/main" xmlns:a1611="http://schemas.microsoft.com/office/drawing/2016/11/main" xmlns:dgm1612="http://schemas.microsoft.com/office/drawing/2016/12/diagram" xmlns:a16svg="http://schemas.microsoft.com/office/drawing/2016/SVG/main" xmlns:adec="http://schemas.microsoft.com/office/drawing/2017/decorative" xmlns:a18hc="http://schemas.microsoft.com/office/drawing/2018/hyperlinkcolor" xmlns:wp15="http://schemas.microsoft.com/office/word/2012/wordprocessingDrawing" mc:Ignorable="w14 w15 wp14">
   <w:body>
-    <!-- Modified by docx4j 11.5.0 (Apache licensed) using REFERENCE JAXB in Eclipse Adoptium Java 17.0.5 on Windows 11 -->
+    <!-- Modified by docx4j 11.5.0 (Apache licensed) using REFERENCE JAXB in Microsoft Java 21.0.4 on Windows 11 -->
     <w:p>
       <w:pPr>
         <w:pStyle w:val="berschrift6"/>
@@ -111,7 +111,7 @@
                 <w:szCs w:val="22"/>
                 <w:shd w:val="clear" w:color="auto" w:fill="FFFFFF"/>
               </w:rPr>
-              <w:t xml:space="preserve">Jenusan Varatharajan</w:t>
+              <w:t xml:space="preserve">Alexandru Grosu</w:t>
             </w:r>
           </w:p>
           <w:p>
@@ -132,7 +132,7 @@
                 <w:szCs w:val="22"/>
                 <w:shd w:val="clear" w:color="auto" w:fill="FFFFFF"/>
               </w:rPr>
-              <w:t xml:space="preserve">Hausmattstrasse 3</w:t>
+              <w:t xml:space="preserve">Dürrbachstrasse 15</w:t>
             </w:r>
             <w:r>
               <w:rPr>
@@ -163,7 +163,7 @@
                 <w:szCs w:val="22"/>
                 <w:shd w:val="clear" w:color="auto" w:fill="FFFFFF"/>
               </w:rPr>
-              <w:t xml:space="preserve">4622 Egerkingen</w:t>
+              <w:t xml:space="preserve">4522 Rüttenen</w:t>
             </w:r>
             <w:r>
               <w:rPr>
@@ -228,7 +228,7 @@
                 <w:sz w:val="22"/>
                 <w:szCs w:val="22"/>
               </w:rPr>
-              <w:t xml:space="preserve">18.01.2025</w:t>
+              <w:t xml:space="preserve">13.04.2025</w:t>
             </w:r>
           </w:p>
         </w:tc>
@@ -481,7 +481,7 @@
                 <w:szCs w:val="28"/>
                 <w:shd w:val="clear" w:color="auto" w:fill="FFFFFF"/>
               </w:rPr>
-              <w:t xml:space="preserve">Rechnung unerlaubtes Parken auf dem Besucherparkplatz</w:t>
+              <w:t xml:space="preserve">Test</w:t>
             </w:r>
             <w:r>
               <w:rPr>
@@ -584,8 +584,7 @@
                 <w:szCs w:val="22"/>
                 <w:shd w:val="clear" w:color="auto" w:fill="FFFFFF"/>
               </w:rPr>
-              <w:t xml:space="preserve">Sehr geeherter Herr Varatharajan
-Wegen unerlaubtem Dauerparkieren auf dem Besucherparkplatz stellen wir Ihnen folgende Rechnung:</w:t>
+              <w:t xml:space="preserve">Testertre</w:t>
             </w:r>
             <w:r>
               <w:rPr>
@@ -714,7 +713,7 @@
                       <w:szCs w:val="22"/>
                       <w:shd w:val="clear" w:color="auto" w:fill="FFFFFF"/>
                     </w:rPr>
-                    <w:t xml:space="preserve">Monatsmiete Mai 24</w:t>
+                    <w:t xml:space="preserve">Position 1</w:t>
                   </w:r>
                   <w:r>
                     <w:rPr>
@@ -788,7 +787,7 @@
                       <w:szCs w:val="22"/>
                       <w:shd w:val="clear" w:color="auto" w:fill="FFFFFF"/>
                     </w:rPr>
-                    <w:t xml:space="preserve">73.35</w:t>
+                    <w:t xml:space="preserve">2.00</w:t>
                   </w:r>
                   <w:r>
                     <w:rPr>
@@ -836,7 +835,7 @@
                       <w:szCs w:val="22"/>
                       <w:shd w:val="clear" w:color="auto" w:fill="FFFFFF"/>
                     </w:rPr>
-                    <w:t xml:space="preserve">Monatsmiete Juni 24</w:t>
+                    <w:t xml:space="preserve">Position 2</w:t>
                   </w:r>
                   <w:r>
                     <w:rPr>
@@ -910,7 +909,7 @@
                       <w:szCs w:val="22"/>
                       <w:shd w:val="clear" w:color="auto" w:fill="FFFFFF"/>
                     </w:rPr>
-                    <w:t xml:space="preserve">73.35</w:t>
+                    <w:t xml:space="preserve">4.00</w:t>
                   </w:r>
                   <w:r>
                     <w:rPr>
@@ -958,7 +957,7 @@
                       <w:szCs w:val="22"/>
                       <w:shd w:val="clear" w:color="auto" w:fill="FFFFFF"/>
                     </w:rPr>
-                    <w:t xml:space="preserve">Unkosten / Bearbeitungsgebühr</w:t>
+                    <w:t xml:space="preserve">Postion 4</w:t>
                   </w:r>
                   <w:r>
                     <w:rPr>
@@ -1032,7 +1031,7 @@
                       <w:szCs w:val="22"/>
                       <w:shd w:val="clear" w:color="auto" w:fill="FFFFFF"/>
                     </w:rPr>
-                    <w:t xml:space="preserve">180.00</w:t>
+                    <w:t xml:space="preserve">5.50</w:t>
                   </w:r>
                   <w:r>
                     <w:rPr>
@@ -1154,7 +1153,7 @@
                       <w:szCs w:val="22"/>
                       <w:shd w:val="clear" w:color="auto" w:fill="FFFFFF"/>
                     </w:rPr>
-                    <w:t xml:space="preserve">26.45</w:t>
+                    <w:t xml:space="preserve">0.95</w:t>
                   </w:r>
                   <w:r>
                     <w:rPr>
@@ -1308,7 +1307,7 @@
                       <w:szCs w:val="22"/>
                       <w:shd w:val="clear" w:color="auto" w:fill="FFFFFF"/>
                     </w:rPr>
-                    <w:t xml:space="preserve">353.15</w:t>
+                    <w:t xml:space="preserve">12.45</w:t>
                   </w:r>
                 </w:p>
               </w:tc>
@@ -1447,7 +1446,7 @@
 </file>
 
 <file path=word/comments.xml><?xml version="1.0" encoding="utf-8"?>
-<w:comments xmlns:w="http://schemas.openxmlformats.org/wordprocessingml/2006/main" xmlns:m="http://schemas.openxmlformats.org/officeDocument/2006/math" xmlns:w14="http://schemas.microsoft.com/office/word/2010/wordml" xmlns:r="http://schemas.openxmlformats.org/officeDocument/2006/relationships" xmlns:wp="http://schemas.openxmlformats.org/drawingml/2006/wordprocessingDrawing" xmlns:a="http://schemas.openxmlformats.org/drawingml/2006/main" xmlns:wp14="http://schemas.microsoft.com/office/word/2010/wordprocessingDrawing" xmlns:w15="http://schemas.microsoft.com/office/word/2012/wordml" xmlns:mc="http://schemas.openxmlformats.org/markup-compatibility/2006" xmlns:a14="http://schemas.microsoft.com/office/drawing/2010/main" xmlns:sl="http://schemas.openxmlformats.org/schemaLibrary/2006/main" xmlns:wne="http://schemas.microsoft.com/office/word/2006/wordml" xmlns:c="http://schemas.openxmlformats.org/drawingml/2006/chart" xmlns:cdr="http://schemas.openxmlformats.org/drawingml/2006/chartDrawing" xmlns:c14="http://schemas.microsoft.com/office/drawing/2007/8/2/chart" xmlns:dgm="http://schemas.openxmlformats.org/drawingml/2006/diagram" xmlns:pic="http://schemas.openxmlformats.org/drawingml/2006/picture" xmlns:xdr="http://schemas.openxmlformats.org/drawingml/2006/spreadsheetDrawing" xmlns:dsp="http://schemas.microsoft.com/office/drawing/2008/diagram" xmlns:xvml="urn:schemas-microsoft-com:office:excel" xmlns:o="urn:schemas-microsoft-com:office:office" xmlns:v="urn:schemas-microsoft-com:vml" xmlns:w10="urn:schemas-microsoft-com:office:word" xmlns:pvml="urn:schemas-microsoft-com:office:powerpoint" xmlns:cppr="http://schemas.microsoft.com/office/2006/coverPageProps" xmlns:odx="http://opendope.org/xpaths" xmlns:odc="http://opendope.org/conditions" xmlns:odq="http://opendope.org/questions" xmlns:oda="http://opendope.org/answers" xmlns:odi="http://opendope.org/components" xmlns:odgm="http://opendope.org/SmartArt/DataHierarchy" xmlns:b="http://schemas.openxmlformats.org/officeDocument/2006/bibliography" xmlns:msink="http://schemas.microsoft.com/ink/2010/main" xmlns:cdr14="http://schemas.microsoft.com/office/drawing/2010/chartDrawing" xmlns:c15="http://schemas.microsoft.com/office/drawing/2012/chart" xmlns:cs="http://schemas.microsoft.com/office/drawing/2012/chartStyle" xmlns:ns38="http://www.w3.org/1998/Math/MathML" xmlns:ns39="http://www.w3.org/2003/InkML" xmlns:a13cmd="http://schemas.microsoft.com/office/drawing/2013/main/command" xmlns:cx="http://schemas.microsoft.com/office/drawing/2014/chartex" xmlns:c16="http://schemas.microsoft.com/office/drawing/2014/chart" xmlns:dgm1611="http://schemas.microsoft.com/office/drawing/2016/11/diagram" xmlns:c173="http://schemas.microsoft.com/office/drawing/2017/03/chart" xmlns:am3d="http://schemas.microsoft.com/office/drawing/2017/model3d" xmlns:an18="http://schemas.microsoft.com/office/drawing/2018/animation" xmlns:anam3d="http://schemas.microsoft.com/office/drawing/2018/animation/model3d" xmlns:iact="http://schemas.microsoft.com/office/powerpoint/2014/inkAction" xmlns:thm15="http://schemas.microsoft.com/office/thememl/2012/main" xmlns:wps="http://schemas.microsoft.com/office/word/2010/wordprocessingShape" xmlns:wpc="http://schemas.microsoft.com/office/word/2010/wordprocessingCanvas" xmlns:wpg="http://schemas.microsoft.com/office/word/2010/wordprocessingGroup" xmlns:w16se="http://schemas.microsoft.com/office/word/2015/wordml/symex" xmlns:w16cid="http://schemas.microsoft.com/office/word/2016/wordml/cid" xmlns:wetp="http://schemas.microsoft.com/office/webextensions/taskpanes/2010/11" xmlns:we="http://schemas.microsoft.com/office/webextensions/webextension/2010/11" xmlns:comp="http://schemas.openxmlformats.org/drawingml/2006/compatibility" xmlns:lc="http://schemas.openxmlformats.org/drawingml/2006/lockedCanvas" xmlns:dgm14="http://schemas.microsoft.com/office/drawing/2010/diagram" xmlns:a15="http://schemas.microsoft.com/office/drawing/2012/main" xmlns:pic14="http://schemas.microsoft.com/office/drawing/2010/picture" xmlns:c16ac="http://schemas.microsoft.com/office/drawing/2014/chart/ac" xmlns:a16="http://schemas.microsoft.com/office/drawing/2014/main" xmlns:a1611="http://schemas.microsoft.com/office/drawing/2016/11/main" xmlns:dgm1612="http://schemas.microsoft.com/office/drawing/2016/12/diagram" xmlns:a16svg="http://schemas.microsoft.com/office/drawing/2016/SVG/main" xmlns:adec="http://schemas.microsoft.com/office/drawing/2017/decorative" xmlns:a18hc="http://schemas.microsoft.com/office/drawing/2018/hyperlinkcolor" xmlns:wp15="http://schemas.microsoft.com/office/word/2012/wordprocessingDrawing">
+<w:comments xmlns:w="http://schemas.openxmlformats.org/wordprocessingml/2006/main" xmlns:w15="http://schemas.microsoft.com/office/word/2012/wordml" xmlns:w14="http://schemas.microsoft.com/office/word/2010/wordml" xmlns:r="http://schemas.openxmlformats.org/officeDocument/2006/relationships" xmlns:a="http://schemas.openxmlformats.org/drawingml/2006/main" xmlns:a14="http://schemas.microsoft.com/office/drawing/2010/main" xmlns:m="http://schemas.openxmlformats.org/officeDocument/2006/math" xmlns:wp="http://schemas.openxmlformats.org/drawingml/2006/wordprocessingDrawing" xmlns:wp14="http://schemas.microsoft.com/office/word/2010/wordprocessingDrawing" xmlns:mc="http://schemas.openxmlformats.org/markup-compatibility/2006" xmlns:sl="http://schemas.openxmlformats.org/schemaLibrary/2006/main" xmlns:wne="http://schemas.microsoft.com/office/word/2006/wordml" xmlns:c="http://schemas.openxmlformats.org/drawingml/2006/chart" xmlns:cdr="http://schemas.openxmlformats.org/drawingml/2006/chartDrawing" xmlns:c14="http://schemas.microsoft.com/office/drawing/2007/8/2/chart" xmlns:dgm="http://schemas.openxmlformats.org/drawingml/2006/diagram" xmlns:pic="http://schemas.openxmlformats.org/drawingml/2006/picture" xmlns:xdr="http://schemas.openxmlformats.org/drawingml/2006/spreadsheetDrawing" xmlns:dsp="http://schemas.microsoft.com/office/drawing/2008/diagram" xmlns:xvml="urn:schemas-microsoft-com:office:excel" xmlns:o="urn:schemas-microsoft-com:office:office" xmlns:v="urn:schemas-microsoft-com:vml" xmlns:w10="urn:schemas-microsoft-com:office:word" xmlns:pvml="urn:schemas-microsoft-com:office:powerpoint" xmlns:cppr="http://schemas.microsoft.com/office/2006/coverPageProps" xmlns:odx="http://opendope.org/xpaths" xmlns:odc="http://opendope.org/conditions" xmlns:odq="http://opendope.org/questions" xmlns:oda="http://opendope.org/answers" xmlns:odi="http://opendope.org/components" xmlns:odgm="http://opendope.org/SmartArt/DataHierarchy" xmlns:b="http://schemas.openxmlformats.org/officeDocument/2006/bibliography" xmlns:msink="http://schemas.microsoft.com/ink/2010/main" xmlns:cdr14="http://schemas.microsoft.com/office/drawing/2010/chartDrawing" xmlns:c15="http://schemas.microsoft.com/office/drawing/2012/chart" xmlns:cs="http://schemas.microsoft.com/office/drawing/2012/chartStyle" xmlns:ns38="http://www.w3.org/1998/Math/MathML" xmlns:ns39="http://www.w3.org/2003/InkML" xmlns:a13cmd="http://schemas.microsoft.com/office/drawing/2013/main/command" xmlns:cx="http://schemas.microsoft.com/office/drawing/2014/chartex" xmlns:c16="http://schemas.microsoft.com/office/drawing/2014/chart" xmlns:dgm1611="http://schemas.microsoft.com/office/drawing/2016/11/diagram" xmlns:c173="http://schemas.microsoft.com/office/drawing/2017/03/chart" xmlns:am3d="http://schemas.microsoft.com/office/drawing/2017/model3d" xmlns:an18="http://schemas.microsoft.com/office/drawing/2018/animation" xmlns:anam3d="http://schemas.microsoft.com/office/drawing/2018/animation/model3d" xmlns:iact="http://schemas.microsoft.com/office/powerpoint/2014/inkAction" xmlns:thm15="http://schemas.microsoft.com/office/thememl/2012/main" xmlns:wps="http://schemas.microsoft.com/office/word/2010/wordprocessingShape" xmlns:wpc="http://schemas.microsoft.com/office/word/2010/wordprocessingCanvas" xmlns:wpg="http://schemas.microsoft.com/office/word/2010/wordprocessingGroup" xmlns:w16se="http://schemas.microsoft.com/office/word/2015/wordml/symex" xmlns:w16cid="http://schemas.microsoft.com/office/word/2016/wordml/cid" xmlns:wetp="http://schemas.microsoft.com/office/webextensions/taskpanes/2010/11" xmlns:we="http://schemas.microsoft.com/office/webextensions/webextension/2010/11" xmlns:comp="http://schemas.openxmlformats.org/drawingml/2006/compatibility" xmlns:lc="http://schemas.openxmlformats.org/drawingml/2006/lockedCanvas" xmlns:dgm14="http://schemas.microsoft.com/office/drawing/2010/diagram" xmlns:a15="http://schemas.microsoft.com/office/drawing/2012/main" xmlns:pic14="http://schemas.microsoft.com/office/drawing/2010/picture" xmlns:c16ac="http://schemas.microsoft.com/office/drawing/2014/chart/ac" xmlns:a16="http://schemas.microsoft.com/office/drawing/2014/main" xmlns:a1611="http://schemas.microsoft.com/office/drawing/2016/11/main" xmlns:dgm1612="http://schemas.microsoft.com/office/drawing/2016/12/diagram" xmlns:a16svg="http://schemas.microsoft.com/office/drawing/2016/SVG/main" xmlns:adec="http://schemas.microsoft.com/office/drawing/2017/decorative" xmlns:a18hc="http://schemas.microsoft.com/office/drawing/2018/hyperlinkcolor" xmlns:wp15="http://schemas.microsoft.com/office/word/2012/wordprocessingDrawing">
   <w:comment w:initials="JF" w:author="Jürg Fiechter" w:date="2020-03-19T22:54:00Z" w:id="0">
     <w:p>
       <w:pPr>
@@ -1649,7 +1648,7 @@
 </file>
 
 <file path=word/footer1.xml><?xml version="1.0" encoding="utf-8"?>
-<w:ftr xmlns:w="http://schemas.openxmlformats.org/wordprocessingml/2006/main" xmlns:m="http://schemas.openxmlformats.org/officeDocument/2006/math" xmlns:w14="http://schemas.microsoft.com/office/word/2010/wordml" xmlns:r="http://schemas.openxmlformats.org/officeDocument/2006/relationships" xmlns:wp="http://schemas.openxmlformats.org/drawingml/2006/wordprocessingDrawing" xmlns:a="http://schemas.openxmlformats.org/drawingml/2006/main" xmlns:wp14="http://schemas.microsoft.com/office/word/2010/wordprocessingDrawing" xmlns:w15="http://schemas.microsoft.com/office/word/2012/wordml" xmlns:mc="http://schemas.openxmlformats.org/markup-compatibility/2006" xmlns:a14="http://schemas.microsoft.com/office/drawing/2010/main" xmlns:sl="http://schemas.openxmlformats.org/schemaLibrary/2006/main" xmlns:wne="http://schemas.microsoft.com/office/word/2006/wordml" xmlns:c="http://schemas.openxmlformats.org/drawingml/2006/chart" xmlns:cdr="http://schemas.openxmlformats.org/drawingml/2006/chartDrawing" xmlns:c14="http://schemas.microsoft.com/office/drawing/2007/8/2/chart" xmlns:dgm="http://schemas.openxmlformats.org/drawingml/2006/diagram" xmlns:pic="http://schemas.openxmlformats.org/drawingml/2006/picture" xmlns:xdr="http://schemas.openxmlformats.org/drawingml/2006/spreadsheetDrawing" xmlns:dsp="http://schemas.microsoft.com/office/drawing/2008/diagram" xmlns:xvml="urn:schemas-microsoft-com:office:excel" xmlns:o="urn:schemas-microsoft-com:office:office" xmlns:v="urn:schemas-microsoft-com:vml" xmlns:w10="urn:schemas-microsoft-com:office:word" xmlns:pvml="urn:schemas-microsoft-com:office:powerpoint" xmlns:cppr="http://schemas.microsoft.com/office/2006/coverPageProps" xmlns:odx="http://opendope.org/xpaths" xmlns:odc="http://opendope.org/conditions" xmlns:odq="http://opendope.org/questions" xmlns:oda="http://opendope.org/answers" xmlns:odi="http://opendope.org/components" xmlns:odgm="http://opendope.org/SmartArt/DataHierarchy" xmlns:b="http://schemas.openxmlformats.org/officeDocument/2006/bibliography" xmlns:msink="http://schemas.microsoft.com/ink/2010/main" xmlns:cdr14="http://schemas.microsoft.com/office/drawing/2010/chartDrawing" xmlns:c15="http://schemas.microsoft.com/office/drawing/2012/chart" xmlns:cs="http://schemas.microsoft.com/office/drawing/2012/chartStyle" xmlns:ns38="http://www.w3.org/1998/Math/MathML" xmlns:ns39="http://www.w3.org/2003/InkML" xmlns:a13cmd="http://schemas.microsoft.com/office/drawing/2013/main/command" xmlns:cx="http://schemas.microsoft.com/office/drawing/2014/chartex" xmlns:c16="http://schemas.microsoft.com/office/drawing/2014/chart" xmlns:dgm1611="http://schemas.microsoft.com/office/drawing/2016/11/diagram" xmlns:c173="http://schemas.microsoft.com/office/drawing/2017/03/chart" xmlns:am3d="http://schemas.microsoft.com/office/drawing/2017/model3d" xmlns:an18="http://schemas.microsoft.com/office/drawing/2018/animation" xmlns:anam3d="http://schemas.microsoft.com/office/drawing/2018/animation/model3d" xmlns:iact="http://schemas.microsoft.com/office/powerpoint/2014/inkAction" xmlns:thm15="http://schemas.microsoft.com/office/thememl/2012/main" xmlns:wps="http://schemas.microsoft.com/office/word/2010/wordprocessingShape" xmlns:wpc="http://schemas.microsoft.com/office/word/2010/wordprocessingCanvas" xmlns:wpg="http://schemas.microsoft.com/office/word/2010/wordprocessingGroup" xmlns:w16se="http://schemas.microsoft.com/office/word/2015/wordml/symex" xmlns:w16cid="http://schemas.microsoft.com/office/word/2016/wordml/cid" xmlns:wetp="http://schemas.microsoft.com/office/webextensions/taskpanes/2010/11" xmlns:we="http://schemas.microsoft.com/office/webextensions/webextension/2010/11" xmlns:comp="http://schemas.openxmlformats.org/drawingml/2006/compatibility" xmlns:lc="http://schemas.openxmlformats.org/drawingml/2006/lockedCanvas" xmlns:dgm14="http://schemas.microsoft.com/office/drawing/2010/diagram" xmlns:a15="http://schemas.microsoft.com/office/drawing/2012/main" xmlns:pic14="http://schemas.microsoft.com/office/drawing/2010/picture" xmlns:c16ac="http://schemas.microsoft.com/office/drawing/2014/chart/ac" xmlns:a16="http://schemas.microsoft.com/office/drawing/2014/main" xmlns:a1611="http://schemas.microsoft.com/office/drawing/2016/11/main" xmlns:dgm1612="http://schemas.microsoft.com/office/drawing/2016/12/diagram" xmlns:a16svg="http://schemas.microsoft.com/office/drawing/2016/SVG/main" xmlns:adec="http://schemas.microsoft.com/office/drawing/2017/decorative" xmlns:a18hc="http://schemas.microsoft.com/office/drawing/2018/hyperlinkcolor" xmlns:wp15="http://schemas.microsoft.com/office/word/2012/wordprocessingDrawing" mc:Ignorable="w14 w15 wp14">
+<w:ftr xmlns:w="http://schemas.openxmlformats.org/wordprocessingml/2006/main" xmlns:w15="http://schemas.microsoft.com/office/word/2012/wordml" xmlns:w14="http://schemas.microsoft.com/office/word/2010/wordml" xmlns:r="http://schemas.openxmlformats.org/officeDocument/2006/relationships" xmlns:a="http://schemas.openxmlformats.org/drawingml/2006/main" xmlns:a14="http://schemas.microsoft.com/office/drawing/2010/main" xmlns:m="http://schemas.openxmlformats.org/officeDocument/2006/math" xmlns:wp="http://schemas.openxmlformats.org/drawingml/2006/wordprocessingDrawing" xmlns:wp14="http://schemas.microsoft.com/office/word/2010/wordprocessingDrawing" xmlns:mc="http://schemas.openxmlformats.org/markup-compatibility/2006" xmlns:sl="http://schemas.openxmlformats.org/schemaLibrary/2006/main" xmlns:wne="http://schemas.microsoft.com/office/word/2006/wordml" xmlns:c="http://schemas.openxmlformats.org/drawingml/2006/chart" xmlns:cdr="http://schemas.openxmlformats.org/drawingml/2006/chartDrawing" xmlns:c14="http://schemas.microsoft.com/office/drawing/2007/8/2/chart" xmlns:dgm="http://schemas.openxmlformats.org/drawingml/2006/diagram" xmlns:pic="http://schemas.openxmlformats.org/drawingml/2006/picture" xmlns:xdr="http://schemas.openxmlformats.org/drawingml/2006/spreadsheetDrawing" xmlns:dsp="http://schemas.microsoft.com/office/drawing/2008/diagram" xmlns:xvml="urn:schemas-microsoft-com:office:excel" xmlns:o="urn:schemas-microsoft-com:office:office" xmlns:v="urn:schemas-microsoft-com:vml" xmlns:w10="urn:schemas-microsoft-com:office:word" xmlns:pvml="urn:schemas-microsoft-com:office:powerpoint" xmlns:cppr="http://schemas.microsoft.com/office/2006/coverPageProps" xmlns:odx="http://opendope.org/xpaths" xmlns:odc="http://opendope.org/conditions" xmlns:odq="http://opendope.org/questions" xmlns:oda="http://opendope.org/answers" xmlns:odi="http://opendope.org/components" xmlns:odgm="http://opendope.org/SmartArt/DataHierarchy" xmlns:b="http://schemas.openxmlformats.org/officeDocument/2006/bibliography" xmlns:msink="http://schemas.microsoft.com/ink/2010/main" xmlns:cdr14="http://schemas.microsoft.com/office/drawing/2010/chartDrawing" xmlns:c15="http://schemas.microsoft.com/office/drawing/2012/chart" xmlns:cs="http://schemas.microsoft.com/office/drawing/2012/chartStyle" xmlns:ns38="http://www.w3.org/1998/Math/MathML" xmlns:ns39="http://www.w3.org/2003/InkML" xmlns:a13cmd="http://schemas.microsoft.com/office/drawing/2013/main/command" xmlns:cx="http://schemas.microsoft.com/office/drawing/2014/chartex" xmlns:c16="http://schemas.microsoft.com/office/drawing/2014/chart" xmlns:dgm1611="http://schemas.microsoft.com/office/drawing/2016/11/diagram" xmlns:c173="http://schemas.microsoft.com/office/drawing/2017/03/chart" xmlns:am3d="http://schemas.microsoft.com/office/drawing/2017/model3d" xmlns:an18="http://schemas.microsoft.com/office/drawing/2018/animation" xmlns:anam3d="http://schemas.microsoft.com/office/drawing/2018/animation/model3d" xmlns:iact="http://schemas.microsoft.com/office/powerpoint/2014/inkAction" xmlns:thm15="http://schemas.microsoft.com/office/thememl/2012/main" xmlns:wps="http://schemas.microsoft.com/office/word/2010/wordprocessingShape" xmlns:wpc="http://schemas.microsoft.com/office/word/2010/wordprocessingCanvas" xmlns:wpg="http://schemas.microsoft.com/office/word/2010/wordprocessingGroup" xmlns:w16se="http://schemas.microsoft.com/office/word/2015/wordml/symex" xmlns:w16cid="http://schemas.microsoft.com/office/word/2016/wordml/cid" xmlns:wetp="http://schemas.microsoft.com/office/webextensions/taskpanes/2010/11" xmlns:we="http://schemas.microsoft.com/office/webextensions/webextension/2010/11" xmlns:comp="http://schemas.openxmlformats.org/drawingml/2006/compatibility" xmlns:lc="http://schemas.openxmlformats.org/drawingml/2006/lockedCanvas" xmlns:dgm14="http://schemas.microsoft.com/office/drawing/2010/diagram" xmlns:a15="http://schemas.microsoft.com/office/drawing/2012/main" xmlns:pic14="http://schemas.microsoft.com/office/drawing/2010/picture" xmlns:c16ac="http://schemas.microsoft.com/office/drawing/2014/chart/ac" xmlns:a16="http://schemas.microsoft.com/office/drawing/2014/main" xmlns:a1611="http://schemas.microsoft.com/office/drawing/2016/11/main" xmlns:dgm1612="http://schemas.microsoft.com/office/drawing/2016/12/diagram" xmlns:a16svg="http://schemas.microsoft.com/office/drawing/2016/SVG/main" xmlns:adec="http://schemas.microsoft.com/office/drawing/2017/decorative" xmlns:a18hc="http://schemas.microsoft.com/office/drawing/2018/hyperlinkcolor" xmlns:wp15="http://schemas.microsoft.com/office/word/2012/wordprocessingDrawing" mc:Ignorable="w14 w15 wp14">
   <w:p>
     <w:pPr>
       <w:tabs>
@@ -1758,7 +1757,7 @@
 </file>
 
 <file path=word/footer2.xml><?xml version="1.0" encoding="utf-8"?>
-<w:ftr xmlns:w="http://schemas.openxmlformats.org/wordprocessingml/2006/main" xmlns:m="http://schemas.openxmlformats.org/officeDocument/2006/math" xmlns:w14="http://schemas.microsoft.com/office/word/2010/wordml" xmlns:r="http://schemas.openxmlformats.org/officeDocument/2006/relationships" xmlns:wp="http://schemas.openxmlformats.org/drawingml/2006/wordprocessingDrawing" xmlns:a="http://schemas.openxmlformats.org/drawingml/2006/main" xmlns:wp14="http://schemas.microsoft.com/office/word/2010/wordprocessingDrawing" xmlns:w15="http://schemas.microsoft.com/office/word/2012/wordml" xmlns:mc="http://schemas.openxmlformats.org/markup-compatibility/2006" xmlns:a14="http://schemas.microsoft.com/office/drawing/2010/main" xmlns:sl="http://schemas.openxmlformats.org/schemaLibrary/2006/main" xmlns:wne="http://schemas.microsoft.com/office/word/2006/wordml" xmlns:c="http://schemas.openxmlformats.org/drawingml/2006/chart" xmlns:cdr="http://schemas.openxmlformats.org/drawingml/2006/chartDrawing" xmlns:c14="http://schemas.microsoft.com/office/drawing/2007/8/2/chart" xmlns:dgm="http://schemas.openxmlformats.org/drawingml/2006/diagram" xmlns:pic="http://schemas.openxmlformats.org/drawingml/2006/picture" xmlns:xdr="http://schemas.openxmlformats.org/drawingml/2006/spreadsheetDrawing" xmlns:dsp="http://schemas.microsoft.com/office/drawing/2008/diagram" xmlns:xvml="urn:schemas-microsoft-com:office:excel" xmlns:o="urn:schemas-microsoft-com:office:office" xmlns:v="urn:schemas-microsoft-com:vml" xmlns:w10="urn:schemas-microsoft-com:office:word" xmlns:pvml="urn:schemas-microsoft-com:office:powerpoint" xmlns:cppr="http://schemas.microsoft.com/office/2006/coverPageProps" xmlns:odx="http://opendope.org/xpaths" xmlns:odc="http://opendope.org/conditions" xmlns:odq="http://opendope.org/questions" xmlns:oda="http://opendope.org/answers" xmlns:odi="http://opendope.org/components" xmlns:odgm="http://opendope.org/SmartArt/DataHierarchy" xmlns:b="http://schemas.openxmlformats.org/officeDocument/2006/bibliography" xmlns:msink="http://schemas.microsoft.com/ink/2010/main" xmlns:cdr14="http://schemas.microsoft.com/office/drawing/2010/chartDrawing" xmlns:c15="http://schemas.microsoft.com/office/drawing/2012/chart" xmlns:cs="http://schemas.microsoft.com/office/drawing/2012/chartStyle" xmlns:ns38="http://www.w3.org/1998/Math/MathML" xmlns:ns39="http://www.w3.org/2003/InkML" xmlns:a13cmd="http://schemas.microsoft.com/office/drawing/2013/main/command" xmlns:cx="http://schemas.microsoft.com/office/drawing/2014/chartex" xmlns:c16="http://schemas.microsoft.com/office/drawing/2014/chart" xmlns:dgm1611="http://schemas.microsoft.com/office/drawing/2016/11/diagram" xmlns:c173="http://schemas.microsoft.com/office/drawing/2017/03/chart" xmlns:am3d="http://schemas.microsoft.com/office/drawing/2017/model3d" xmlns:an18="http://schemas.microsoft.com/office/drawing/2018/animation" xmlns:anam3d="http://schemas.microsoft.com/office/drawing/2018/animation/model3d" xmlns:iact="http://schemas.microsoft.com/office/powerpoint/2014/inkAction" xmlns:thm15="http://schemas.microsoft.com/office/thememl/2012/main" xmlns:wps="http://schemas.microsoft.com/office/word/2010/wordprocessingShape" xmlns:wpc="http://schemas.microsoft.com/office/word/2010/wordprocessingCanvas" xmlns:wpg="http://schemas.microsoft.com/office/word/2010/wordprocessingGroup" xmlns:w16se="http://schemas.microsoft.com/office/word/2015/wordml/symex" xmlns:w16cid="http://schemas.microsoft.com/office/word/2016/wordml/cid" xmlns:wetp="http://schemas.microsoft.com/office/webextensions/taskpanes/2010/11" xmlns:we="http://schemas.microsoft.com/office/webextensions/webextension/2010/11" xmlns:comp="http://schemas.openxmlformats.org/drawingml/2006/compatibility" xmlns:lc="http://schemas.openxmlformats.org/drawingml/2006/lockedCanvas" xmlns:dgm14="http://schemas.microsoft.com/office/drawing/2010/diagram" xmlns:a15="http://schemas.microsoft.com/office/drawing/2012/main" xmlns:pic14="http://schemas.microsoft.com/office/drawing/2010/picture" xmlns:c16ac="http://schemas.microsoft.com/office/drawing/2014/chart/ac" xmlns:a16="http://schemas.microsoft.com/office/drawing/2014/main" xmlns:a1611="http://schemas.microsoft.com/office/drawing/2016/11/main" xmlns:dgm1612="http://schemas.microsoft.com/office/drawing/2016/12/diagram" xmlns:a16svg="http://schemas.microsoft.com/office/drawing/2016/SVG/main" xmlns:adec="http://schemas.microsoft.com/office/drawing/2017/decorative" xmlns:a18hc="http://schemas.microsoft.com/office/drawing/2018/hyperlinkcolor" xmlns:wp15="http://schemas.microsoft.com/office/word/2012/wordprocessingDrawing" mc:Ignorable="w14 w15 wp14">
+<w:ftr xmlns:w="http://schemas.openxmlformats.org/wordprocessingml/2006/main" xmlns:w15="http://schemas.microsoft.com/office/word/2012/wordml" xmlns:w14="http://schemas.microsoft.com/office/word/2010/wordml" xmlns:r="http://schemas.openxmlformats.org/officeDocument/2006/relationships" xmlns:a="http://schemas.openxmlformats.org/drawingml/2006/main" xmlns:a14="http://schemas.microsoft.com/office/drawing/2010/main" xmlns:m="http://schemas.openxmlformats.org/officeDocument/2006/math" xmlns:wp="http://schemas.openxmlformats.org/drawingml/2006/wordprocessingDrawing" xmlns:wp14="http://schemas.microsoft.com/office/word/2010/wordprocessingDrawing" xmlns:mc="http://schemas.openxmlformats.org/markup-compatibility/2006" xmlns:sl="http://schemas.openxmlformats.org/schemaLibrary/2006/main" xmlns:wne="http://schemas.microsoft.com/office/word/2006/wordml" xmlns:c="http://schemas.openxmlformats.org/drawingml/2006/chart" xmlns:cdr="http://schemas.openxmlformats.org/drawingml/2006/chartDrawing" xmlns:c14="http://schemas.microsoft.com/office/drawing/2007/8/2/chart" xmlns:dgm="http://schemas.openxmlformats.org/drawingml/2006/diagram" xmlns:pic="http://schemas.openxmlformats.org/drawingml/2006/picture" xmlns:xdr="http://schemas.openxmlformats.org/drawingml/2006/spreadsheetDrawing" xmlns:dsp="http://schemas.microsoft.com/office/drawing/2008/diagram" xmlns:xvml="urn:schemas-microsoft-com:office:excel" xmlns:o="urn:schemas-microsoft-com:office:office" xmlns:v="urn:schemas-microsoft-com:vml" xmlns:w10="urn:schemas-microsoft-com:office:word" xmlns:pvml="urn:schemas-microsoft-com:office:powerpoint" xmlns:cppr="http://schemas.microsoft.com/office/2006/coverPageProps" xmlns:odx="http://opendope.org/xpaths" xmlns:odc="http://opendope.org/conditions" xmlns:odq="http://opendope.org/questions" xmlns:oda="http://opendope.org/answers" xmlns:odi="http://opendope.org/components" xmlns:odgm="http://opendope.org/SmartArt/DataHierarchy" xmlns:b="http://schemas.openxmlformats.org/officeDocument/2006/bibliography" xmlns:msink="http://schemas.microsoft.com/ink/2010/main" xmlns:cdr14="http://schemas.microsoft.com/office/drawing/2010/chartDrawing" xmlns:c15="http://schemas.microsoft.com/office/drawing/2012/chart" xmlns:cs="http://schemas.microsoft.com/office/drawing/2012/chartStyle" xmlns:ns38="http://www.w3.org/1998/Math/MathML" xmlns:ns39="http://www.w3.org/2003/InkML" xmlns:a13cmd="http://schemas.microsoft.com/office/drawing/2013/main/command" xmlns:cx="http://schemas.microsoft.com/office/drawing/2014/chartex" xmlns:c16="http://schemas.microsoft.com/office/drawing/2014/chart" xmlns:dgm1611="http://schemas.microsoft.com/office/drawing/2016/11/diagram" xmlns:c173="http://schemas.microsoft.com/office/drawing/2017/03/chart" xmlns:am3d="http://schemas.microsoft.com/office/drawing/2017/model3d" xmlns:an18="http://schemas.microsoft.com/office/drawing/2018/animation" xmlns:anam3d="http://schemas.microsoft.com/office/drawing/2018/animation/model3d" xmlns:iact="http://schemas.microsoft.com/office/powerpoint/2014/inkAction" xmlns:thm15="http://schemas.microsoft.com/office/thememl/2012/main" xmlns:wps="http://schemas.microsoft.com/office/word/2010/wordprocessingShape" xmlns:wpc="http://schemas.microsoft.com/office/word/2010/wordprocessingCanvas" xmlns:wpg="http://schemas.microsoft.com/office/word/2010/wordprocessingGroup" xmlns:w16se="http://schemas.microsoft.com/office/word/2015/wordml/symex" xmlns:w16cid="http://schemas.microsoft.com/office/word/2016/wordml/cid" xmlns:wetp="http://schemas.microsoft.com/office/webextensions/taskpanes/2010/11" xmlns:we="http://schemas.microsoft.com/office/webextensions/webextension/2010/11" xmlns:comp="http://schemas.openxmlformats.org/drawingml/2006/compatibility" xmlns:lc="http://schemas.openxmlformats.org/drawingml/2006/lockedCanvas" xmlns:dgm14="http://schemas.microsoft.com/office/drawing/2010/diagram" xmlns:a15="http://schemas.microsoft.com/office/drawing/2012/main" xmlns:pic14="http://schemas.microsoft.com/office/drawing/2010/picture" xmlns:c16ac="http://schemas.microsoft.com/office/drawing/2014/chart/ac" xmlns:a16="http://schemas.microsoft.com/office/drawing/2014/main" xmlns:a1611="http://schemas.microsoft.com/office/drawing/2016/11/main" xmlns:dgm1612="http://schemas.microsoft.com/office/drawing/2016/12/diagram" xmlns:a16svg="http://schemas.microsoft.com/office/drawing/2016/SVG/main" xmlns:adec="http://schemas.microsoft.com/office/drawing/2017/decorative" xmlns:a18hc="http://schemas.microsoft.com/office/drawing/2018/hyperlinkcolor" xmlns:wp15="http://schemas.microsoft.com/office/word/2012/wordprocessingDrawing" mc:Ignorable="w14 w15 wp14">
   <w:p>
     <w:pPr>
       <w:tabs>
@@ -1886,7 +1885,7 @@
 </file>
 
 <file path=word/header1.xml><?xml version="1.0" encoding="utf-8"?>
-<w:hdr xmlns:w="http://schemas.openxmlformats.org/wordprocessingml/2006/main" xmlns:m="http://schemas.openxmlformats.org/officeDocument/2006/math" xmlns:w14="http://schemas.microsoft.com/office/word/2010/wordml" xmlns:r="http://schemas.openxmlformats.org/officeDocument/2006/relationships" xmlns:wp="http://schemas.openxmlformats.org/drawingml/2006/wordprocessingDrawing" xmlns:a="http://schemas.openxmlformats.org/drawingml/2006/main" xmlns:wp14="http://schemas.microsoft.com/office/word/2010/wordprocessingDrawing" xmlns:w15="http://schemas.microsoft.com/office/word/2012/wordml" xmlns:mc="http://schemas.openxmlformats.org/markup-compatibility/2006" xmlns:a14="http://schemas.microsoft.com/office/drawing/2010/main" xmlns:sl="http://schemas.openxmlformats.org/schemaLibrary/2006/main" xmlns:wne="http://schemas.microsoft.com/office/word/2006/wordml" xmlns:c="http://schemas.openxmlformats.org/drawingml/2006/chart" xmlns:cdr="http://schemas.openxmlformats.org/drawingml/2006/chartDrawing" xmlns:c14="http://schemas.microsoft.com/office/drawing/2007/8/2/chart" xmlns:dgm="http://schemas.openxmlformats.org/drawingml/2006/diagram" xmlns:pic="http://schemas.openxmlformats.org/drawingml/2006/picture" xmlns:xdr="http://schemas.openxmlformats.org/drawingml/2006/spreadsheetDrawing" xmlns:dsp="http://schemas.microsoft.com/office/drawing/2008/diagram" xmlns:xvml="urn:schemas-microsoft-com:office:excel" xmlns:o="urn:schemas-microsoft-com:office:office" xmlns:v="urn:schemas-microsoft-com:vml" xmlns:w10="urn:schemas-microsoft-com:office:word" xmlns:pvml="urn:schemas-microsoft-com:office:powerpoint" xmlns:cppr="http://schemas.microsoft.com/office/2006/coverPageProps" xmlns:odx="http://opendope.org/xpaths" xmlns:odc="http://opendope.org/conditions" xmlns:odq="http://opendope.org/questions" xmlns:oda="http://opendope.org/answers" xmlns:odi="http://opendope.org/components" xmlns:odgm="http://opendope.org/SmartArt/DataHierarchy" xmlns:b="http://schemas.openxmlformats.org/officeDocument/2006/bibliography" xmlns:msink="http://schemas.microsoft.com/ink/2010/main" xmlns:cdr14="http://schemas.microsoft.com/office/drawing/2010/chartDrawing" xmlns:c15="http://schemas.microsoft.com/office/drawing/2012/chart" xmlns:cs="http://schemas.microsoft.com/office/drawing/2012/chartStyle" xmlns:ns38="http://www.w3.org/1998/Math/MathML" xmlns:ns39="http://www.w3.org/2003/InkML" xmlns:a13cmd="http://schemas.microsoft.com/office/drawing/2013/main/command" xmlns:cx="http://schemas.microsoft.com/office/drawing/2014/chartex" xmlns:c16="http://schemas.microsoft.com/office/drawing/2014/chart" xmlns:dgm1611="http://schemas.microsoft.com/office/drawing/2016/11/diagram" xmlns:c173="http://schemas.microsoft.com/office/drawing/2017/03/chart" xmlns:am3d="http://schemas.microsoft.com/office/drawing/2017/model3d" xmlns:an18="http://schemas.microsoft.com/office/drawing/2018/animation" xmlns:anam3d="http://schemas.microsoft.com/office/drawing/2018/animation/model3d" xmlns:iact="http://schemas.microsoft.com/office/powerpoint/2014/inkAction" xmlns:thm15="http://schemas.microsoft.com/office/thememl/2012/main" xmlns:wps="http://schemas.microsoft.com/office/word/2010/wordprocessingShape" xmlns:wpc="http://schemas.microsoft.com/office/word/2010/wordprocessingCanvas" xmlns:wpg="http://schemas.microsoft.com/office/word/2010/wordprocessingGroup" xmlns:w16se="http://schemas.microsoft.com/office/word/2015/wordml/symex" xmlns:w16cid="http://schemas.microsoft.com/office/word/2016/wordml/cid" xmlns:wetp="http://schemas.microsoft.com/office/webextensions/taskpanes/2010/11" xmlns:we="http://schemas.microsoft.com/office/webextensions/webextension/2010/11" xmlns:comp="http://schemas.openxmlformats.org/drawingml/2006/compatibility" xmlns:lc="http://schemas.openxmlformats.org/drawingml/2006/lockedCanvas" xmlns:dgm14="http://schemas.microsoft.com/office/drawing/2010/diagram" xmlns:a15="http://schemas.microsoft.com/office/drawing/2012/main" xmlns:pic14="http://schemas.microsoft.com/office/drawing/2010/picture" xmlns:c16ac="http://schemas.microsoft.com/office/drawing/2014/chart/ac" xmlns:a16="http://schemas.microsoft.com/office/drawing/2014/main" xmlns:a1611="http://schemas.microsoft.com/office/drawing/2016/11/main" xmlns:dgm1612="http://schemas.microsoft.com/office/drawing/2016/12/diagram" xmlns:a16svg="http://schemas.microsoft.com/office/drawing/2016/SVG/main" xmlns:adec="http://schemas.microsoft.com/office/drawing/2017/decorative" xmlns:a18hc="http://schemas.microsoft.com/office/drawing/2018/hyperlinkcolor" xmlns:wp15="http://schemas.microsoft.com/office/word/2012/wordprocessingDrawing" mc:Ignorable="w14 w15 wp14">
+<w:hdr xmlns:w="http://schemas.openxmlformats.org/wordprocessingml/2006/main" xmlns:w15="http://schemas.microsoft.com/office/word/2012/wordml" xmlns:w14="http://schemas.microsoft.com/office/word/2010/wordml" xmlns:r="http://schemas.openxmlformats.org/officeDocument/2006/relationships" xmlns:a="http://schemas.openxmlformats.org/drawingml/2006/main" xmlns:a14="http://schemas.microsoft.com/office/drawing/2010/main" xmlns:m="http://schemas.openxmlformats.org/officeDocument/2006/math" xmlns:wp="http://schemas.openxmlformats.org/drawingml/2006/wordprocessingDrawing" xmlns:wp14="http://schemas.microsoft.com/office/word/2010/wordprocessingDrawing" xmlns:mc="http://schemas.openxmlformats.org/markup-compatibility/2006" xmlns:sl="http://schemas.openxmlformats.org/schemaLibrary/2006/main" xmlns:wne="http://schemas.microsoft.com/office/word/2006/wordml" xmlns:c="http://schemas.openxmlformats.org/drawingml/2006/chart" xmlns:cdr="http://schemas.openxmlformats.org/drawingml/2006/chartDrawing" xmlns:c14="http://schemas.microsoft.com/office/drawing/2007/8/2/chart" xmlns:dgm="http://schemas.openxmlformats.org/drawingml/2006/diagram" xmlns:pic="http://schemas.openxmlformats.org/drawingml/2006/picture" xmlns:xdr="http://schemas.openxmlformats.org/drawingml/2006/spreadsheetDrawing" xmlns:dsp="http://schemas.microsoft.com/office/drawing/2008/diagram" xmlns:xvml="urn:schemas-microsoft-com:office:excel" xmlns:o="urn:schemas-microsoft-com:office:office" xmlns:v="urn:schemas-microsoft-com:vml" xmlns:w10="urn:schemas-microsoft-com:office:word" xmlns:pvml="urn:schemas-microsoft-com:office:powerpoint" xmlns:cppr="http://schemas.microsoft.com/office/2006/coverPageProps" xmlns:odx="http://opendope.org/xpaths" xmlns:odc="http://opendope.org/conditions" xmlns:odq="http://opendope.org/questions" xmlns:oda="http://opendope.org/answers" xmlns:odi="http://opendope.org/components" xmlns:odgm="http://opendope.org/SmartArt/DataHierarchy" xmlns:b="http://schemas.openxmlformats.org/officeDocument/2006/bibliography" xmlns:msink="http://schemas.microsoft.com/ink/2010/main" xmlns:cdr14="http://schemas.microsoft.com/office/drawing/2010/chartDrawing" xmlns:c15="http://schemas.microsoft.com/office/drawing/2012/chart" xmlns:cs="http://schemas.microsoft.com/office/drawing/2012/chartStyle" xmlns:ns38="http://www.w3.org/1998/Math/MathML" xmlns:ns39="http://www.w3.org/2003/InkML" xmlns:a13cmd="http://schemas.microsoft.com/office/drawing/2013/main/command" xmlns:cx="http://schemas.microsoft.com/office/drawing/2014/chartex" xmlns:c16="http://schemas.microsoft.com/office/drawing/2014/chart" xmlns:dgm1611="http://schemas.microsoft.com/office/drawing/2016/11/diagram" xmlns:c173="http://schemas.microsoft.com/office/drawing/2017/03/chart" xmlns:am3d="http://schemas.microsoft.com/office/drawing/2017/model3d" xmlns:an18="http://schemas.microsoft.com/office/drawing/2018/animation" xmlns:anam3d="http://schemas.microsoft.com/office/drawing/2018/animation/model3d" xmlns:iact="http://schemas.microsoft.com/office/powerpoint/2014/inkAction" xmlns:thm15="http://schemas.microsoft.com/office/thememl/2012/main" xmlns:wps="http://schemas.microsoft.com/office/word/2010/wordprocessingShape" xmlns:wpc="http://schemas.microsoft.com/office/word/2010/wordprocessingCanvas" xmlns:wpg="http://schemas.microsoft.com/office/word/2010/wordprocessingGroup" xmlns:w16se="http://schemas.microsoft.com/office/word/2015/wordml/symex" xmlns:w16cid="http://schemas.microsoft.com/office/word/2016/wordml/cid" xmlns:wetp="http://schemas.microsoft.com/office/webextensions/taskpanes/2010/11" xmlns:we="http://schemas.microsoft.com/office/webextensions/webextension/2010/11" xmlns:comp="http://schemas.openxmlformats.org/drawingml/2006/compatibility" xmlns:lc="http://schemas.openxmlformats.org/drawingml/2006/lockedCanvas" xmlns:dgm14="http://schemas.microsoft.com/office/drawing/2010/diagram" xmlns:a15="http://schemas.microsoft.com/office/drawing/2012/main" xmlns:pic14="http://schemas.microsoft.com/office/drawing/2010/picture" xmlns:c16ac="http://schemas.microsoft.com/office/drawing/2014/chart/ac" xmlns:a16="http://schemas.microsoft.com/office/drawing/2014/main" xmlns:a1611="http://schemas.microsoft.com/office/drawing/2016/11/main" xmlns:dgm1612="http://schemas.microsoft.com/office/drawing/2016/12/diagram" xmlns:a16svg="http://schemas.microsoft.com/office/drawing/2016/SVG/main" xmlns:adec="http://schemas.microsoft.com/office/drawing/2017/decorative" xmlns:a18hc="http://schemas.microsoft.com/office/drawing/2018/hyperlinkcolor" xmlns:wp15="http://schemas.microsoft.com/office/word/2012/wordprocessingDrawing" mc:Ignorable="w14 w15 wp14">
   <w:tbl>
     <w:tblPr>
       <w:tblStyle w:val="Tabellenraster"/>
@@ -3640,7 +3639,7 @@
 </file>
 
 <file path=customXml/item1.xml><?xml version="1.0" encoding="utf-8"?>
-<b:Sources xmlns:w="http://schemas.openxmlformats.org/wordprocessingml/2006/main" xmlns:m="http://schemas.openxmlformats.org/officeDocument/2006/math" xmlns:w14="http://schemas.microsoft.com/office/word/2010/wordml" xmlns:r="http://schemas.openxmlformats.org/officeDocument/2006/relationships" xmlns:wp="http://schemas.openxmlformats.org/drawingml/2006/wordprocessingDrawing" xmlns:a="http://schemas.openxmlformats.org/drawingml/2006/main" xmlns:wp14="http://schemas.microsoft.com/office/word/2010/wordprocessingDrawing" xmlns:w15="http://schemas.microsoft.com/office/word/2012/wordml" xmlns:mc="http://schemas.openxmlformats.org/markup-compatibility/2006" xmlns:a14="http://schemas.microsoft.com/office/drawing/2010/main" xmlns:sl="http://schemas.openxmlformats.org/schemaLibrary/2006/main" xmlns:wne="http://schemas.microsoft.com/office/word/2006/wordml" xmlns:c="http://schemas.openxmlformats.org/drawingml/2006/chart" xmlns:cdr="http://schemas.openxmlformats.org/drawingml/2006/chartDrawing" xmlns:c14="http://schemas.microsoft.com/office/drawing/2007/8/2/chart" xmlns:dgm="http://schemas.openxmlformats.org/drawingml/2006/diagram" xmlns:pic="http://schemas.openxmlformats.org/drawingml/2006/picture" xmlns:xdr="http://schemas.openxmlformats.org/drawingml/2006/spreadsheetDrawing" xmlns:dsp="http://schemas.microsoft.com/office/drawing/2008/diagram" xmlns:xvml="urn:schemas-microsoft-com:office:excel" xmlns:o="urn:schemas-microsoft-com:office:office" xmlns:v="urn:schemas-microsoft-com:vml" xmlns:w10="urn:schemas-microsoft-com:office:word" xmlns:pvml="urn:schemas-microsoft-com:office:powerpoint" xmlns:cppr="http://schemas.microsoft.com/office/2006/coverPageProps" xmlns:odx="http://opendope.org/xpaths" xmlns:odc="http://opendope.org/conditions" xmlns:odq="http://opendope.org/questions" xmlns:oda="http://opendope.org/answers" xmlns:odi="http://opendope.org/components" xmlns:odgm="http://opendope.org/SmartArt/DataHierarchy" xmlns:b="http://schemas.openxmlformats.org/officeDocument/2006/bibliography" xmlns:msink="http://schemas.microsoft.com/ink/2010/main" xmlns:cdr14="http://schemas.microsoft.com/office/drawing/2010/chartDrawing" xmlns:c15="http://schemas.microsoft.com/office/drawing/2012/chart" xmlns:cs="http://schemas.microsoft.com/office/drawing/2012/chartStyle" xmlns:ns38="http://www.w3.org/1998/Math/MathML" xmlns:ns39="http://www.w3.org/2003/InkML" xmlns:a13cmd="http://schemas.microsoft.com/office/drawing/2013/main/command" xmlns:cx="http://schemas.microsoft.com/office/drawing/2014/chartex" xmlns:c16="http://schemas.microsoft.com/office/drawing/2014/chart" xmlns:dgm1611="http://schemas.microsoft.com/office/drawing/2016/11/diagram" xmlns:c173="http://schemas.microsoft.com/office/drawing/2017/03/chart" xmlns:am3d="http://schemas.microsoft.com/office/drawing/2017/model3d" xmlns:an18="http://schemas.microsoft.com/office/drawing/2018/animation" xmlns:anam3d="http://schemas.microsoft.com/office/drawing/2018/animation/model3d" xmlns:iact="http://schemas.microsoft.com/office/powerpoint/2014/inkAction" xmlns:thm15="http://schemas.microsoft.com/office/thememl/2012/main" xmlns:wps="http://schemas.microsoft.com/office/word/2010/wordprocessingShape" xmlns:wpc="http://schemas.microsoft.com/office/word/2010/wordprocessingCanvas" xmlns:wpg="http://schemas.microsoft.com/office/word/2010/wordprocessingGroup" xmlns:w16se="http://schemas.microsoft.com/office/word/2015/wordml/symex" xmlns:w16cid="http://schemas.microsoft.com/office/word/2016/wordml/cid" xmlns:wetp="http://schemas.microsoft.com/office/webextensions/taskpanes/2010/11" xmlns:we="http://schemas.microsoft.com/office/webextensions/webextension/2010/11" xmlns:comp="http://schemas.openxmlformats.org/drawingml/2006/compatibility" xmlns:lc="http://schemas.openxmlformats.org/drawingml/2006/lockedCanvas" xmlns:dgm14="http://schemas.microsoft.com/office/drawing/2010/diagram" xmlns:a15="http://schemas.microsoft.com/office/drawing/2012/main" xmlns:pic14="http://schemas.microsoft.com/office/drawing/2010/picture" xmlns:c16ac="http://schemas.microsoft.com/office/drawing/2014/chart/ac" xmlns:a16="http://schemas.microsoft.com/office/drawing/2014/main" xmlns:a1611="http://schemas.microsoft.com/office/drawing/2016/11/main" xmlns:dgm1612="http://schemas.microsoft.com/office/drawing/2016/12/diagram" xmlns:a16svg="http://schemas.microsoft.com/office/drawing/2016/SVG/main" xmlns:adec="http://schemas.microsoft.com/office/drawing/2017/decorative" xmlns:a18hc="http://schemas.microsoft.com/office/drawing/2018/hyperlinkcolor" xmlns:wp15="http://schemas.microsoft.com/office/word/2012/wordprocessingDrawing" SelectedStyle="/APASixthEditionOfficeOnline.xsl" StyleName="APA"/>
+<b:Sources xmlns:w="http://schemas.openxmlformats.org/wordprocessingml/2006/main" xmlns:w15="http://schemas.microsoft.com/office/word/2012/wordml" xmlns:w14="http://schemas.microsoft.com/office/word/2010/wordml" xmlns:r="http://schemas.openxmlformats.org/officeDocument/2006/relationships" xmlns:a="http://schemas.openxmlformats.org/drawingml/2006/main" xmlns:a14="http://schemas.microsoft.com/office/drawing/2010/main" xmlns:m="http://schemas.openxmlformats.org/officeDocument/2006/math" xmlns:wp="http://schemas.openxmlformats.org/drawingml/2006/wordprocessingDrawing" xmlns:wp14="http://schemas.microsoft.com/office/word/2010/wordprocessingDrawing" xmlns:mc="http://schemas.openxmlformats.org/markup-compatibility/2006" xmlns:sl="http://schemas.openxmlformats.org/schemaLibrary/2006/main" xmlns:wne="http://schemas.microsoft.com/office/word/2006/wordml" xmlns:c="http://schemas.openxmlformats.org/drawingml/2006/chart" xmlns:cdr="http://schemas.openxmlformats.org/drawingml/2006/chartDrawing" xmlns:c14="http://schemas.microsoft.com/office/drawing/2007/8/2/chart" xmlns:dgm="http://schemas.openxmlformats.org/drawingml/2006/diagram" xmlns:pic="http://schemas.openxmlformats.org/drawingml/2006/picture" xmlns:xdr="http://schemas.openxmlformats.org/drawingml/2006/spreadsheetDrawing" xmlns:dsp="http://schemas.microsoft.com/office/drawing/2008/diagram" xmlns:xvml="urn:schemas-microsoft-com:office:excel" xmlns:o="urn:schemas-microsoft-com:office:office" xmlns:v="urn:schemas-microsoft-com:vml" xmlns:w10="urn:schemas-microsoft-com:office:word" xmlns:pvml="urn:schemas-microsoft-com:office:powerpoint" xmlns:cppr="http://schemas.microsoft.com/office/2006/coverPageProps" xmlns:odx="http://opendope.org/xpaths" xmlns:odc="http://opendope.org/conditions" xmlns:odq="http://opendope.org/questions" xmlns:oda="http://opendope.org/answers" xmlns:odi="http://opendope.org/components" xmlns:odgm="http://opendope.org/SmartArt/DataHierarchy" xmlns:b="http://schemas.openxmlformats.org/officeDocument/2006/bibliography" xmlns:msink="http://schemas.microsoft.com/ink/2010/main" xmlns:cdr14="http://schemas.microsoft.com/office/drawing/2010/chartDrawing" xmlns:c15="http://schemas.microsoft.com/office/drawing/2012/chart" xmlns:cs="http://schemas.microsoft.com/office/drawing/2012/chartStyle" xmlns:ns38="http://www.w3.org/1998/Math/MathML" xmlns:ns39="http://www.w3.org/2003/InkML" xmlns:a13cmd="http://schemas.microsoft.com/office/drawing/2013/main/command" xmlns:cx="http://schemas.microsoft.com/office/drawing/2014/chartex" xmlns:c16="http://schemas.microsoft.com/office/drawing/2014/chart" xmlns:dgm1611="http://schemas.microsoft.com/office/drawing/2016/11/diagram" xmlns:c173="http://schemas.microsoft.com/office/drawing/2017/03/chart" xmlns:am3d="http://schemas.microsoft.com/office/drawing/2017/model3d" xmlns:an18="http://schemas.microsoft.com/office/drawing/2018/animation" xmlns:anam3d="http://schemas.microsoft.com/office/drawing/2018/animation/model3d" xmlns:iact="http://schemas.microsoft.com/office/powerpoint/2014/inkAction" xmlns:thm15="http://schemas.microsoft.com/office/thememl/2012/main" xmlns:wps="http://schemas.microsoft.com/office/word/2010/wordprocessingShape" xmlns:wpc="http://schemas.microsoft.com/office/word/2010/wordprocessingCanvas" xmlns:wpg="http://schemas.microsoft.com/office/word/2010/wordprocessingGroup" xmlns:w16se="http://schemas.microsoft.com/office/word/2015/wordml/symex" xmlns:w16cid="http://schemas.microsoft.com/office/word/2016/wordml/cid" xmlns:wetp="http://schemas.microsoft.com/office/webextensions/taskpanes/2010/11" xmlns:we="http://schemas.microsoft.com/office/webextensions/webextension/2010/11" xmlns:comp="http://schemas.openxmlformats.org/drawingml/2006/compatibility" xmlns:lc="http://schemas.openxmlformats.org/drawingml/2006/lockedCanvas" xmlns:dgm14="http://schemas.microsoft.com/office/drawing/2010/diagram" xmlns:a15="http://schemas.microsoft.com/office/drawing/2012/main" xmlns:pic14="http://schemas.microsoft.com/office/drawing/2010/picture" xmlns:c16ac="http://schemas.microsoft.com/office/drawing/2014/chart/ac" xmlns:a16="http://schemas.microsoft.com/office/drawing/2014/main" xmlns:a1611="http://schemas.microsoft.com/office/drawing/2016/11/main" xmlns:dgm1612="http://schemas.microsoft.com/office/drawing/2016/12/diagram" xmlns:a16svg="http://schemas.microsoft.com/office/drawing/2016/SVG/main" xmlns:adec="http://schemas.microsoft.com/office/drawing/2017/decorative" xmlns:a18hc="http://schemas.microsoft.com/office/drawing/2018/hyperlinkcolor" xmlns:wp15="http://schemas.microsoft.com/office/word/2012/wordprocessingDrawing" SelectedStyle="/APASixthEditionOfficeOnline.xsl" StyleName="APA"/>
 </file>
 
 <file path=customXml/itemProps1.xml><?xml version="1.0" encoding="utf-8"?>

</xml_diff>

<commit_message>
14.3.5: Update Billing Modul
</commit_message>
<xml_diff>
--- a/src/main/resources/templates/out/outBillingLetter.docx
+++ b/src/main/resources/templates/out/outBillingLetter.docx
@@ -1,6 +1,6 @@
 
 <file path=word/document.xml><?xml version="1.0" encoding="utf-8"?>
-<w:document xmlns:w="http://schemas.openxmlformats.org/wordprocessingml/2006/main" xmlns:m="http://schemas.openxmlformats.org/officeDocument/2006/math" xmlns:w14="http://schemas.microsoft.com/office/word/2010/wordml" xmlns:r="http://schemas.openxmlformats.org/officeDocument/2006/relationships" xmlns:wp="http://schemas.openxmlformats.org/drawingml/2006/wordprocessingDrawing" xmlns:a="http://schemas.openxmlformats.org/drawingml/2006/main" xmlns:wp14="http://schemas.microsoft.com/office/word/2010/wordprocessingDrawing" xmlns:w15="http://schemas.microsoft.com/office/word/2012/wordml" xmlns:mc="http://schemas.openxmlformats.org/markup-compatibility/2006" xmlns:a14="http://schemas.microsoft.com/office/drawing/2010/main" xmlns:sl="http://schemas.openxmlformats.org/schemaLibrary/2006/main" xmlns:wne="http://schemas.microsoft.com/office/word/2006/wordml" xmlns:c="http://schemas.openxmlformats.org/drawingml/2006/chart" xmlns:cdr="http://schemas.openxmlformats.org/drawingml/2006/chartDrawing" xmlns:c14="http://schemas.microsoft.com/office/drawing/2007/8/2/chart" xmlns:dgm="http://schemas.openxmlformats.org/drawingml/2006/diagram" xmlns:pic="http://schemas.openxmlformats.org/drawingml/2006/picture" xmlns:xdr="http://schemas.openxmlformats.org/drawingml/2006/spreadsheetDrawing" xmlns:dsp="http://schemas.microsoft.com/office/drawing/2008/diagram" xmlns:xvml="urn:schemas-microsoft-com:office:excel" xmlns:o="urn:schemas-microsoft-com:office:office" xmlns:v="urn:schemas-microsoft-com:vml" xmlns:w10="urn:schemas-microsoft-com:office:word" xmlns:pvml="urn:schemas-microsoft-com:office:powerpoint" xmlns:cppr="http://schemas.microsoft.com/office/2006/coverPageProps" xmlns:odx="http://opendope.org/xpaths" xmlns:odc="http://opendope.org/conditions" xmlns:odq="http://opendope.org/questions" xmlns:oda="http://opendope.org/answers" xmlns:odi="http://opendope.org/components" xmlns:odgm="http://opendope.org/SmartArt/DataHierarchy" xmlns:b="http://schemas.openxmlformats.org/officeDocument/2006/bibliography" xmlns:msink="http://schemas.microsoft.com/ink/2010/main" xmlns:cdr14="http://schemas.microsoft.com/office/drawing/2010/chartDrawing" xmlns:c15="http://schemas.microsoft.com/office/drawing/2012/chart" xmlns:cs="http://schemas.microsoft.com/office/drawing/2012/chartStyle" xmlns:ns38="http://www.w3.org/1998/Math/MathML" xmlns:ns39="http://www.w3.org/2003/InkML" xmlns:a13cmd="http://schemas.microsoft.com/office/drawing/2013/main/command" xmlns:cx="http://schemas.microsoft.com/office/drawing/2014/chartex" xmlns:c16="http://schemas.microsoft.com/office/drawing/2014/chart" xmlns:dgm1611="http://schemas.microsoft.com/office/drawing/2016/11/diagram" xmlns:c173="http://schemas.microsoft.com/office/drawing/2017/03/chart" xmlns:am3d="http://schemas.microsoft.com/office/drawing/2017/model3d" xmlns:an18="http://schemas.microsoft.com/office/drawing/2018/animation" xmlns:anam3d="http://schemas.microsoft.com/office/drawing/2018/animation/model3d" xmlns:iact="http://schemas.microsoft.com/office/powerpoint/2014/inkAction" xmlns:thm15="http://schemas.microsoft.com/office/thememl/2012/main" xmlns:wps="http://schemas.microsoft.com/office/word/2010/wordprocessingShape" xmlns:wpc="http://schemas.microsoft.com/office/word/2010/wordprocessingCanvas" xmlns:wpg="http://schemas.microsoft.com/office/word/2010/wordprocessingGroup" xmlns:w16se="http://schemas.microsoft.com/office/word/2015/wordml/symex" xmlns:w16cid="http://schemas.microsoft.com/office/word/2016/wordml/cid" xmlns:wetp="http://schemas.microsoft.com/office/webextensions/taskpanes/2010/11" xmlns:we="http://schemas.microsoft.com/office/webextensions/webextension/2010/11" xmlns:comp="http://schemas.openxmlformats.org/drawingml/2006/compatibility" xmlns:lc="http://schemas.openxmlformats.org/drawingml/2006/lockedCanvas" xmlns:dgm14="http://schemas.microsoft.com/office/drawing/2010/diagram" xmlns:a15="http://schemas.microsoft.com/office/drawing/2012/main" xmlns:pic14="http://schemas.microsoft.com/office/drawing/2010/picture" xmlns:c16ac="http://schemas.microsoft.com/office/drawing/2014/chart/ac" xmlns:a16="http://schemas.microsoft.com/office/drawing/2014/main" xmlns:a1611="http://schemas.microsoft.com/office/drawing/2016/11/main" xmlns:dgm1612="http://schemas.microsoft.com/office/drawing/2016/12/diagram" xmlns:a16svg="http://schemas.microsoft.com/office/drawing/2016/SVG/main" xmlns:adec="http://schemas.microsoft.com/office/drawing/2017/decorative" xmlns:a18hc="http://schemas.microsoft.com/office/drawing/2018/hyperlinkcolor" xmlns:wp15="http://schemas.microsoft.com/office/word/2012/wordprocessingDrawing" mc:Ignorable="w14 w15 wp14">
+<w:document xmlns:w="http://schemas.openxmlformats.org/wordprocessingml/2006/main" xmlns:r="http://schemas.openxmlformats.org/officeDocument/2006/relationships" xmlns:m="http://schemas.openxmlformats.org/officeDocument/2006/math" xmlns:w14="http://schemas.microsoft.com/office/word/2010/wordml" xmlns:wp="http://schemas.openxmlformats.org/drawingml/2006/wordprocessingDrawing" xmlns:a="http://schemas.openxmlformats.org/drawingml/2006/main" xmlns:wp14="http://schemas.microsoft.com/office/word/2010/wordprocessingDrawing" xmlns:w15="http://schemas.microsoft.com/office/word/2012/wordml" xmlns:mc="http://schemas.openxmlformats.org/markup-compatibility/2006" xmlns:a14="http://schemas.microsoft.com/office/drawing/2010/main" xmlns:sl="http://schemas.openxmlformats.org/schemaLibrary/2006/main" xmlns:wne="http://schemas.microsoft.com/office/word/2006/wordml" xmlns:cdr="http://schemas.openxmlformats.org/drawingml/2006/chartDrawing" xmlns:c="http://schemas.openxmlformats.org/drawingml/2006/chart" xmlns:c14="http://schemas.microsoft.com/office/drawing/2007/8/2/chart" xmlns:dgm="http://schemas.openxmlformats.org/drawingml/2006/diagram" xmlns:pic="http://schemas.openxmlformats.org/drawingml/2006/picture" xmlns:xdr="http://schemas.openxmlformats.org/drawingml/2006/spreadsheetDrawing" xmlns:dsp="http://schemas.microsoft.com/office/drawing/2008/diagram" xmlns:xvml="urn:schemas-microsoft-com:office:excel" xmlns:o="urn:schemas-microsoft-com:office:office" xmlns:v="urn:schemas-microsoft-com:vml" xmlns:w10="urn:schemas-microsoft-com:office:word" xmlns:pvml="urn:schemas-microsoft-com:office:powerpoint" xmlns:cppr="http://schemas.microsoft.com/office/2006/coverPageProps" xmlns:odx="http://opendope.org/xpaths" xmlns:odc="http://opendope.org/conditions" xmlns:odq="http://opendope.org/questions" xmlns:oda="http://opendope.org/answers" xmlns:odi="http://opendope.org/components" xmlns:odgm="http://opendope.org/SmartArt/DataHierarchy" xmlns:b="http://schemas.openxmlformats.org/officeDocument/2006/bibliography" xmlns:msink="http://schemas.microsoft.com/ink/2010/main" xmlns:cdr14="http://schemas.microsoft.com/office/drawing/2010/chartDrawing" xmlns:c15="http://schemas.microsoft.com/office/drawing/2012/chart" xmlns:cs="http://schemas.microsoft.com/office/drawing/2012/chartStyle" xmlns:ns38="http://www.w3.org/1998/Math/MathML" xmlns:ns39="http://www.w3.org/2003/InkML" xmlns:a13cmd="http://schemas.microsoft.com/office/drawing/2013/main/command" xmlns:cx="http://schemas.microsoft.com/office/drawing/2014/chartex" xmlns:c16="http://schemas.microsoft.com/office/drawing/2014/chart" xmlns:dgm1611="http://schemas.microsoft.com/office/drawing/2016/11/diagram" xmlns:c173="http://schemas.microsoft.com/office/drawing/2017/03/chart" xmlns:am3d="http://schemas.microsoft.com/office/drawing/2017/model3d" xmlns:an18="http://schemas.microsoft.com/office/drawing/2018/animation" xmlns:anam3d="http://schemas.microsoft.com/office/drawing/2018/animation/model3d" xmlns:iact="http://schemas.microsoft.com/office/powerpoint/2014/inkAction" xmlns:thm15="http://schemas.microsoft.com/office/thememl/2012/main" xmlns:wps="http://schemas.microsoft.com/office/word/2010/wordprocessingShape" xmlns:wpc="http://schemas.microsoft.com/office/word/2010/wordprocessingCanvas" xmlns:wpg="http://schemas.microsoft.com/office/word/2010/wordprocessingGroup" xmlns:w16se="http://schemas.microsoft.com/office/word/2015/wordml/symex" xmlns:w16cid="http://schemas.microsoft.com/office/word/2016/wordml/cid" xmlns:wetp="http://schemas.microsoft.com/office/webextensions/taskpanes/2010/11" xmlns:we="http://schemas.microsoft.com/office/webextensions/webextension/2010/11" xmlns:comp="http://schemas.openxmlformats.org/drawingml/2006/compatibility" xmlns:lc="http://schemas.openxmlformats.org/drawingml/2006/lockedCanvas" xmlns:dgm14="http://schemas.microsoft.com/office/drawing/2010/diagram" xmlns:a15="http://schemas.microsoft.com/office/drawing/2012/main" xmlns:pic14="http://schemas.microsoft.com/office/drawing/2010/picture" xmlns:c16ac="http://schemas.microsoft.com/office/drawing/2014/chart/ac" xmlns:a16="http://schemas.microsoft.com/office/drawing/2014/main" xmlns:a1611="http://schemas.microsoft.com/office/drawing/2016/11/main" xmlns:dgm1612="http://schemas.microsoft.com/office/drawing/2016/12/diagram" xmlns:a16svg="http://schemas.microsoft.com/office/drawing/2016/SVG/main" xmlns:adec="http://schemas.microsoft.com/office/drawing/2017/decorative" xmlns:a18hc="http://schemas.microsoft.com/office/drawing/2018/hyperlinkcolor" xmlns:wp15="http://schemas.microsoft.com/office/word/2012/wordprocessingDrawing" mc:Ignorable="w14 w15 wp14">
   <w:body>
     <!-- Modified by docx4j 11.5.0 (Apache licensed) using REFERENCE JAXB in Microsoft Java 21.0.4 on Windows 11 -->
     <w:p>
@@ -91,7 +91,7 @@
                 <w:szCs w:val="22"/>
                 <w:shd w:val="clear" w:color="auto" w:fill="FFFFFF"/>
               </w:rPr>
-              <w:t xml:space="preserve">Herr</w:t>
+              <w:t xml:space="preserve">Frau</w:t>
             </w:r>
             <w:r>
               <w:rPr>
@@ -111,7 +111,7 @@
                 <w:szCs w:val="22"/>
                 <w:shd w:val="clear" w:color="auto" w:fill="FFFFFF"/>
               </w:rPr>
-              <w:t xml:space="preserve">Mentor Kastrati</w:t>
+              <w:t xml:space="preserve">Aurela Aliu</w:t>
             </w:r>
           </w:p>
           <w:p>
@@ -132,7 +132,7 @@
                 <w:szCs w:val="22"/>
                 <w:shd w:val="clear" w:color="auto" w:fill="FFFFFF"/>
               </w:rPr>
-              <w:t xml:space="preserve">Gerlafingenstrasse 27</w:t>
+              <w:t xml:space="preserve">Kornfeldstrasse 6</w:t>
             </w:r>
             <w:r>
               <w:rPr>
@@ -228,7 +228,7 @@
                 <w:sz w:val="22"/>
                 <w:szCs w:val="22"/>
               </w:rPr>
-              <w:t xml:space="preserve">13.04.2025</w:t>
+              <w:t xml:space="preserve">29.06.2025</w:t>
             </w:r>
           </w:p>
         </w:tc>
@@ -481,7 +481,7 @@
                 <w:szCs w:val="28"/>
                 <w:shd w:val="clear" w:color="auto" w:fill="FFFFFF"/>
               </w:rPr>
-              <w:t xml:space="preserve">Testrechnung</w:t>
+              <w:t xml:space="preserve">Quittung Kautionszahlung</w:t>
             </w:r>
             <w:r>
               <w:rPr>
@@ -540,7 +540,7 @@
                 <w:szCs w:val="22"/>
                 <w:shd w:val="clear" w:color="auto" w:fill="FFFFFF"/>
               </w:rPr>
-              <w:t xml:space="preserve">Sehr geehrter Mieter, </w:t>
+              <w:t xml:space="preserve">Sehr geehrte Mieterin, </w:t>
             </w:r>
           </w:p>
           <w:p>
@@ -584,7 +584,7 @@
                 <w:szCs w:val="22"/>
                 <w:shd w:val="clear" w:color="auto" w:fill="FFFFFF"/>
               </w:rPr>
-              <w:t xml:space="preserve">Dies ist eine Testrechnung für xxx</w:t>
+              <w:t xml:space="preserve">&lt;b&gt;Hiermit bestätigen wir die Zahlung.&lt;/b&gt;</w:t>
             </w:r>
             <w:r>
               <w:rPr>
@@ -713,7 +713,7 @@
                       <w:szCs w:val="22"/>
                       <w:shd w:val="clear" w:color="auto" w:fill="FFFFFF"/>
                     </w:rPr>
-                    <w:t xml:space="preserve">Rechnung für Hundesalong</w:t>
+                    <w:t xml:space="preserve">Kaution für Box Nr. 32 bezahlt per 27.11.2023</w:t>
                   </w:r>
                   <w:r>
                     <w:rPr>
@@ -787,7 +787,7 @@
                       <w:szCs w:val="22"/>
                       <w:shd w:val="clear" w:color="auto" w:fill="FFFFFF"/>
                     </w:rPr>
-                    <w:t xml:space="preserve">100.00</w:t>
+                    <w:t xml:space="preserve">400.00</w:t>
                   </w:r>
                   <w:r>
                     <w:rPr>
@@ -835,7 +835,7 @@
                       <w:szCs w:val="22"/>
                       <w:shd w:val="clear" w:color="auto" w:fill="FFFFFF"/>
                     </w:rPr>
-                    <w:t xml:space="preserve">Text 2</w:t>
+                    <w:t xml:space="preserve">MwSt. 0.0 %</w:t>
                   </w:r>
                   <w:r>
                     <w:rPr>
@@ -909,251 +909,7 @@
                       <w:szCs w:val="22"/>
                       <w:shd w:val="clear" w:color="auto" w:fill="FFFFFF"/>
                     </w:rPr>
-                    <w:t xml:space="preserve">40.00</w:t>
-                  </w:r>
-                  <w:r>
-                    <w:rPr>
-                      <w:rFonts w:ascii="Arial" w:hAnsi="Arial" w:cs="Arial"/>
-                      <w:color w:val="333333"/>
-                      <w:sz w:val="22"/>
-                      <w:szCs w:val="22"/>
-                      <w:shd w:val="clear" w:color="auto" w:fill="FFFFFF"/>
-                    </w:rPr>
-                    <w:t xml:space="preserve"/>
-                  </w:r>
-                </w:p>
-              </w:tc>
-            </w:tr>
-            <w:tr>
-              <w:tc>
-                <w:tcPr>
-                  <w:tcW w:w="5525" w:type="dxa"/>
-                </w:tcPr>
-                <w:p>
-                  <w:pPr>
-                    <w:rPr>
-                      <w:rFonts w:ascii="Arial" w:hAnsi="Arial" w:cs="Arial"/>
-                      <w:color w:val="333333"/>
-                      <w:sz w:val="22"/>
-                      <w:szCs w:val="22"/>
-                      <w:shd w:val="clear" w:color="auto" w:fill="FFFFFF"/>
-                    </w:rPr>
-                  </w:pPr>
-                  <w:r>
-                    <w:rPr>
-                      <w:rFonts w:ascii="Arial" w:hAnsi="Arial" w:cs="Arial"/>
-                      <w:color w:val="333333"/>
-                      <w:sz w:val="22"/>
-                      <w:szCs w:val="22"/>
-                      <w:shd w:val="clear" w:color="auto" w:fill="FFFFFF"/>
-                    </w:rPr>
-                    <w:t xml:space="preserve"/>
-                  </w:r>
-                  <w:r>
-                    <w:rPr>
-                      <w:rFonts w:ascii="Arial" w:hAnsi="Arial" w:cs="Arial"/>
-                      <w:color w:val="333333"/>
-                      <w:sz w:val="22"/>
-                      <w:szCs w:val="22"/>
-                      <w:shd w:val="clear" w:color="auto" w:fill="FFFFFF"/>
-                    </w:rPr>
-                    <w:t xml:space="preserve">Text 3</w:t>
-                  </w:r>
-                  <w:r>
-                    <w:rPr>
-                      <w:rFonts w:ascii="Arial" w:hAnsi="Arial" w:cs="Arial"/>
-                      <w:color w:val="333333"/>
-                      <w:sz w:val="22"/>
-                      <w:szCs w:val="22"/>
-                      <w:shd w:val="clear" w:color="auto" w:fill="FFFFFF"/>
-                    </w:rPr>
-                    <w:t xml:space="preserve"/>
-                  </w:r>
-                </w:p>
-              </w:tc>
-              <w:tc>
-                <w:tcPr>
-                  <w:tcW w:w="449" w:type="dxa"/>
-                </w:tcPr>
-                <w:p>
-                  <w:pPr>
-                    <w:jc w:val="right"/>
-                    <w:rPr>
-                      <w:rFonts w:ascii="Arial" w:hAnsi="Arial" w:cs="Arial"/>
-                      <w:color w:val="333333"/>
-                      <w:sz w:val="22"/>
-                      <w:szCs w:val="22"/>
-                      <w:shd w:val="clear" w:color="auto" w:fill="FFFFFF"/>
-                    </w:rPr>
-                  </w:pPr>
-                  <w:r>
-                    <w:rPr>
-                      <w:rFonts w:ascii="Arial" w:hAnsi="Arial" w:cs="Arial"/>
-                      <w:color w:val="333333"/>
-                      <w:sz w:val="22"/>
-                      <w:szCs w:val="22"/>
-                      <w:shd w:val="clear" w:color="auto" w:fill="FFFFFF"/>
-                    </w:rPr>
-                    <w:t>Fr.</w:t>
-                  </w:r>
-                </w:p>
-              </w:tc>
-              <w:tc>
-                <w:tcPr>
-                  <w:tcW w:w="1854" w:type="dxa"/>
-                </w:tcPr>
-                <w:p>
-                  <w:pPr>
-                    <w:jc w:val="right"/>
-                    <w:rPr>
-                      <w:rFonts w:ascii="Arial" w:hAnsi="Arial" w:cs="Arial"/>
-                      <w:color w:val="333333"/>
-                      <w:sz w:val="22"/>
-                      <w:szCs w:val="22"/>
-                      <w:shd w:val="clear" w:color="auto" w:fill="FFFFFF"/>
-                    </w:rPr>
-                  </w:pPr>
-                  <w:r>
-                    <w:rPr>
-                      <w:rFonts w:ascii="Arial" w:hAnsi="Arial" w:cs="Arial"/>
-                      <w:color w:val="333333"/>
-                      <w:sz w:val="22"/>
-                      <w:szCs w:val="22"/>
-                      <w:shd w:val="clear" w:color="auto" w:fill="FFFFFF"/>
-                    </w:rPr>
-                    <w:t xml:space="preserve"/>
-                  </w:r>
-                  <w:r>
-                    <w:rPr>
-                      <w:rFonts w:ascii="Arial" w:hAnsi="Arial" w:cs="Arial"/>
-                      <w:color w:val="333333"/>
-                      <w:sz w:val="22"/>
-                      <w:szCs w:val="22"/>
-                      <w:shd w:val="clear" w:color="auto" w:fill="FFFFFF"/>
-                    </w:rPr>
-                    <w:t xml:space="preserve">3.30</w:t>
-                  </w:r>
-                  <w:r>
-                    <w:rPr>
-                      <w:rFonts w:ascii="Arial" w:hAnsi="Arial" w:cs="Arial"/>
-                      <w:color w:val="333333"/>
-                      <w:sz w:val="22"/>
-                      <w:szCs w:val="22"/>
-                      <w:shd w:val="clear" w:color="auto" w:fill="FFFFFF"/>
-                    </w:rPr>
-                    <w:t xml:space="preserve"/>
-                  </w:r>
-                </w:p>
-              </w:tc>
-            </w:tr>
-            <w:tr>
-              <w:tc>
-                <w:tcPr>
-                  <w:tcW w:w="5525" w:type="dxa"/>
-                </w:tcPr>
-                <w:p>
-                  <w:pPr>
-                    <w:rPr>
-                      <w:rFonts w:ascii="Arial" w:hAnsi="Arial" w:cs="Arial"/>
-                      <w:color w:val="333333"/>
-                      <w:sz w:val="22"/>
-                      <w:szCs w:val="22"/>
-                      <w:shd w:val="clear" w:color="auto" w:fill="FFFFFF"/>
-                    </w:rPr>
-                  </w:pPr>
-                  <w:r>
-                    <w:rPr>
-                      <w:rFonts w:ascii="Arial" w:hAnsi="Arial" w:cs="Arial"/>
-                      <w:color w:val="333333"/>
-                      <w:sz w:val="22"/>
-                      <w:szCs w:val="22"/>
-                      <w:shd w:val="clear" w:color="auto" w:fill="FFFFFF"/>
-                    </w:rPr>
-                    <w:t xml:space="preserve"/>
-                  </w:r>
-                  <w:r>
-                    <w:rPr>
-                      <w:rFonts w:ascii="Arial" w:hAnsi="Arial" w:cs="Arial"/>
-                      <w:color w:val="333333"/>
-                      <w:sz w:val="22"/>
-                      <w:szCs w:val="22"/>
-                      <w:shd w:val="clear" w:color="auto" w:fill="FFFFFF"/>
-                    </w:rPr>
-                    <w:t xml:space="preserve">MwSt. 8.1 %</w:t>
-                  </w:r>
-                  <w:r>
-                    <w:rPr>
-                      <w:rFonts w:ascii="Arial" w:hAnsi="Arial" w:cs="Arial"/>
-                      <w:color w:val="333333"/>
-                      <w:sz w:val="22"/>
-                      <w:szCs w:val="22"/>
-                      <w:shd w:val="clear" w:color="auto" w:fill="FFFFFF"/>
-                    </w:rPr>
-                    <w:t xml:space="preserve"/>
-                  </w:r>
-                </w:p>
-              </w:tc>
-              <w:tc>
-                <w:tcPr>
-                  <w:tcW w:w="449" w:type="dxa"/>
-                </w:tcPr>
-                <w:p>
-                  <w:pPr>
-                    <w:jc w:val="right"/>
-                    <w:rPr>
-                      <w:rFonts w:ascii="Arial" w:hAnsi="Arial" w:cs="Arial"/>
-                      <w:color w:val="333333"/>
-                      <w:sz w:val="22"/>
-                      <w:szCs w:val="22"/>
-                      <w:shd w:val="clear" w:color="auto" w:fill="FFFFFF"/>
-                    </w:rPr>
-                  </w:pPr>
-                  <w:r>
-                    <w:rPr>
-                      <w:rFonts w:ascii="Arial" w:hAnsi="Arial" w:cs="Arial"/>
-                      <w:color w:val="333333"/>
-                      <w:sz w:val="22"/>
-                      <w:szCs w:val="22"/>
-                      <w:shd w:val="clear" w:color="auto" w:fill="FFFFFF"/>
-                    </w:rPr>
-                    <w:t>Fr.</w:t>
-                  </w:r>
-                </w:p>
-              </w:tc>
-              <w:tc>
-                <w:tcPr>
-                  <w:tcW w:w="1854" w:type="dxa"/>
-                </w:tcPr>
-                <w:p>
-                  <w:pPr>
-                    <w:jc w:val="right"/>
-                    <w:rPr>
-                      <w:rFonts w:ascii="Arial" w:hAnsi="Arial" w:cs="Arial"/>
-                      <w:color w:val="333333"/>
-                      <w:sz w:val="22"/>
-                      <w:szCs w:val="22"/>
-                      <w:shd w:val="clear" w:color="auto" w:fill="FFFFFF"/>
-                    </w:rPr>
-                  </w:pPr>
-                  <w:r>
-                    <w:rPr>
-                      <w:rFonts w:ascii="Arial" w:hAnsi="Arial" w:cs="Arial"/>
-                      <w:color w:val="333333"/>
-                      <w:sz w:val="22"/>
-                      <w:szCs w:val="22"/>
-                      <w:shd w:val="clear" w:color="auto" w:fill="FFFFFF"/>
-                    </w:rPr>
-                    <w:t xml:space="preserve"/>
-                  </w:r>
-                  <w:r>
-                    <w:rPr>
-                      <w:rFonts w:ascii="Arial" w:hAnsi="Arial" w:cs="Arial"/>
-                      <w:color w:val="333333"/>
-                      <w:sz w:val="22"/>
-                      <w:szCs w:val="22"/>
-                      <w:shd w:val="clear" w:color="auto" w:fill="FFFFFF"/>
-                    </w:rPr>
-                    <w:t xml:space="preserve">11.60</w:t>
+                    <w:t xml:space="preserve">0.00</w:t>
                   </w:r>
                   <w:r>
                     <w:rPr>
@@ -1307,7 +1063,7 @@
                       <w:szCs w:val="22"/>
                       <w:shd w:val="clear" w:color="auto" w:fill="FFFFFF"/>
                     </w:rPr>
-                    <w:t xml:space="preserve">154.90</w:t>
+                    <w:t xml:space="preserve">400.00</w:t>
                   </w:r>
                 </w:p>
               </w:tc>
@@ -1446,7 +1202,7 @@
 </file>
 
 <file path=word/comments.xml><?xml version="1.0" encoding="utf-8"?>
-<w:comments xmlns:w="http://schemas.openxmlformats.org/wordprocessingml/2006/main" xmlns:m="http://schemas.openxmlformats.org/officeDocument/2006/math" xmlns:w14="http://schemas.microsoft.com/office/word/2010/wordml" xmlns:r="http://schemas.openxmlformats.org/officeDocument/2006/relationships" xmlns:wp="http://schemas.openxmlformats.org/drawingml/2006/wordprocessingDrawing" xmlns:a="http://schemas.openxmlformats.org/drawingml/2006/main" xmlns:wp14="http://schemas.microsoft.com/office/word/2010/wordprocessingDrawing" xmlns:w15="http://schemas.microsoft.com/office/word/2012/wordml" xmlns:mc="http://schemas.openxmlformats.org/markup-compatibility/2006" xmlns:a14="http://schemas.microsoft.com/office/drawing/2010/main" xmlns:sl="http://schemas.openxmlformats.org/schemaLibrary/2006/main" xmlns:wne="http://schemas.microsoft.com/office/word/2006/wordml" xmlns:c="http://schemas.openxmlformats.org/drawingml/2006/chart" xmlns:cdr="http://schemas.openxmlformats.org/drawingml/2006/chartDrawing" xmlns:c14="http://schemas.microsoft.com/office/drawing/2007/8/2/chart" xmlns:dgm="http://schemas.openxmlformats.org/drawingml/2006/diagram" xmlns:pic="http://schemas.openxmlformats.org/drawingml/2006/picture" xmlns:xdr="http://schemas.openxmlformats.org/drawingml/2006/spreadsheetDrawing" xmlns:dsp="http://schemas.microsoft.com/office/drawing/2008/diagram" xmlns:xvml="urn:schemas-microsoft-com:office:excel" xmlns:o="urn:schemas-microsoft-com:office:office" xmlns:v="urn:schemas-microsoft-com:vml" xmlns:w10="urn:schemas-microsoft-com:office:word" xmlns:pvml="urn:schemas-microsoft-com:office:powerpoint" xmlns:cppr="http://schemas.microsoft.com/office/2006/coverPageProps" xmlns:odx="http://opendope.org/xpaths" xmlns:odc="http://opendope.org/conditions" xmlns:odq="http://opendope.org/questions" xmlns:oda="http://opendope.org/answers" xmlns:odi="http://opendope.org/components" xmlns:odgm="http://opendope.org/SmartArt/DataHierarchy" xmlns:b="http://schemas.openxmlformats.org/officeDocument/2006/bibliography" xmlns:msink="http://schemas.microsoft.com/ink/2010/main" xmlns:cdr14="http://schemas.microsoft.com/office/drawing/2010/chartDrawing" xmlns:c15="http://schemas.microsoft.com/office/drawing/2012/chart" xmlns:cs="http://schemas.microsoft.com/office/drawing/2012/chartStyle" xmlns:ns38="http://www.w3.org/1998/Math/MathML" xmlns:ns39="http://www.w3.org/2003/InkML" xmlns:a13cmd="http://schemas.microsoft.com/office/drawing/2013/main/command" xmlns:cx="http://schemas.microsoft.com/office/drawing/2014/chartex" xmlns:c16="http://schemas.microsoft.com/office/drawing/2014/chart" xmlns:dgm1611="http://schemas.microsoft.com/office/drawing/2016/11/diagram" xmlns:c173="http://schemas.microsoft.com/office/drawing/2017/03/chart" xmlns:am3d="http://schemas.microsoft.com/office/drawing/2017/model3d" xmlns:an18="http://schemas.microsoft.com/office/drawing/2018/animation" xmlns:anam3d="http://schemas.microsoft.com/office/drawing/2018/animation/model3d" xmlns:iact="http://schemas.microsoft.com/office/powerpoint/2014/inkAction" xmlns:thm15="http://schemas.microsoft.com/office/thememl/2012/main" xmlns:wps="http://schemas.microsoft.com/office/word/2010/wordprocessingShape" xmlns:wpc="http://schemas.microsoft.com/office/word/2010/wordprocessingCanvas" xmlns:wpg="http://schemas.microsoft.com/office/word/2010/wordprocessingGroup" xmlns:w16se="http://schemas.microsoft.com/office/word/2015/wordml/symex" xmlns:w16cid="http://schemas.microsoft.com/office/word/2016/wordml/cid" xmlns:wetp="http://schemas.microsoft.com/office/webextensions/taskpanes/2010/11" xmlns:we="http://schemas.microsoft.com/office/webextensions/webextension/2010/11" xmlns:comp="http://schemas.openxmlformats.org/drawingml/2006/compatibility" xmlns:lc="http://schemas.openxmlformats.org/drawingml/2006/lockedCanvas" xmlns:dgm14="http://schemas.microsoft.com/office/drawing/2010/diagram" xmlns:a15="http://schemas.microsoft.com/office/drawing/2012/main" xmlns:pic14="http://schemas.microsoft.com/office/drawing/2010/picture" xmlns:c16ac="http://schemas.microsoft.com/office/drawing/2014/chart/ac" xmlns:a16="http://schemas.microsoft.com/office/drawing/2014/main" xmlns:a1611="http://schemas.microsoft.com/office/drawing/2016/11/main" xmlns:dgm1612="http://schemas.microsoft.com/office/drawing/2016/12/diagram" xmlns:a16svg="http://schemas.microsoft.com/office/drawing/2016/SVG/main" xmlns:adec="http://schemas.microsoft.com/office/drawing/2017/decorative" xmlns:a18hc="http://schemas.microsoft.com/office/drawing/2018/hyperlinkcolor" xmlns:wp15="http://schemas.microsoft.com/office/word/2012/wordprocessingDrawing">
+<w:comments xmlns:w="http://schemas.openxmlformats.org/wordprocessingml/2006/main" xmlns:r="http://schemas.openxmlformats.org/officeDocument/2006/relationships" xmlns:m="http://schemas.openxmlformats.org/officeDocument/2006/math" xmlns:w14="http://schemas.microsoft.com/office/word/2010/wordml" xmlns:wp="http://schemas.openxmlformats.org/drawingml/2006/wordprocessingDrawing" xmlns:a="http://schemas.openxmlformats.org/drawingml/2006/main" xmlns:wp14="http://schemas.microsoft.com/office/word/2010/wordprocessingDrawing" xmlns:w15="http://schemas.microsoft.com/office/word/2012/wordml" xmlns:mc="http://schemas.openxmlformats.org/markup-compatibility/2006" xmlns:a14="http://schemas.microsoft.com/office/drawing/2010/main" xmlns:sl="http://schemas.openxmlformats.org/schemaLibrary/2006/main" xmlns:wne="http://schemas.microsoft.com/office/word/2006/wordml" xmlns:cdr="http://schemas.openxmlformats.org/drawingml/2006/chartDrawing" xmlns:c="http://schemas.openxmlformats.org/drawingml/2006/chart" xmlns:c14="http://schemas.microsoft.com/office/drawing/2007/8/2/chart" xmlns:dgm="http://schemas.openxmlformats.org/drawingml/2006/diagram" xmlns:pic="http://schemas.openxmlformats.org/drawingml/2006/picture" xmlns:xdr="http://schemas.openxmlformats.org/drawingml/2006/spreadsheetDrawing" xmlns:dsp="http://schemas.microsoft.com/office/drawing/2008/diagram" xmlns:xvml="urn:schemas-microsoft-com:office:excel" xmlns:o="urn:schemas-microsoft-com:office:office" xmlns:v="urn:schemas-microsoft-com:vml" xmlns:w10="urn:schemas-microsoft-com:office:word" xmlns:pvml="urn:schemas-microsoft-com:office:powerpoint" xmlns:cppr="http://schemas.microsoft.com/office/2006/coverPageProps" xmlns:odx="http://opendope.org/xpaths" xmlns:odc="http://opendope.org/conditions" xmlns:odq="http://opendope.org/questions" xmlns:oda="http://opendope.org/answers" xmlns:odi="http://opendope.org/components" xmlns:odgm="http://opendope.org/SmartArt/DataHierarchy" xmlns:b="http://schemas.openxmlformats.org/officeDocument/2006/bibliography" xmlns:msink="http://schemas.microsoft.com/ink/2010/main" xmlns:cdr14="http://schemas.microsoft.com/office/drawing/2010/chartDrawing" xmlns:c15="http://schemas.microsoft.com/office/drawing/2012/chart" xmlns:cs="http://schemas.microsoft.com/office/drawing/2012/chartStyle" xmlns:ns38="http://www.w3.org/1998/Math/MathML" xmlns:ns39="http://www.w3.org/2003/InkML" xmlns:a13cmd="http://schemas.microsoft.com/office/drawing/2013/main/command" xmlns:cx="http://schemas.microsoft.com/office/drawing/2014/chartex" xmlns:c16="http://schemas.microsoft.com/office/drawing/2014/chart" xmlns:dgm1611="http://schemas.microsoft.com/office/drawing/2016/11/diagram" xmlns:c173="http://schemas.microsoft.com/office/drawing/2017/03/chart" xmlns:am3d="http://schemas.microsoft.com/office/drawing/2017/model3d" xmlns:an18="http://schemas.microsoft.com/office/drawing/2018/animation" xmlns:anam3d="http://schemas.microsoft.com/office/drawing/2018/animation/model3d" xmlns:iact="http://schemas.microsoft.com/office/powerpoint/2014/inkAction" xmlns:thm15="http://schemas.microsoft.com/office/thememl/2012/main" xmlns:wps="http://schemas.microsoft.com/office/word/2010/wordprocessingShape" xmlns:wpc="http://schemas.microsoft.com/office/word/2010/wordprocessingCanvas" xmlns:wpg="http://schemas.microsoft.com/office/word/2010/wordprocessingGroup" xmlns:w16se="http://schemas.microsoft.com/office/word/2015/wordml/symex" xmlns:w16cid="http://schemas.microsoft.com/office/word/2016/wordml/cid" xmlns:wetp="http://schemas.microsoft.com/office/webextensions/taskpanes/2010/11" xmlns:we="http://schemas.microsoft.com/office/webextensions/webextension/2010/11" xmlns:comp="http://schemas.openxmlformats.org/drawingml/2006/compatibility" xmlns:lc="http://schemas.openxmlformats.org/drawingml/2006/lockedCanvas" xmlns:dgm14="http://schemas.microsoft.com/office/drawing/2010/diagram" xmlns:a15="http://schemas.microsoft.com/office/drawing/2012/main" xmlns:pic14="http://schemas.microsoft.com/office/drawing/2010/picture" xmlns:c16ac="http://schemas.microsoft.com/office/drawing/2014/chart/ac" xmlns:a16="http://schemas.microsoft.com/office/drawing/2014/main" xmlns:a1611="http://schemas.microsoft.com/office/drawing/2016/11/main" xmlns:dgm1612="http://schemas.microsoft.com/office/drawing/2016/12/diagram" xmlns:a16svg="http://schemas.microsoft.com/office/drawing/2016/SVG/main" xmlns:adec="http://schemas.microsoft.com/office/drawing/2017/decorative" xmlns:a18hc="http://schemas.microsoft.com/office/drawing/2018/hyperlinkcolor" xmlns:wp15="http://schemas.microsoft.com/office/word/2012/wordprocessingDrawing">
   <w:comment w:initials="JF" w:author="Jürg Fiechter" w:date="2020-03-19T22:54:00Z" w:id="0">
     <w:p>
       <w:pPr>
@@ -1648,7 +1404,7 @@
 </file>
 
 <file path=word/footer1.xml><?xml version="1.0" encoding="utf-8"?>
-<w:ftr xmlns:w="http://schemas.openxmlformats.org/wordprocessingml/2006/main" xmlns:m="http://schemas.openxmlformats.org/officeDocument/2006/math" xmlns:w14="http://schemas.microsoft.com/office/word/2010/wordml" xmlns:r="http://schemas.openxmlformats.org/officeDocument/2006/relationships" xmlns:wp="http://schemas.openxmlformats.org/drawingml/2006/wordprocessingDrawing" xmlns:a="http://schemas.openxmlformats.org/drawingml/2006/main" xmlns:wp14="http://schemas.microsoft.com/office/word/2010/wordprocessingDrawing" xmlns:w15="http://schemas.microsoft.com/office/word/2012/wordml" xmlns:mc="http://schemas.openxmlformats.org/markup-compatibility/2006" xmlns:a14="http://schemas.microsoft.com/office/drawing/2010/main" xmlns:sl="http://schemas.openxmlformats.org/schemaLibrary/2006/main" xmlns:wne="http://schemas.microsoft.com/office/word/2006/wordml" xmlns:c="http://schemas.openxmlformats.org/drawingml/2006/chart" xmlns:cdr="http://schemas.openxmlformats.org/drawingml/2006/chartDrawing" xmlns:c14="http://schemas.microsoft.com/office/drawing/2007/8/2/chart" xmlns:dgm="http://schemas.openxmlformats.org/drawingml/2006/diagram" xmlns:pic="http://schemas.openxmlformats.org/drawingml/2006/picture" xmlns:xdr="http://schemas.openxmlformats.org/drawingml/2006/spreadsheetDrawing" xmlns:dsp="http://schemas.microsoft.com/office/drawing/2008/diagram" xmlns:xvml="urn:schemas-microsoft-com:office:excel" xmlns:o="urn:schemas-microsoft-com:office:office" xmlns:v="urn:schemas-microsoft-com:vml" xmlns:w10="urn:schemas-microsoft-com:office:word" xmlns:pvml="urn:schemas-microsoft-com:office:powerpoint" xmlns:cppr="http://schemas.microsoft.com/office/2006/coverPageProps" xmlns:odx="http://opendope.org/xpaths" xmlns:odc="http://opendope.org/conditions" xmlns:odq="http://opendope.org/questions" xmlns:oda="http://opendope.org/answers" xmlns:odi="http://opendope.org/components" xmlns:odgm="http://opendope.org/SmartArt/DataHierarchy" xmlns:b="http://schemas.openxmlformats.org/officeDocument/2006/bibliography" xmlns:msink="http://schemas.microsoft.com/ink/2010/main" xmlns:cdr14="http://schemas.microsoft.com/office/drawing/2010/chartDrawing" xmlns:c15="http://schemas.microsoft.com/office/drawing/2012/chart" xmlns:cs="http://schemas.microsoft.com/office/drawing/2012/chartStyle" xmlns:ns38="http://www.w3.org/1998/Math/MathML" xmlns:ns39="http://www.w3.org/2003/InkML" xmlns:a13cmd="http://schemas.microsoft.com/office/drawing/2013/main/command" xmlns:cx="http://schemas.microsoft.com/office/drawing/2014/chartex" xmlns:c16="http://schemas.microsoft.com/office/drawing/2014/chart" xmlns:dgm1611="http://schemas.microsoft.com/office/drawing/2016/11/diagram" xmlns:c173="http://schemas.microsoft.com/office/drawing/2017/03/chart" xmlns:am3d="http://schemas.microsoft.com/office/drawing/2017/model3d" xmlns:an18="http://schemas.microsoft.com/office/drawing/2018/animation" xmlns:anam3d="http://schemas.microsoft.com/office/drawing/2018/animation/model3d" xmlns:iact="http://schemas.microsoft.com/office/powerpoint/2014/inkAction" xmlns:thm15="http://schemas.microsoft.com/office/thememl/2012/main" xmlns:wps="http://schemas.microsoft.com/office/word/2010/wordprocessingShape" xmlns:wpc="http://schemas.microsoft.com/office/word/2010/wordprocessingCanvas" xmlns:wpg="http://schemas.microsoft.com/office/word/2010/wordprocessingGroup" xmlns:w16se="http://schemas.microsoft.com/office/word/2015/wordml/symex" xmlns:w16cid="http://schemas.microsoft.com/office/word/2016/wordml/cid" xmlns:wetp="http://schemas.microsoft.com/office/webextensions/taskpanes/2010/11" xmlns:we="http://schemas.microsoft.com/office/webextensions/webextension/2010/11" xmlns:comp="http://schemas.openxmlformats.org/drawingml/2006/compatibility" xmlns:lc="http://schemas.openxmlformats.org/drawingml/2006/lockedCanvas" xmlns:dgm14="http://schemas.microsoft.com/office/drawing/2010/diagram" xmlns:a15="http://schemas.microsoft.com/office/drawing/2012/main" xmlns:pic14="http://schemas.microsoft.com/office/drawing/2010/picture" xmlns:c16ac="http://schemas.microsoft.com/office/drawing/2014/chart/ac" xmlns:a16="http://schemas.microsoft.com/office/drawing/2014/main" xmlns:a1611="http://schemas.microsoft.com/office/drawing/2016/11/main" xmlns:dgm1612="http://schemas.microsoft.com/office/drawing/2016/12/diagram" xmlns:a16svg="http://schemas.microsoft.com/office/drawing/2016/SVG/main" xmlns:adec="http://schemas.microsoft.com/office/drawing/2017/decorative" xmlns:a18hc="http://schemas.microsoft.com/office/drawing/2018/hyperlinkcolor" xmlns:wp15="http://schemas.microsoft.com/office/word/2012/wordprocessingDrawing" mc:Ignorable="w14 w15 wp14">
+<w:ftr xmlns:w="http://schemas.openxmlformats.org/wordprocessingml/2006/main" xmlns:r="http://schemas.openxmlformats.org/officeDocument/2006/relationships" xmlns:m="http://schemas.openxmlformats.org/officeDocument/2006/math" xmlns:w14="http://schemas.microsoft.com/office/word/2010/wordml" xmlns:wp="http://schemas.openxmlformats.org/drawingml/2006/wordprocessingDrawing" xmlns:a="http://schemas.openxmlformats.org/drawingml/2006/main" xmlns:wp14="http://schemas.microsoft.com/office/word/2010/wordprocessingDrawing" xmlns:w15="http://schemas.microsoft.com/office/word/2012/wordml" xmlns:mc="http://schemas.openxmlformats.org/markup-compatibility/2006" xmlns:a14="http://schemas.microsoft.com/office/drawing/2010/main" xmlns:sl="http://schemas.openxmlformats.org/schemaLibrary/2006/main" xmlns:wne="http://schemas.microsoft.com/office/word/2006/wordml" xmlns:cdr="http://schemas.openxmlformats.org/drawingml/2006/chartDrawing" xmlns:c="http://schemas.openxmlformats.org/drawingml/2006/chart" xmlns:c14="http://schemas.microsoft.com/office/drawing/2007/8/2/chart" xmlns:dgm="http://schemas.openxmlformats.org/drawingml/2006/diagram" xmlns:pic="http://schemas.openxmlformats.org/drawingml/2006/picture" xmlns:xdr="http://schemas.openxmlformats.org/drawingml/2006/spreadsheetDrawing" xmlns:dsp="http://schemas.microsoft.com/office/drawing/2008/diagram" xmlns:xvml="urn:schemas-microsoft-com:office:excel" xmlns:o="urn:schemas-microsoft-com:office:office" xmlns:v="urn:schemas-microsoft-com:vml" xmlns:w10="urn:schemas-microsoft-com:office:word" xmlns:pvml="urn:schemas-microsoft-com:office:powerpoint" xmlns:cppr="http://schemas.microsoft.com/office/2006/coverPageProps" xmlns:odx="http://opendope.org/xpaths" xmlns:odc="http://opendope.org/conditions" xmlns:odq="http://opendope.org/questions" xmlns:oda="http://opendope.org/answers" xmlns:odi="http://opendope.org/components" xmlns:odgm="http://opendope.org/SmartArt/DataHierarchy" xmlns:b="http://schemas.openxmlformats.org/officeDocument/2006/bibliography" xmlns:msink="http://schemas.microsoft.com/ink/2010/main" xmlns:cdr14="http://schemas.microsoft.com/office/drawing/2010/chartDrawing" xmlns:c15="http://schemas.microsoft.com/office/drawing/2012/chart" xmlns:cs="http://schemas.microsoft.com/office/drawing/2012/chartStyle" xmlns:ns38="http://www.w3.org/1998/Math/MathML" xmlns:ns39="http://www.w3.org/2003/InkML" xmlns:a13cmd="http://schemas.microsoft.com/office/drawing/2013/main/command" xmlns:cx="http://schemas.microsoft.com/office/drawing/2014/chartex" xmlns:c16="http://schemas.microsoft.com/office/drawing/2014/chart" xmlns:dgm1611="http://schemas.microsoft.com/office/drawing/2016/11/diagram" xmlns:c173="http://schemas.microsoft.com/office/drawing/2017/03/chart" xmlns:am3d="http://schemas.microsoft.com/office/drawing/2017/model3d" xmlns:an18="http://schemas.microsoft.com/office/drawing/2018/animation" xmlns:anam3d="http://schemas.microsoft.com/office/drawing/2018/animation/model3d" xmlns:iact="http://schemas.microsoft.com/office/powerpoint/2014/inkAction" xmlns:thm15="http://schemas.microsoft.com/office/thememl/2012/main" xmlns:wps="http://schemas.microsoft.com/office/word/2010/wordprocessingShape" xmlns:wpc="http://schemas.microsoft.com/office/word/2010/wordprocessingCanvas" xmlns:wpg="http://schemas.microsoft.com/office/word/2010/wordprocessingGroup" xmlns:w16se="http://schemas.microsoft.com/office/word/2015/wordml/symex" xmlns:w16cid="http://schemas.microsoft.com/office/word/2016/wordml/cid" xmlns:wetp="http://schemas.microsoft.com/office/webextensions/taskpanes/2010/11" xmlns:we="http://schemas.microsoft.com/office/webextensions/webextension/2010/11" xmlns:comp="http://schemas.openxmlformats.org/drawingml/2006/compatibility" xmlns:lc="http://schemas.openxmlformats.org/drawingml/2006/lockedCanvas" xmlns:dgm14="http://schemas.microsoft.com/office/drawing/2010/diagram" xmlns:a15="http://schemas.microsoft.com/office/drawing/2012/main" xmlns:pic14="http://schemas.microsoft.com/office/drawing/2010/picture" xmlns:c16ac="http://schemas.microsoft.com/office/drawing/2014/chart/ac" xmlns:a16="http://schemas.microsoft.com/office/drawing/2014/main" xmlns:a1611="http://schemas.microsoft.com/office/drawing/2016/11/main" xmlns:dgm1612="http://schemas.microsoft.com/office/drawing/2016/12/diagram" xmlns:a16svg="http://schemas.microsoft.com/office/drawing/2016/SVG/main" xmlns:adec="http://schemas.microsoft.com/office/drawing/2017/decorative" xmlns:a18hc="http://schemas.microsoft.com/office/drawing/2018/hyperlinkcolor" xmlns:wp15="http://schemas.microsoft.com/office/word/2012/wordprocessingDrawing" mc:Ignorable="w14 w15 wp14">
   <w:p>
     <w:pPr>
       <w:tabs>
@@ -1757,7 +1513,7 @@
 </file>
 
 <file path=word/footer2.xml><?xml version="1.0" encoding="utf-8"?>
-<w:ftr xmlns:w="http://schemas.openxmlformats.org/wordprocessingml/2006/main" xmlns:m="http://schemas.openxmlformats.org/officeDocument/2006/math" xmlns:w14="http://schemas.microsoft.com/office/word/2010/wordml" xmlns:r="http://schemas.openxmlformats.org/officeDocument/2006/relationships" xmlns:wp="http://schemas.openxmlformats.org/drawingml/2006/wordprocessingDrawing" xmlns:a="http://schemas.openxmlformats.org/drawingml/2006/main" xmlns:wp14="http://schemas.microsoft.com/office/word/2010/wordprocessingDrawing" xmlns:w15="http://schemas.microsoft.com/office/word/2012/wordml" xmlns:mc="http://schemas.openxmlformats.org/markup-compatibility/2006" xmlns:a14="http://schemas.microsoft.com/office/drawing/2010/main" xmlns:sl="http://schemas.openxmlformats.org/schemaLibrary/2006/main" xmlns:wne="http://schemas.microsoft.com/office/word/2006/wordml" xmlns:c="http://schemas.openxmlformats.org/drawingml/2006/chart" xmlns:cdr="http://schemas.openxmlformats.org/drawingml/2006/chartDrawing" xmlns:c14="http://schemas.microsoft.com/office/drawing/2007/8/2/chart" xmlns:dgm="http://schemas.openxmlformats.org/drawingml/2006/diagram" xmlns:pic="http://schemas.openxmlformats.org/drawingml/2006/picture" xmlns:xdr="http://schemas.openxmlformats.org/drawingml/2006/spreadsheetDrawing" xmlns:dsp="http://schemas.microsoft.com/office/drawing/2008/diagram" xmlns:xvml="urn:schemas-microsoft-com:office:excel" xmlns:o="urn:schemas-microsoft-com:office:office" xmlns:v="urn:schemas-microsoft-com:vml" xmlns:w10="urn:schemas-microsoft-com:office:word" xmlns:pvml="urn:schemas-microsoft-com:office:powerpoint" xmlns:cppr="http://schemas.microsoft.com/office/2006/coverPageProps" xmlns:odx="http://opendope.org/xpaths" xmlns:odc="http://opendope.org/conditions" xmlns:odq="http://opendope.org/questions" xmlns:oda="http://opendope.org/answers" xmlns:odi="http://opendope.org/components" xmlns:odgm="http://opendope.org/SmartArt/DataHierarchy" xmlns:b="http://schemas.openxmlformats.org/officeDocument/2006/bibliography" xmlns:msink="http://schemas.microsoft.com/ink/2010/main" xmlns:cdr14="http://schemas.microsoft.com/office/drawing/2010/chartDrawing" xmlns:c15="http://schemas.microsoft.com/office/drawing/2012/chart" xmlns:cs="http://schemas.microsoft.com/office/drawing/2012/chartStyle" xmlns:ns38="http://www.w3.org/1998/Math/MathML" xmlns:ns39="http://www.w3.org/2003/InkML" xmlns:a13cmd="http://schemas.microsoft.com/office/drawing/2013/main/command" xmlns:cx="http://schemas.microsoft.com/office/drawing/2014/chartex" xmlns:c16="http://schemas.microsoft.com/office/drawing/2014/chart" xmlns:dgm1611="http://schemas.microsoft.com/office/drawing/2016/11/diagram" xmlns:c173="http://schemas.microsoft.com/office/drawing/2017/03/chart" xmlns:am3d="http://schemas.microsoft.com/office/drawing/2017/model3d" xmlns:an18="http://schemas.microsoft.com/office/drawing/2018/animation" xmlns:anam3d="http://schemas.microsoft.com/office/drawing/2018/animation/model3d" xmlns:iact="http://schemas.microsoft.com/office/powerpoint/2014/inkAction" xmlns:thm15="http://schemas.microsoft.com/office/thememl/2012/main" xmlns:wps="http://schemas.microsoft.com/office/word/2010/wordprocessingShape" xmlns:wpc="http://schemas.microsoft.com/office/word/2010/wordprocessingCanvas" xmlns:wpg="http://schemas.microsoft.com/office/word/2010/wordprocessingGroup" xmlns:w16se="http://schemas.microsoft.com/office/word/2015/wordml/symex" xmlns:w16cid="http://schemas.microsoft.com/office/word/2016/wordml/cid" xmlns:wetp="http://schemas.microsoft.com/office/webextensions/taskpanes/2010/11" xmlns:we="http://schemas.microsoft.com/office/webextensions/webextension/2010/11" xmlns:comp="http://schemas.openxmlformats.org/drawingml/2006/compatibility" xmlns:lc="http://schemas.openxmlformats.org/drawingml/2006/lockedCanvas" xmlns:dgm14="http://schemas.microsoft.com/office/drawing/2010/diagram" xmlns:a15="http://schemas.microsoft.com/office/drawing/2012/main" xmlns:pic14="http://schemas.microsoft.com/office/drawing/2010/picture" xmlns:c16ac="http://schemas.microsoft.com/office/drawing/2014/chart/ac" xmlns:a16="http://schemas.microsoft.com/office/drawing/2014/main" xmlns:a1611="http://schemas.microsoft.com/office/drawing/2016/11/main" xmlns:dgm1612="http://schemas.microsoft.com/office/drawing/2016/12/diagram" xmlns:a16svg="http://schemas.microsoft.com/office/drawing/2016/SVG/main" xmlns:adec="http://schemas.microsoft.com/office/drawing/2017/decorative" xmlns:a18hc="http://schemas.microsoft.com/office/drawing/2018/hyperlinkcolor" xmlns:wp15="http://schemas.microsoft.com/office/word/2012/wordprocessingDrawing" mc:Ignorable="w14 w15 wp14">
+<w:ftr xmlns:w="http://schemas.openxmlformats.org/wordprocessingml/2006/main" xmlns:r="http://schemas.openxmlformats.org/officeDocument/2006/relationships" xmlns:m="http://schemas.openxmlformats.org/officeDocument/2006/math" xmlns:w14="http://schemas.microsoft.com/office/word/2010/wordml" xmlns:wp="http://schemas.openxmlformats.org/drawingml/2006/wordprocessingDrawing" xmlns:a="http://schemas.openxmlformats.org/drawingml/2006/main" xmlns:wp14="http://schemas.microsoft.com/office/word/2010/wordprocessingDrawing" xmlns:w15="http://schemas.microsoft.com/office/word/2012/wordml" xmlns:mc="http://schemas.openxmlformats.org/markup-compatibility/2006" xmlns:a14="http://schemas.microsoft.com/office/drawing/2010/main" xmlns:sl="http://schemas.openxmlformats.org/schemaLibrary/2006/main" xmlns:wne="http://schemas.microsoft.com/office/word/2006/wordml" xmlns:cdr="http://schemas.openxmlformats.org/drawingml/2006/chartDrawing" xmlns:c="http://schemas.openxmlformats.org/drawingml/2006/chart" xmlns:c14="http://schemas.microsoft.com/office/drawing/2007/8/2/chart" xmlns:dgm="http://schemas.openxmlformats.org/drawingml/2006/diagram" xmlns:pic="http://schemas.openxmlformats.org/drawingml/2006/picture" xmlns:xdr="http://schemas.openxmlformats.org/drawingml/2006/spreadsheetDrawing" xmlns:dsp="http://schemas.microsoft.com/office/drawing/2008/diagram" xmlns:xvml="urn:schemas-microsoft-com:office:excel" xmlns:o="urn:schemas-microsoft-com:office:office" xmlns:v="urn:schemas-microsoft-com:vml" xmlns:w10="urn:schemas-microsoft-com:office:word" xmlns:pvml="urn:schemas-microsoft-com:office:powerpoint" xmlns:cppr="http://schemas.microsoft.com/office/2006/coverPageProps" xmlns:odx="http://opendope.org/xpaths" xmlns:odc="http://opendope.org/conditions" xmlns:odq="http://opendope.org/questions" xmlns:oda="http://opendope.org/answers" xmlns:odi="http://opendope.org/components" xmlns:odgm="http://opendope.org/SmartArt/DataHierarchy" xmlns:b="http://schemas.openxmlformats.org/officeDocument/2006/bibliography" xmlns:msink="http://schemas.microsoft.com/ink/2010/main" xmlns:cdr14="http://schemas.microsoft.com/office/drawing/2010/chartDrawing" xmlns:c15="http://schemas.microsoft.com/office/drawing/2012/chart" xmlns:cs="http://schemas.microsoft.com/office/drawing/2012/chartStyle" xmlns:ns38="http://www.w3.org/1998/Math/MathML" xmlns:ns39="http://www.w3.org/2003/InkML" xmlns:a13cmd="http://schemas.microsoft.com/office/drawing/2013/main/command" xmlns:cx="http://schemas.microsoft.com/office/drawing/2014/chartex" xmlns:c16="http://schemas.microsoft.com/office/drawing/2014/chart" xmlns:dgm1611="http://schemas.microsoft.com/office/drawing/2016/11/diagram" xmlns:c173="http://schemas.microsoft.com/office/drawing/2017/03/chart" xmlns:am3d="http://schemas.microsoft.com/office/drawing/2017/model3d" xmlns:an18="http://schemas.microsoft.com/office/drawing/2018/animation" xmlns:anam3d="http://schemas.microsoft.com/office/drawing/2018/animation/model3d" xmlns:iact="http://schemas.microsoft.com/office/powerpoint/2014/inkAction" xmlns:thm15="http://schemas.microsoft.com/office/thememl/2012/main" xmlns:wps="http://schemas.microsoft.com/office/word/2010/wordprocessingShape" xmlns:wpc="http://schemas.microsoft.com/office/word/2010/wordprocessingCanvas" xmlns:wpg="http://schemas.microsoft.com/office/word/2010/wordprocessingGroup" xmlns:w16se="http://schemas.microsoft.com/office/word/2015/wordml/symex" xmlns:w16cid="http://schemas.microsoft.com/office/word/2016/wordml/cid" xmlns:wetp="http://schemas.microsoft.com/office/webextensions/taskpanes/2010/11" xmlns:we="http://schemas.microsoft.com/office/webextensions/webextension/2010/11" xmlns:comp="http://schemas.openxmlformats.org/drawingml/2006/compatibility" xmlns:lc="http://schemas.openxmlformats.org/drawingml/2006/lockedCanvas" xmlns:dgm14="http://schemas.microsoft.com/office/drawing/2010/diagram" xmlns:a15="http://schemas.microsoft.com/office/drawing/2012/main" xmlns:pic14="http://schemas.microsoft.com/office/drawing/2010/picture" xmlns:c16ac="http://schemas.microsoft.com/office/drawing/2014/chart/ac" xmlns:a16="http://schemas.microsoft.com/office/drawing/2014/main" xmlns:a1611="http://schemas.microsoft.com/office/drawing/2016/11/main" xmlns:dgm1612="http://schemas.microsoft.com/office/drawing/2016/12/diagram" xmlns:a16svg="http://schemas.microsoft.com/office/drawing/2016/SVG/main" xmlns:adec="http://schemas.microsoft.com/office/drawing/2017/decorative" xmlns:a18hc="http://schemas.microsoft.com/office/drawing/2018/hyperlinkcolor" xmlns:wp15="http://schemas.microsoft.com/office/word/2012/wordprocessingDrawing" mc:Ignorable="w14 w15 wp14">
   <w:p>
     <w:pPr>
       <w:tabs>
@@ -1885,7 +1641,7 @@
 </file>
 
 <file path=word/header1.xml><?xml version="1.0" encoding="utf-8"?>
-<w:hdr xmlns:w="http://schemas.openxmlformats.org/wordprocessingml/2006/main" xmlns:m="http://schemas.openxmlformats.org/officeDocument/2006/math" xmlns:w14="http://schemas.microsoft.com/office/word/2010/wordml" xmlns:r="http://schemas.openxmlformats.org/officeDocument/2006/relationships" xmlns:wp="http://schemas.openxmlformats.org/drawingml/2006/wordprocessingDrawing" xmlns:a="http://schemas.openxmlformats.org/drawingml/2006/main" xmlns:wp14="http://schemas.microsoft.com/office/word/2010/wordprocessingDrawing" xmlns:w15="http://schemas.microsoft.com/office/word/2012/wordml" xmlns:mc="http://schemas.openxmlformats.org/markup-compatibility/2006" xmlns:a14="http://schemas.microsoft.com/office/drawing/2010/main" xmlns:sl="http://schemas.openxmlformats.org/schemaLibrary/2006/main" xmlns:wne="http://schemas.microsoft.com/office/word/2006/wordml" xmlns:c="http://schemas.openxmlformats.org/drawingml/2006/chart" xmlns:cdr="http://schemas.openxmlformats.org/drawingml/2006/chartDrawing" xmlns:c14="http://schemas.microsoft.com/office/drawing/2007/8/2/chart" xmlns:dgm="http://schemas.openxmlformats.org/drawingml/2006/diagram" xmlns:pic="http://schemas.openxmlformats.org/drawingml/2006/picture" xmlns:xdr="http://schemas.openxmlformats.org/drawingml/2006/spreadsheetDrawing" xmlns:dsp="http://schemas.microsoft.com/office/drawing/2008/diagram" xmlns:xvml="urn:schemas-microsoft-com:office:excel" xmlns:o="urn:schemas-microsoft-com:office:office" xmlns:v="urn:schemas-microsoft-com:vml" xmlns:w10="urn:schemas-microsoft-com:office:word" xmlns:pvml="urn:schemas-microsoft-com:office:powerpoint" xmlns:cppr="http://schemas.microsoft.com/office/2006/coverPageProps" xmlns:odx="http://opendope.org/xpaths" xmlns:odc="http://opendope.org/conditions" xmlns:odq="http://opendope.org/questions" xmlns:oda="http://opendope.org/answers" xmlns:odi="http://opendope.org/components" xmlns:odgm="http://opendope.org/SmartArt/DataHierarchy" xmlns:b="http://schemas.openxmlformats.org/officeDocument/2006/bibliography" xmlns:msink="http://schemas.microsoft.com/ink/2010/main" xmlns:cdr14="http://schemas.microsoft.com/office/drawing/2010/chartDrawing" xmlns:c15="http://schemas.microsoft.com/office/drawing/2012/chart" xmlns:cs="http://schemas.microsoft.com/office/drawing/2012/chartStyle" xmlns:ns38="http://www.w3.org/1998/Math/MathML" xmlns:ns39="http://www.w3.org/2003/InkML" xmlns:a13cmd="http://schemas.microsoft.com/office/drawing/2013/main/command" xmlns:cx="http://schemas.microsoft.com/office/drawing/2014/chartex" xmlns:c16="http://schemas.microsoft.com/office/drawing/2014/chart" xmlns:dgm1611="http://schemas.microsoft.com/office/drawing/2016/11/diagram" xmlns:c173="http://schemas.microsoft.com/office/drawing/2017/03/chart" xmlns:am3d="http://schemas.microsoft.com/office/drawing/2017/model3d" xmlns:an18="http://schemas.microsoft.com/office/drawing/2018/animation" xmlns:anam3d="http://schemas.microsoft.com/office/drawing/2018/animation/model3d" xmlns:iact="http://schemas.microsoft.com/office/powerpoint/2014/inkAction" xmlns:thm15="http://schemas.microsoft.com/office/thememl/2012/main" xmlns:wps="http://schemas.microsoft.com/office/word/2010/wordprocessingShape" xmlns:wpc="http://schemas.microsoft.com/office/word/2010/wordprocessingCanvas" xmlns:wpg="http://schemas.microsoft.com/office/word/2010/wordprocessingGroup" xmlns:w16se="http://schemas.microsoft.com/office/word/2015/wordml/symex" xmlns:w16cid="http://schemas.microsoft.com/office/word/2016/wordml/cid" xmlns:wetp="http://schemas.microsoft.com/office/webextensions/taskpanes/2010/11" xmlns:we="http://schemas.microsoft.com/office/webextensions/webextension/2010/11" xmlns:comp="http://schemas.openxmlformats.org/drawingml/2006/compatibility" xmlns:lc="http://schemas.openxmlformats.org/drawingml/2006/lockedCanvas" xmlns:dgm14="http://schemas.microsoft.com/office/drawing/2010/diagram" xmlns:a15="http://schemas.microsoft.com/office/drawing/2012/main" xmlns:pic14="http://schemas.microsoft.com/office/drawing/2010/picture" xmlns:c16ac="http://schemas.microsoft.com/office/drawing/2014/chart/ac" xmlns:a16="http://schemas.microsoft.com/office/drawing/2014/main" xmlns:a1611="http://schemas.microsoft.com/office/drawing/2016/11/main" xmlns:dgm1612="http://schemas.microsoft.com/office/drawing/2016/12/diagram" xmlns:a16svg="http://schemas.microsoft.com/office/drawing/2016/SVG/main" xmlns:adec="http://schemas.microsoft.com/office/drawing/2017/decorative" xmlns:a18hc="http://schemas.microsoft.com/office/drawing/2018/hyperlinkcolor" xmlns:wp15="http://schemas.microsoft.com/office/word/2012/wordprocessingDrawing" mc:Ignorable="w14 w15 wp14">
+<w:hdr xmlns:w="http://schemas.openxmlformats.org/wordprocessingml/2006/main" xmlns:r="http://schemas.openxmlformats.org/officeDocument/2006/relationships" xmlns:m="http://schemas.openxmlformats.org/officeDocument/2006/math" xmlns:w14="http://schemas.microsoft.com/office/word/2010/wordml" xmlns:wp="http://schemas.openxmlformats.org/drawingml/2006/wordprocessingDrawing" xmlns:a="http://schemas.openxmlformats.org/drawingml/2006/main" xmlns:wp14="http://schemas.microsoft.com/office/word/2010/wordprocessingDrawing" xmlns:w15="http://schemas.microsoft.com/office/word/2012/wordml" xmlns:mc="http://schemas.openxmlformats.org/markup-compatibility/2006" xmlns:a14="http://schemas.microsoft.com/office/drawing/2010/main" xmlns:sl="http://schemas.openxmlformats.org/schemaLibrary/2006/main" xmlns:wne="http://schemas.microsoft.com/office/word/2006/wordml" xmlns:cdr="http://schemas.openxmlformats.org/drawingml/2006/chartDrawing" xmlns:c="http://schemas.openxmlformats.org/drawingml/2006/chart" xmlns:c14="http://schemas.microsoft.com/office/drawing/2007/8/2/chart" xmlns:dgm="http://schemas.openxmlformats.org/drawingml/2006/diagram" xmlns:pic="http://schemas.openxmlformats.org/drawingml/2006/picture" xmlns:xdr="http://schemas.openxmlformats.org/drawingml/2006/spreadsheetDrawing" xmlns:dsp="http://schemas.microsoft.com/office/drawing/2008/diagram" xmlns:xvml="urn:schemas-microsoft-com:office:excel" xmlns:o="urn:schemas-microsoft-com:office:office" xmlns:v="urn:schemas-microsoft-com:vml" xmlns:w10="urn:schemas-microsoft-com:office:word" xmlns:pvml="urn:schemas-microsoft-com:office:powerpoint" xmlns:cppr="http://schemas.microsoft.com/office/2006/coverPageProps" xmlns:odx="http://opendope.org/xpaths" xmlns:odc="http://opendope.org/conditions" xmlns:odq="http://opendope.org/questions" xmlns:oda="http://opendope.org/answers" xmlns:odi="http://opendope.org/components" xmlns:odgm="http://opendope.org/SmartArt/DataHierarchy" xmlns:b="http://schemas.openxmlformats.org/officeDocument/2006/bibliography" xmlns:msink="http://schemas.microsoft.com/ink/2010/main" xmlns:cdr14="http://schemas.microsoft.com/office/drawing/2010/chartDrawing" xmlns:c15="http://schemas.microsoft.com/office/drawing/2012/chart" xmlns:cs="http://schemas.microsoft.com/office/drawing/2012/chartStyle" xmlns:ns38="http://www.w3.org/1998/Math/MathML" xmlns:ns39="http://www.w3.org/2003/InkML" xmlns:a13cmd="http://schemas.microsoft.com/office/drawing/2013/main/command" xmlns:cx="http://schemas.microsoft.com/office/drawing/2014/chartex" xmlns:c16="http://schemas.microsoft.com/office/drawing/2014/chart" xmlns:dgm1611="http://schemas.microsoft.com/office/drawing/2016/11/diagram" xmlns:c173="http://schemas.microsoft.com/office/drawing/2017/03/chart" xmlns:am3d="http://schemas.microsoft.com/office/drawing/2017/model3d" xmlns:an18="http://schemas.microsoft.com/office/drawing/2018/animation" xmlns:anam3d="http://schemas.microsoft.com/office/drawing/2018/animation/model3d" xmlns:iact="http://schemas.microsoft.com/office/powerpoint/2014/inkAction" xmlns:thm15="http://schemas.microsoft.com/office/thememl/2012/main" xmlns:wps="http://schemas.microsoft.com/office/word/2010/wordprocessingShape" xmlns:wpc="http://schemas.microsoft.com/office/word/2010/wordprocessingCanvas" xmlns:wpg="http://schemas.microsoft.com/office/word/2010/wordprocessingGroup" xmlns:w16se="http://schemas.microsoft.com/office/word/2015/wordml/symex" xmlns:w16cid="http://schemas.microsoft.com/office/word/2016/wordml/cid" xmlns:wetp="http://schemas.microsoft.com/office/webextensions/taskpanes/2010/11" xmlns:we="http://schemas.microsoft.com/office/webextensions/webextension/2010/11" xmlns:comp="http://schemas.openxmlformats.org/drawingml/2006/compatibility" xmlns:lc="http://schemas.openxmlformats.org/drawingml/2006/lockedCanvas" xmlns:dgm14="http://schemas.microsoft.com/office/drawing/2010/diagram" xmlns:a15="http://schemas.microsoft.com/office/drawing/2012/main" xmlns:pic14="http://schemas.microsoft.com/office/drawing/2010/picture" xmlns:c16ac="http://schemas.microsoft.com/office/drawing/2014/chart/ac" xmlns:a16="http://schemas.microsoft.com/office/drawing/2014/main" xmlns:a1611="http://schemas.microsoft.com/office/drawing/2016/11/main" xmlns:dgm1612="http://schemas.microsoft.com/office/drawing/2016/12/diagram" xmlns:a16svg="http://schemas.microsoft.com/office/drawing/2016/SVG/main" xmlns:adec="http://schemas.microsoft.com/office/drawing/2017/decorative" xmlns:a18hc="http://schemas.microsoft.com/office/drawing/2018/hyperlinkcolor" xmlns:wp15="http://schemas.microsoft.com/office/word/2012/wordprocessingDrawing" mc:Ignorable="w14 w15 wp14">
   <w:tbl>
     <w:tblPr>
       <w:tblStyle w:val="Tabellenraster"/>
@@ -3639,7 +3395,7 @@
 </file>
 
 <file path=customXml/item1.xml><?xml version="1.0" encoding="utf-8"?>
-<b:Sources xmlns:w="http://schemas.openxmlformats.org/wordprocessingml/2006/main" xmlns:m="http://schemas.openxmlformats.org/officeDocument/2006/math" xmlns:w14="http://schemas.microsoft.com/office/word/2010/wordml" xmlns:r="http://schemas.openxmlformats.org/officeDocument/2006/relationships" xmlns:wp="http://schemas.openxmlformats.org/drawingml/2006/wordprocessingDrawing" xmlns:a="http://schemas.openxmlformats.org/drawingml/2006/main" xmlns:wp14="http://schemas.microsoft.com/office/word/2010/wordprocessingDrawing" xmlns:w15="http://schemas.microsoft.com/office/word/2012/wordml" xmlns:mc="http://schemas.openxmlformats.org/markup-compatibility/2006" xmlns:a14="http://schemas.microsoft.com/office/drawing/2010/main" xmlns:sl="http://schemas.openxmlformats.org/schemaLibrary/2006/main" xmlns:wne="http://schemas.microsoft.com/office/word/2006/wordml" xmlns:c="http://schemas.openxmlformats.org/drawingml/2006/chart" xmlns:cdr="http://schemas.openxmlformats.org/drawingml/2006/chartDrawing" xmlns:c14="http://schemas.microsoft.com/office/drawing/2007/8/2/chart" xmlns:dgm="http://schemas.openxmlformats.org/drawingml/2006/diagram" xmlns:pic="http://schemas.openxmlformats.org/drawingml/2006/picture" xmlns:xdr="http://schemas.openxmlformats.org/drawingml/2006/spreadsheetDrawing" xmlns:dsp="http://schemas.microsoft.com/office/drawing/2008/diagram" xmlns:xvml="urn:schemas-microsoft-com:office:excel" xmlns:o="urn:schemas-microsoft-com:office:office" xmlns:v="urn:schemas-microsoft-com:vml" xmlns:w10="urn:schemas-microsoft-com:office:word" xmlns:pvml="urn:schemas-microsoft-com:office:powerpoint" xmlns:cppr="http://schemas.microsoft.com/office/2006/coverPageProps" xmlns:odx="http://opendope.org/xpaths" xmlns:odc="http://opendope.org/conditions" xmlns:odq="http://opendope.org/questions" xmlns:oda="http://opendope.org/answers" xmlns:odi="http://opendope.org/components" xmlns:odgm="http://opendope.org/SmartArt/DataHierarchy" xmlns:b="http://schemas.openxmlformats.org/officeDocument/2006/bibliography" xmlns:msink="http://schemas.microsoft.com/ink/2010/main" xmlns:cdr14="http://schemas.microsoft.com/office/drawing/2010/chartDrawing" xmlns:c15="http://schemas.microsoft.com/office/drawing/2012/chart" xmlns:cs="http://schemas.microsoft.com/office/drawing/2012/chartStyle" xmlns:ns38="http://www.w3.org/1998/Math/MathML" xmlns:ns39="http://www.w3.org/2003/InkML" xmlns:a13cmd="http://schemas.microsoft.com/office/drawing/2013/main/command" xmlns:cx="http://schemas.microsoft.com/office/drawing/2014/chartex" xmlns:c16="http://schemas.microsoft.com/office/drawing/2014/chart" xmlns:dgm1611="http://schemas.microsoft.com/office/drawing/2016/11/diagram" xmlns:c173="http://schemas.microsoft.com/office/drawing/2017/03/chart" xmlns:am3d="http://schemas.microsoft.com/office/drawing/2017/model3d" xmlns:an18="http://schemas.microsoft.com/office/drawing/2018/animation" xmlns:anam3d="http://schemas.microsoft.com/office/drawing/2018/animation/model3d" xmlns:iact="http://schemas.microsoft.com/office/powerpoint/2014/inkAction" xmlns:thm15="http://schemas.microsoft.com/office/thememl/2012/main" xmlns:wps="http://schemas.microsoft.com/office/word/2010/wordprocessingShape" xmlns:wpc="http://schemas.microsoft.com/office/word/2010/wordprocessingCanvas" xmlns:wpg="http://schemas.microsoft.com/office/word/2010/wordprocessingGroup" xmlns:w16se="http://schemas.microsoft.com/office/word/2015/wordml/symex" xmlns:w16cid="http://schemas.microsoft.com/office/word/2016/wordml/cid" xmlns:wetp="http://schemas.microsoft.com/office/webextensions/taskpanes/2010/11" xmlns:we="http://schemas.microsoft.com/office/webextensions/webextension/2010/11" xmlns:comp="http://schemas.openxmlformats.org/drawingml/2006/compatibility" xmlns:lc="http://schemas.openxmlformats.org/drawingml/2006/lockedCanvas" xmlns:dgm14="http://schemas.microsoft.com/office/drawing/2010/diagram" xmlns:a15="http://schemas.microsoft.com/office/drawing/2012/main" xmlns:pic14="http://schemas.microsoft.com/office/drawing/2010/picture" xmlns:c16ac="http://schemas.microsoft.com/office/drawing/2014/chart/ac" xmlns:a16="http://schemas.microsoft.com/office/drawing/2014/main" xmlns:a1611="http://schemas.microsoft.com/office/drawing/2016/11/main" xmlns:dgm1612="http://schemas.microsoft.com/office/drawing/2016/12/diagram" xmlns:a16svg="http://schemas.microsoft.com/office/drawing/2016/SVG/main" xmlns:adec="http://schemas.microsoft.com/office/drawing/2017/decorative" xmlns:a18hc="http://schemas.microsoft.com/office/drawing/2018/hyperlinkcolor" xmlns:wp15="http://schemas.microsoft.com/office/word/2012/wordprocessingDrawing" SelectedStyle="/APASixthEditionOfficeOnline.xsl" StyleName="APA"/>
+<b:Sources xmlns:w="http://schemas.openxmlformats.org/wordprocessingml/2006/main" xmlns:r="http://schemas.openxmlformats.org/officeDocument/2006/relationships" xmlns:m="http://schemas.openxmlformats.org/officeDocument/2006/math" xmlns:w14="http://schemas.microsoft.com/office/word/2010/wordml" xmlns:wp="http://schemas.openxmlformats.org/drawingml/2006/wordprocessingDrawing" xmlns:a="http://schemas.openxmlformats.org/drawingml/2006/main" xmlns:wp14="http://schemas.microsoft.com/office/word/2010/wordprocessingDrawing" xmlns:w15="http://schemas.microsoft.com/office/word/2012/wordml" xmlns:mc="http://schemas.openxmlformats.org/markup-compatibility/2006" xmlns:a14="http://schemas.microsoft.com/office/drawing/2010/main" xmlns:sl="http://schemas.openxmlformats.org/schemaLibrary/2006/main" xmlns:wne="http://schemas.microsoft.com/office/word/2006/wordml" xmlns:cdr="http://schemas.openxmlformats.org/drawingml/2006/chartDrawing" xmlns:c="http://schemas.openxmlformats.org/drawingml/2006/chart" xmlns:c14="http://schemas.microsoft.com/office/drawing/2007/8/2/chart" xmlns:dgm="http://schemas.openxmlformats.org/drawingml/2006/diagram" xmlns:pic="http://schemas.openxmlformats.org/drawingml/2006/picture" xmlns:xdr="http://schemas.openxmlformats.org/drawingml/2006/spreadsheetDrawing" xmlns:dsp="http://schemas.microsoft.com/office/drawing/2008/diagram" xmlns:xvml="urn:schemas-microsoft-com:office:excel" xmlns:o="urn:schemas-microsoft-com:office:office" xmlns:v="urn:schemas-microsoft-com:vml" xmlns:w10="urn:schemas-microsoft-com:office:word" xmlns:pvml="urn:schemas-microsoft-com:office:powerpoint" xmlns:cppr="http://schemas.microsoft.com/office/2006/coverPageProps" xmlns:odx="http://opendope.org/xpaths" xmlns:odc="http://opendope.org/conditions" xmlns:odq="http://opendope.org/questions" xmlns:oda="http://opendope.org/answers" xmlns:odi="http://opendope.org/components" xmlns:odgm="http://opendope.org/SmartArt/DataHierarchy" xmlns:b="http://schemas.openxmlformats.org/officeDocument/2006/bibliography" xmlns:msink="http://schemas.microsoft.com/ink/2010/main" xmlns:cdr14="http://schemas.microsoft.com/office/drawing/2010/chartDrawing" xmlns:c15="http://schemas.microsoft.com/office/drawing/2012/chart" xmlns:cs="http://schemas.microsoft.com/office/drawing/2012/chartStyle" xmlns:ns38="http://www.w3.org/1998/Math/MathML" xmlns:ns39="http://www.w3.org/2003/InkML" xmlns:a13cmd="http://schemas.microsoft.com/office/drawing/2013/main/command" xmlns:cx="http://schemas.microsoft.com/office/drawing/2014/chartex" xmlns:c16="http://schemas.microsoft.com/office/drawing/2014/chart" xmlns:dgm1611="http://schemas.microsoft.com/office/drawing/2016/11/diagram" xmlns:c173="http://schemas.microsoft.com/office/drawing/2017/03/chart" xmlns:am3d="http://schemas.microsoft.com/office/drawing/2017/model3d" xmlns:an18="http://schemas.microsoft.com/office/drawing/2018/animation" xmlns:anam3d="http://schemas.microsoft.com/office/drawing/2018/animation/model3d" xmlns:iact="http://schemas.microsoft.com/office/powerpoint/2014/inkAction" xmlns:thm15="http://schemas.microsoft.com/office/thememl/2012/main" xmlns:wps="http://schemas.microsoft.com/office/word/2010/wordprocessingShape" xmlns:wpc="http://schemas.microsoft.com/office/word/2010/wordprocessingCanvas" xmlns:wpg="http://schemas.microsoft.com/office/word/2010/wordprocessingGroup" xmlns:w16se="http://schemas.microsoft.com/office/word/2015/wordml/symex" xmlns:w16cid="http://schemas.microsoft.com/office/word/2016/wordml/cid" xmlns:wetp="http://schemas.microsoft.com/office/webextensions/taskpanes/2010/11" xmlns:we="http://schemas.microsoft.com/office/webextensions/webextension/2010/11" xmlns:comp="http://schemas.openxmlformats.org/drawingml/2006/compatibility" xmlns:lc="http://schemas.openxmlformats.org/drawingml/2006/lockedCanvas" xmlns:dgm14="http://schemas.microsoft.com/office/drawing/2010/diagram" xmlns:a15="http://schemas.microsoft.com/office/drawing/2012/main" xmlns:pic14="http://schemas.microsoft.com/office/drawing/2010/picture" xmlns:c16ac="http://schemas.microsoft.com/office/drawing/2014/chart/ac" xmlns:a16="http://schemas.microsoft.com/office/drawing/2014/main" xmlns:a1611="http://schemas.microsoft.com/office/drawing/2016/11/main" xmlns:dgm1612="http://schemas.microsoft.com/office/drawing/2016/12/diagram" xmlns:a16svg="http://schemas.microsoft.com/office/drawing/2016/SVG/main" xmlns:adec="http://schemas.microsoft.com/office/drawing/2017/decorative" xmlns:a18hc="http://schemas.microsoft.com/office/drawing/2018/hyperlinkcolor" xmlns:wp15="http://schemas.microsoft.com/office/word/2012/wordprocessingDrawing" SelectedStyle="/APASixthEditionOfficeOnline.xsl" StyleName="APA"/>
 </file>
 
 <file path=customXml/itemProps1.xml><?xml version="1.0" encoding="utf-8"?>

</xml_diff>